<commit_message>
create multiple slot with name
</commit_message>
<xml_diff>
--- a/blog/Process-install-project-v4.docx
+++ b/blog/Process-install-project-v4.docx
@@ -14849,95 +14849,4760 @@
           <w:shd w:fill="auto" w:val="clear"/>
         </w:rPr>
       </w:pPr>
-    </w:p>
-    <w:p>
-      <w:pPr>
-        <w:spacing w:before="0" w:after="0" w:line="240"/>
-        <w:ind w:right="0" w:left="0" w:firstLine="0"/>
-        <w:jc w:val="left"/>
-        <w:rPr>
-          <w:rFonts w:ascii="Calibri" w:hAnsi="Calibri" w:cs="Calibri" w:eastAsia="Calibri"/>
-          <w:color w:val="auto"/>
-          <w:spacing w:val="0"/>
-          <w:position w:val="0"/>
-          <w:sz w:val="22"/>
-          <w:shd w:fill="auto" w:val="clear"/>
-        </w:rPr>
-      </w:pPr>
-    </w:p>
-    <w:p>
-      <w:pPr>
-        <w:spacing w:before="0" w:after="0" w:line="240"/>
-        <w:ind w:right="0" w:left="0" w:firstLine="0"/>
-        <w:jc w:val="left"/>
-        <w:rPr>
-          <w:rFonts w:ascii="Calibri" w:hAnsi="Calibri" w:cs="Calibri" w:eastAsia="Calibri"/>
-          <w:color w:val="auto"/>
-          <w:spacing w:val="0"/>
-          <w:position w:val="0"/>
-          <w:sz w:val="22"/>
-          <w:shd w:fill="auto" w:val="clear"/>
-        </w:rPr>
-      </w:pPr>
-    </w:p>
-    <w:p>
-      <w:pPr>
-        <w:spacing w:before="0" w:after="0" w:line="240"/>
-        <w:ind w:right="0" w:left="0" w:firstLine="0"/>
-        <w:jc w:val="left"/>
-        <w:rPr>
-          <w:rFonts w:ascii="Calibri" w:hAnsi="Calibri" w:cs="Calibri" w:eastAsia="Calibri"/>
-          <w:color w:val="auto"/>
-          <w:spacing w:val="0"/>
-          <w:position w:val="0"/>
-          <w:sz w:val="22"/>
-          <w:shd w:fill="auto" w:val="clear"/>
-        </w:rPr>
-      </w:pPr>
-    </w:p>
-    <w:p>
-      <w:pPr>
-        <w:spacing w:before="0" w:after="0" w:line="240"/>
-        <w:ind w:right="0" w:left="0" w:firstLine="0"/>
-        <w:jc w:val="left"/>
-        <w:rPr>
-          <w:rFonts w:ascii="Calibri" w:hAnsi="Calibri" w:cs="Calibri" w:eastAsia="Calibri"/>
-          <w:b/>
-          <w:color w:val="auto"/>
-          <w:spacing w:val="0"/>
-          <w:position w:val="0"/>
-          <w:sz w:val="22"/>
-          <w:shd w:fill="auto" w:val="clear"/>
-        </w:rPr>
-      </w:pPr>
-    </w:p>
-    <w:p>
-      <w:pPr>
-        <w:spacing w:before="0" w:after="0" w:line="240"/>
-        <w:ind w:right="0" w:left="0" w:firstLine="0"/>
-        <w:jc w:val="left"/>
-        <w:rPr>
-          <w:rFonts w:ascii="Calibri" w:hAnsi="Calibri" w:cs="Calibri" w:eastAsia="Calibri"/>
-          <w:b/>
-          <w:color w:val="auto"/>
-          <w:spacing w:val="0"/>
-          <w:position w:val="0"/>
-          <w:sz w:val="22"/>
-          <w:shd w:fill="auto" w:val="clear"/>
-        </w:rPr>
-      </w:pPr>
-      <w:r>
-        <w:rPr>
-          <w:rFonts w:ascii="Calibri" w:hAnsi="Calibri" w:cs="Calibri" w:eastAsia="Calibri"/>
-          <w:b/>
-          <w:color w:val="auto"/>
-          <w:spacing w:val="0"/>
-          <w:position w:val="0"/>
-          <w:sz w:val="22"/>
-          <w:shd w:fill="auto" w:val="clear"/>
-        </w:rPr>
-        <w:t xml:space="preserve"> </w:t>
-      </w:r>
+      <w:r>
+        <w:rPr>
+          <w:rFonts w:ascii="Calibri" w:hAnsi="Calibri" w:cs="Calibri" w:eastAsia="Calibri"/>
+          <w:color w:val="auto"/>
+          <w:spacing w:val="0"/>
+          <w:position w:val="0"/>
+          <w:sz w:val="22"/>
+          <w:shd w:fill="auto" w:val="clear"/>
+        </w:rPr>
+        <w:t xml:space="preserve">Slots component uses for the all type of data pass then we can use this .</w:t>
+      </w:r>
+    </w:p>
+    <w:p>
+      <w:pPr>
+        <w:spacing w:before="0" w:after="0" w:line="240"/>
+        <w:ind w:right="0" w:left="0" w:firstLine="0"/>
+        <w:jc w:val="left"/>
+        <w:rPr>
+          <w:rFonts w:ascii="Calibri" w:hAnsi="Calibri" w:cs="Calibri" w:eastAsia="Calibri"/>
+          <w:color w:val="auto"/>
+          <w:spacing w:val="0"/>
+          <w:position w:val="0"/>
+          <w:sz w:val="22"/>
+          <w:shd w:fill="auto" w:val="clear"/>
+        </w:rPr>
+      </w:pPr>
+    </w:p>
+    <w:p>
+      <w:pPr>
+        <w:spacing w:before="0" w:after="0" w:line="240"/>
+        <w:ind w:right="0" w:left="0" w:firstLine="0"/>
+        <w:jc w:val="left"/>
+        <w:rPr>
+          <w:rFonts w:ascii="Calibri" w:hAnsi="Calibri" w:cs="Calibri" w:eastAsia="Calibri"/>
+          <w:color w:val="auto"/>
+          <w:spacing w:val="0"/>
+          <w:position w:val="0"/>
+          <w:sz w:val="22"/>
+          <w:shd w:fill="auto" w:val="clear"/>
+        </w:rPr>
+      </w:pPr>
+      <w:r>
+        <w:rPr>
+          <w:rFonts w:ascii="Calibri" w:hAnsi="Calibri" w:cs="Calibri" w:eastAsia="Calibri"/>
+          <w:color w:val="auto"/>
+          <w:spacing w:val="0"/>
+          <w:position w:val="0"/>
+          <w:sz w:val="22"/>
+          <w:shd w:fill="auto" w:val="clear"/>
+        </w:rPr>
+        <w:t xml:space="preserve">you can pass multiple data type using slot tag and send to parent ton child.</w:t>
+      </w:r>
+    </w:p>
+    <w:p>
+      <w:pPr>
+        <w:spacing w:before="0" w:after="0" w:line="240"/>
+        <w:ind w:right="0" w:left="0" w:firstLine="0"/>
+        <w:jc w:val="left"/>
+        <w:rPr>
+          <w:rFonts w:ascii="Calibri" w:hAnsi="Calibri" w:cs="Calibri" w:eastAsia="Calibri"/>
+          <w:color w:val="auto"/>
+          <w:spacing w:val="0"/>
+          <w:position w:val="0"/>
+          <w:sz w:val="22"/>
+          <w:shd w:fill="auto" w:val="clear"/>
+        </w:rPr>
+      </w:pPr>
+    </w:p>
+    <w:p>
+      <w:pPr>
+        <w:spacing w:before="0" w:after="0" w:line="240"/>
+        <w:ind w:right="0" w:left="0" w:firstLine="0"/>
+        <w:jc w:val="left"/>
+        <w:rPr>
+          <w:rFonts w:ascii="Calibri" w:hAnsi="Calibri" w:cs="Calibri" w:eastAsia="Calibri"/>
+          <w:b/>
+          <w:color w:val="auto"/>
+          <w:spacing w:val="0"/>
+          <w:position w:val="0"/>
+          <w:sz w:val="22"/>
+          <w:shd w:fill="auto" w:val="clear"/>
+        </w:rPr>
+      </w:pPr>
+      <w:r>
+        <w:rPr>
+          <w:rFonts w:ascii="Calibri" w:hAnsi="Calibri" w:cs="Calibri" w:eastAsia="Calibri"/>
+          <w:b/>
+          <w:color w:val="auto"/>
+          <w:spacing w:val="0"/>
+          <w:position w:val="0"/>
+          <w:sz w:val="22"/>
+          <w:shd w:fill="auto" w:val="clear"/>
+        </w:rPr>
+        <w:t xml:space="preserve">App.vue  &gt;&gt;&gt;&gt;</w:t>
+      </w:r>
+    </w:p>
+    <w:p>
+      <w:pPr>
+        <w:spacing w:before="0" w:after="0" w:line="240"/>
+        <w:ind w:right="0" w:left="0" w:firstLine="0"/>
+        <w:jc w:val="left"/>
+        <w:rPr>
+          <w:rFonts w:ascii="Calibri" w:hAnsi="Calibri" w:cs="Calibri" w:eastAsia="Calibri"/>
+          <w:color w:val="auto"/>
+          <w:spacing w:val="0"/>
+          <w:position w:val="0"/>
+          <w:sz w:val="22"/>
+          <w:shd w:fill="auto" w:val="clear"/>
+        </w:rPr>
+      </w:pPr>
+    </w:p>
+    <w:p>
+      <w:pPr>
+        <w:spacing w:before="0" w:after="0" w:line="240"/>
+        <w:ind w:right="0" w:left="0" w:firstLine="0"/>
+        <w:jc w:val="left"/>
+        <w:rPr>
+          <w:rFonts w:ascii="Calibri" w:hAnsi="Calibri" w:cs="Calibri" w:eastAsia="Calibri"/>
+          <w:color w:val="auto"/>
+          <w:spacing w:val="0"/>
+          <w:position w:val="0"/>
+          <w:sz w:val="22"/>
+          <w:shd w:fill="auto" w:val="clear"/>
+        </w:rPr>
+      </w:pPr>
+      <w:r>
+        <w:rPr>
+          <w:rFonts w:ascii="Calibri" w:hAnsi="Calibri" w:cs="Calibri" w:eastAsia="Calibri"/>
+          <w:color w:val="auto"/>
+          <w:spacing w:val="0"/>
+          <w:position w:val="0"/>
+          <w:sz w:val="22"/>
+          <w:shd w:fill="auto" w:val="clear"/>
+        </w:rPr>
+        <w:t xml:space="preserve">&lt;template&gt;</w:t>
+      </w:r>
+    </w:p>
+    <w:p>
+      <w:pPr>
+        <w:spacing w:before="0" w:after="0" w:line="240"/>
+        <w:ind w:right="0" w:left="0" w:firstLine="0"/>
+        <w:jc w:val="left"/>
+        <w:rPr>
+          <w:rFonts w:ascii="Calibri" w:hAnsi="Calibri" w:cs="Calibri" w:eastAsia="Calibri"/>
+          <w:color w:val="auto"/>
+          <w:spacing w:val="0"/>
+          <w:position w:val="0"/>
+          <w:sz w:val="22"/>
+          <w:shd w:fill="auto" w:val="clear"/>
+        </w:rPr>
+      </w:pPr>
+      <w:r>
+        <w:rPr>
+          <w:rFonts w:ascii="Calibri" w:hAnsi="Calibri" w:cs="Calibri" w:eastAsia="Calibri"/>
+          <w:color w:val="auto"/>
+          <w:spacing w:val="0"/>
+          <w:position w:val="0"/>
+          <w:sz w:val="22"/>
+          <w:shd w:fill="auto" w:val="clear"/>
+        </w:rPr>
+        <w:t xml:space="preserve">  &lt;div id="app"&gt;</w:t>
+      </w:r>
+    </w:p>
+    <w:p>
+      <w:pPr>
+        <w:spacing w:before="0" w:after="0" w:line="240"/>
+        <w:ind w:right="0" w:left="0" w:firstLine="0"/>
+        <w:jc w:val="left"/>
+        <w:rPr>
+          <w:rFonts w:ascii="Calibri" w:hAnsi="Calibri" w:cs="Calibri" w:eastAsia="Calibri"/>
+          <w:color w:val="auto"/>
+          <w:spacing w:val="0"/>
+          <w:position w:val="0"/>
+          <w:sz w:val="22"/>
+          <w:shd w:fill="auto" w:val="clear"/>
+        </w:rPr>
+      </w:pPr>
+      <w:r>
+        <w:rPr>
+          <w:rFonts w:ascii="Calibri" w:hAnsi="Calibri" w:cs="Calibri" w:eastAsia="Calibri"/>
+          <w:color w:val="auto"/>
+          <w:spacing w:val="0"/>
+          <w:position w:val="0"/>
+          <w:sz w:val="22"/>
+          <w:shd w:fill="auto" w:val="clear"/>
+        </w:rPr>
+        <w:t xml:space="preserve">    &lt;h2&gt;Slots Components Property in Vue Js&lt;/h2&gt;</w:t>
+      </w:r>
+    </w:p>
+    <w:p>
+      <w:pPr>
+        <w:spacing w:before="0" w:after="0" w:line="240"/>
+        <w:ind w:right="0" w:left="0" w:firstLine="0"/>
+        <w:jc w:val="left"/>
+        <w:rPr>
+          <w:rFonts w:ascii="Calibri" w:hAnsi="Calibri" w:cs="Calibri" w:eastAsia="Calibri"/>
+          <w:color w:val="auto"/>
+          <w:spacing w:val="0"/>
+          <w:position w:val="0"/>
+          <w:sz w:val="22"/>
+          <w:shd w:fill="auto" w:val="clear"/>
+        </w:rPr>
+      </w:pPr>
+      <w:r>
+        <w:rPr>
+          <w:rFonts w:ascii="Calibri" w:hAnsi="Calibri" w:cs="Calibri" w:eastAsia="Calibri"/>
+          <w:color w:val="auto"/>
+          <w:spacing w:val="0"/>
+          <w:position w:val="0"/>
+          <w:sz w:val="22"/>
+          <w:shd w:fill="auto" w:val="clear"/>
+        </w:rPr>
+        <w:t xml:space="preserve">    &lt;!-- Corrected component usage --&gt;</w:t>
+      </w:r>
+    </w:p>
+    <w:p>
+      <w:pPr>
+        <w:spacing w:before="0" w:after="0" w:line="240"/>
+        <w:ind w:right="0" w:left="0" w:firstLine="0"/>
+        <w:jc w:val="left"/>
+        <w:rPr>
+          <w:rFonts w:ascii="Calibri" w:hAnsi="Calibri" w:cs="Calibri" w:eastAsia="Calibri"/>
+          <w:color w:val="auto"/>
+          <w:spacing w:val="0"/>
+          <w:position w:val="0"/>
+          <w:sz w:val="22"/>
+          <w:shd w:fill="auto" w:val="clear"/>
+        </w:rPr>
+      </w:pPr>
+      <w:r>
+        <w:rPr>
+          <w:rFonts w:ascii="Calibri" w:hAnsi="Calibri" w:cs="Calibri" w:eastAsia="Calibri"/>
+          <w:color w:val="auto"/>
+          <w:spacing w:val="0"/>
+          <w:position w:val="0"/>
+          <w:sz w:val="22"/>
+          <w:shd w:fill="auto" w:val="clear"/>
+        </w:rPr>
+        <w:t xml:space="preserve">    &lt;SlotsComponent /&gt;</w:t>
+      </w:r>
+    </w:p>
+    <w:p>
+      <w:pPr>
+        <w:spacing w:before="0" w:after="0" w:line="240"/>
+        <w:ind w:right="0" w:left="0" w:firstLine="0"/>
+        <w:jc w:val="left"/>
+        <w:rPr>
+          <w:rFonts w:ascii="Calibri" w:hAnsi="Calibri" w:cs="Calibri" w:eastAsia="Calibri"/>
+          <w:color w:val="auto"/>
+          <w:spacing w:val="0"/>
+          <w:position w:val="0"/>
+          <w:sz w:val="22"/>
+          <w:shd w:fill="auto" w:val="clear"/>
+        </w:rPr>
+      </w:pPr>
+      <w:r>
+        <w:rPr>
+          <w:rFonts w:ascii="Calibri" w:hAnsi="Calibri" w:cs="Calibri" w:eastAsia="Calibri"/>
+          <w:color w:val="auto"/>
+          <w:spacing w:val="0"/>
+          <w:position w:val="0"/>
+          <w:sz w:val="22"/>
+          <w:shd w:fill="auto" w:val="clear"/>
+        </w:rPr>
+        <w:t xml:space="preserve">  &lt;/div&gt;</w:t>
+      </w:r>
+    </w:p>
+    <w:p>
+      <w:pPr>
+        <w:spacing w:before="0" w:after="0" w:line="240"/>
+        <w:ind w:right="0" w:left="0" w:firstLine="0"/>
+        <w:jc w:val="left"/>
+        <w:rPr>
+          <w:rFonts w:ascii="Calibri" w:hAnsi="Calibri" w:cs="Calibri" w:eastAsia="Calibri"/>
+          <w:color w:val="auto"/>
+          <w:spacing w:val="0"/>
+          <w:position w:val="0"/>
+          <w:sz w:val="22"/>
+          <w:shd w:fill="auto" w:val="clear"/>
+        </w:rPr>
+      </w:pPr>
+      <w:r>
+        <w:rPr>
+          <w:rFonts w:ascii="Calibri" w:hAnsi="Calibri" w:cs="Calibri" w:eastAsia="Calibri"/>
+          <w:color w:val="auto"/>
+          <w:spacing w:val="0"/>
+          <w:position w:val="0"/>
+          <w:sz w:val="22"/>
+          <w:shd w:fill="auto" w:val="clear"/>
+        </w:rPr>
+        <w:t xml:space="preserve">&lt;/template&gt;</w:t>
+      </w:r>
+    </w:p>
+    <w:p>
+      <w:pPr>
+        <w:spacing w:before="0" w:after="0" w:line="240"/>
+        <w:ind w:right="0" w:left="0" w:firstLine="0"/>
+        <w:jc w:val="left"/>
+        <w:rPr>
+          <w:rFonts w:ascii="Calibri" w:hAnsi="Calibri" w:cs="Calibri" w:eastAsia="Calibri"/>
+          <w:color w:val="auto"/>
+          <w:spacing w:val="0"/>
+          <w:position w:val="0"/>
+          <w:sz w:val="22"/>
+          <w:shd w:fill="auto" w:val="clear"/>
+        </w:rPr>
+      </w:pPr>
+    </w:p>
+    <w:p>
+      <w:pPr>
+        <w:spacing w:before="0" w:after="0" w:line="240"/>
+        <w:ind w:right="0" w:left="0" w:firstLine="0"/>
+        <w:jc w:val="left"/>
+        <w:rPr>
+          <w:rFonts w:ascii="Calibri" w:hAnsi="Calibri" w:cs="Calibri" w:eastAsia="Calibri"/>
+          <w:color w:val="auto"/>
+          <w:spacing w:val="0"/>
+          <w:position w:val="0"/>
+          <w:sz w:val="22"/>
+          <w:shd w:fill="auto" w:val="clear"/>
+        </w:rPr>
+      </w:pPr>
+      <w:r>
+        <w:rPr>
+          <w:rFonts w:ascii="Calibri" w:hAnsi="Calibri" w:cs="Calibri" w:eastAsia="Calibri"/>
+          <w:color w:val="auto"/>
+          <w:spacing w:val="0"/>
+          <w:position w:val="0"/>
+          <w:sz w:val="22"/>
+          <w:shd w:fill="auto" w:val="clear"/>
+        </w:rPr>
+        <w:t xml:space="preserve">&lt;script&gt;</w:t>
+      </w:r>
+    </w:p>
+    <w:p>
+      <w:pPr>
+        <w:spacing w:before="0" w:after="0" w:line="240"/>
+        <w:ind w:right="0" w:left="0" w:firstLine="0"/>
+        <w:jc w:val="left"/>
+        <w:rPr>
+          <w:rFonts w:ascii="Calibri" w:hAnsi="Calibri" w:cs="Calibri" w:eastAsia="Calibri"/>
+          <w:color w:val="auto"/>
+          <w:spacing w:val="0"/>
+          <w:position w:val="0"/>
+          <w:sz w:val="22"/>
+          <w:shd w:fill="auto" w:val="clear"/>
+        </w:rPr>
+      </w:pPr>
+      <w:r>
+        <w:rPr>
+          <w:rFonts w:ascii="Calibri" w:hAnsi="Calibri" w:cs="Calibri" w:eastAsia="Calibri"/>
+          <w:color w:val="auto"/>
+          <w:spacing w:val="0"/>
+          <w:position w:val="0"/>
+          <w:sz w:val="22"/>
+          <w:shd w:fill="auto" w:val="clear"/>
+        </w:rPr>
+        <w:t xml:space="preserve">// Correct import for renamed component</w:t>
+      </w:r>
+    </w:p>
+    <w:p>
+      <w:pPr>
+        <w:spacing w:before="0" w:after="0" w:line="240"/>
+        <w:ind w:right="0" w:left="0" w:firstLine="0"/>
+        <w:jc w:val="left"/>
+        <w:rPr>
+          <w:rFonts w:ascii="Calibri" w:hAnsi="Calibri" w:cs="Calibri" w:eastAsia="Calibri"/>
+          <w:color w:val="auto"/>
+          <w:spacing w:val="0"/>
+          <w:position w:val="0"/>
+          <w:sz w:val="22"/>
+          <w:shd w:fill="auto" w:val="clear"/>
+        </w:rPr>
+      </w:pPr>
+      <w:r>
+        <w:rPr>
+          <w:rFonts w:ascii="Calibri" w:hAnsi="Calibri" w:cs="Calibri" w:eastAsia="Calibri"/>
+          <w:color w:val="auto"/>
+          <w:spacing w:val="0"/>
+          <w:position w:val="0"/>
+          <w:sz w:val="22"/>
+          <w:shd w:fill="auto" w:val="clear"/>
+        </w:rPr>
+        <w:t xml:space="preserve">import SlotsComponent from './components/SlotsComponent.vue';</w:t>
+      </w:r>
+    </w:p>
+    <w:p>
+      <w:pPr>
+        <w:spacing w:before="0" w:after="0" w:line="240"/>
+        <w:ind w:right="0" w:left="0" w:firstLine="0"/>
+        <w:jc w:val="left"/>
+        <w:rPr>
+          <w:rFonts w:ascii="Calibri" w:hAnsi="Calibri" w:cs="Calibri" w:eastAsia="Calibri"/>
+          <w:color w:val="auto"/>
+          <w:spacing w:val="0"/>
+          <w:position w:val="0"/>
+          <w:sz w:val="22"/>
+          <w:shd w:fill="auto" w:val="clear"/>
+        </w:rPr>
+      </w:pPr>
+    </w:p>
+    <w:p>
+      <w:pPr>
+        <w:spacing w:before="0" w:after="0" w:line="240"/>
+        <w:ind w:right="0" w:left="0" w:firstLine="0"/>
+        <w:jc w:val="left"/>
+        <w:rPr>
+          <w:rFonts w:ascii="Calibri" w:hAnsi="Calibri" w:cs="Calibri" w:eastAsia="Calibri"/>
+          <w:color w:val="auto"/>
+          <w:spacing w:val="0"/>
+          <w:position w:val="0"/>
+          <w:sz w:val="22"/>
+          <w:shd w:fill="auto" w:val="clear"/>
+        </w:rPr>
+      </w:pPr>
+      <w:r>
+        <w:rPr>
+          <w:rFonts w:ascii="Calibri" w:hAnsi="Calibri" w:cs="Calibri" w:eastAsia="Calibri"/>
+          <w:color w:val="auto"/>
+          <w:spacing w:val="0"/>
+          <w:position w:val="0"/>
+          <w:sz w:val="22"/>
+          <w:shd w:fill="auto" w:val="clear"/>
+        </w:rPr>
+        <w:t xml:space="preserve">export default {</w:t>
+      </w:r>
+    </w:p>
+    <w:p>
+      <w:pPr>
+        <w:spacing w:before="0" w:after="0" w:line="240"/>
+        <w:ind w:right="0" w:left="0" w:firstLine="0"/>
+        <w:jc w:val="left"/>
+        <w:rPr>
+          <w:rFonts w:ascii="Calibri" w:hAnsi="Calibri" w:cs="Calibri" w:eastAsia="Calibri"/>
+          <w:color w:val="auto"/>
+          <w:spacing w:val="0"/>
+          <w:position w:val="0"/>
+          <w:sz w:val="22"/>
+          <w:shd w:fill="auto" w:val="clear"/>
+        </w:rPr>
+      </w:pPr>
+      <w:r>
+        <w:rPr>
+          <w:rFonts w:ascii="Calibri" w:hAnsi="Calibri" w:cs="Calibri" w:eastAsia="Calibri"/>
+          <w:color w:val="auto"/>
+          <w:spacing w:val="0"/>
+          <w:position w:val="0"/>
+          <w:sz w:val="22"/>
+          <w:shd w:fill="auto" w:val="clear"/>
+        </w:rPr>
+        <w:t xml:space="preserve">  name: 'App',</w:t>
+      </w:r>
+    </w:p>
+    <w:p>
+      <w:pPr>
+        <w:spacing w:before="0" w:after="0" w:line="240"/>
+        <w:ind w:right="0" w:left="0" w:firstLine="0"/>
+        <w:jc w:val="left"/>
+        <w:rPr>
+          <w:rFonts w:ascii="Calibri" w:hAnsi="Calibri" w:cs="Calibri" w:eastAsia="Calibri"/>
+          <w:color w:val="auto"/>
+          <w:spacing w:val="0"/>
+          <w:position w:val="0"/>
+          <w:sz w:val="22"/>
+          <w:shd w:fill="auto" w:val="clear"/>
+        </w:rPr>
+      </w:pPr>
+      <w:r>
+        <w:rPr>
+          <w:rFonts w:ascii="Calibri" w:hAnsi="Calibri" w:cs="Calibri" w:eastAsia="Calibri"/>
+          <w:color w:val="auto"/>
+          <w:spacing w:val="0"/>
+          <w:position w:val="0"/>
+          <w:sz w:val="22"/>
+          <w:shd w:fill="auto" w:val="clear"/>
+        </w:rPr>
+        <w:t xml:space="preserve">  components: {</w:t>
+      </w:r>
+    </w:p>
+    <w:p>
+      <w:pPr>
+        <w:spacing w:before="0" w:after="0" w:line="240"/>
+        <w:ind w:right="0" w:left="0" w:firstLine="0"/>
+        <w:jc w:val="left"/>
+        <w:rPr>
+          <w:rFonts w:ascii="Calibri" w:hAnsi="Calibri" w:cs="Calibri" w:eastAsia="Calibri"/>
+          <w:color w:val="auto"/>
+          <w:spacing w:val="0"/>
+          <w:position w:val="0"/>
+          <w:sz w:val="22"/>
+          <w:shd w:fill="auto" w:val="clear"/>
+        </w:rPr>
+      </w:pPr>
+      <w:r>
+        <w:rPr>
+          <w:rFonts w:ascii="Calibri" w:hAnsi="Calibri" w:cs="Calibri" w:eastAsia="Calibri"/>
+          <w:color w:val="auto"/>
+          <w:spacing w:val="0"/>
+          <w:position w:val="0"/>
+          <w:sz w:val="22"/>
+          <w:shd w:fill="auto" w:val="clear"/>
+        </w:rPr>
+        <w:t xml:space="preserve">    SlotsComponent // Registered as ComputedComponent</w:t>
+      </w:r>
+    </w:p>
+    <w:p>
+      <w:pPr>
+        <w:spacing w:before="0" w:after="0" w:line="240"/>
+        <w:ind w:right="0" w:left="0" w:firstLine="0"/>
+        <w:jc w:val="left"/>
+        <w:rPr>
+          <w:rFonts w:ascii="Calibri" w:hAnsi="Calibri" w:cs="Calibri" w:eastAsia="Calibri"/>
+          <w:color w:val="auto"/>
+          <w:spacing w:val="0"/>
+          <w:position w:val="0"/>
+          <w:sz w:val="22"/>
+          <w:shd w:fill="auto" w:val="clear"/>
+        </w:rPr>
+      </w:pPr>
+      <w:r>
+        <w:rPr>
+          <w:rFonts w:ascii="Calibri" w:hAnsi="Calibri" w:cs="Calibri" w:eastAsia="Calibri"/>
+          <w:color w:val="auto"/>
+          <w:spacing w:val="0"/>
+          <w:position w:val="0"/>
+          <w:sz w:val="22"/>
+          <w:shd w:fill="auto" w:val="clear"/>
+        </w:rPr>
+        <w:t xml:space="preserve">  }</w:t>
+      </w:r>
+    </w:p>
+    <w:p>
+      <w:pPr>
+        <w:spacing w:before="0" w:after="0" w:line="240"/>
+        <w:ind w:right="0" w:left="0" w:firstLine="0"/>
+        <w:jc w:val="left"/>
+        <w:rPr>
+          <w:rFonts w:ascii="Calibri" w:hAnsi="Calibri" w:cs="Calibri" w:eastAsia="Calibri"/>
+          <w:color w:val="auto"/>
+          <w:spacing w:val="0"/>
+          <w:position w:val="0"/>
+          <w:sz w:val="22"/>
+          <w:shd w:fill="auto" w:val="clear"/>
+        </w:rPr>
+      </w:pPr>
+      <w:r>
+        <w:rPr>
+          <w:rFonts w:ascii="Calibri" w:hAnsi="Calibri" w:cs="Calibri" w:eastAsia="Calibri"/>
+          <w:color w:val="auto"/>
+          <w:spacing w:val="0"/>
+          <w:position w:val="0"/>
+          <w:sz w:val="22"/>
+          <w:shd w:fill="auto" w:val="clear"/>
+        </w:rPr>
+        <w:t xml:space="preserve">};</w:t>
+      </w:r>
+    </w:p>
+    <w:p>
+      <w:pPr>
+        <w:spacing w:before="0" w:after="0" w:line="240"/>
+        <w:ind w:right="0" w:left="0" w:firstLine="0"/>
+        <w:jc w:val="left"/>
+        <w:rPr>
+          <w:rFonts w:ascii="Calibri" w:hAnsi="Calibri" w:cs="Calibri" w:eastAsia="Calibri"/>
+          <w:color w:val="auto"/>
+          <w:spacing w:val="0"/>
+          <w:position w:val="0"/>
+          <w:sz w:val="22"/>
+          <w:shd w:fill="auto" w:val="clear"/>
+        </w:rPr>
+      </w:pPr>
+      <w:r>
+        <w:rPr>
+          <w:rFonts w:ascii="Calibri" w:hAnsi="Calibri" w:cs="Calibri" w:eastAsia="Calibri"/>
+          <w:color w:val="auto"/>
+          <w:spacing w:val="0"/>
+          <w:position w:val="0"/>
+          <w:sz w:val="22"/>
+          <w:shd w:fill="auto" w:val="clear"/>
+        </w:rPr>
+        <w:t xml:space="preserve">&lt;/script&gt;</w:t>
+      </w:r>
+    </w:p>
+    <w:p>
+      <w:pPr>
+        <w:spacing w:before="0" w:after="0" w:line="240"/>
+        <w:ind w:right="0" w:left="0" w:firstLine="0"/>
+        <w:jc w:val="left"/>
+        <w:rPr>
+          <w:rFonts w:ascii="Calibri" w:hAnsi="Calibri" w:cs="Calibri" w:eastAsia="Calibri"/>
+          <w:color w:val="auto"/>
+          <w:spacing w:val="0"/>
+          <w:position w:val="0"/>
+          <w:sz w:val="22"/>
+          <w:shd w:fill="auto" w:val="clear"/>
+        </w:rPr>
+      </w:pPr>
+    </w:p>
+    <w:p>
+      <w:pPr>
+        <w:spacing w:before="0" w:after="0" w:line="240"/>
+        <w:ind w:right="0" w:left="0" w:firstLine="0"/>
+        <w:jc w:val="left"/>
+        <w:rPr>
+          <w:rFonts w:ascii="Calibri" w:hAnsi="Calibri" w:cs="Calibri" w:eastAsia="Calibri"/>
+          <w:color w:val="auto"/>
+          <w:spacing w:val="0"/>
+          <w:position w:val="0"/>
+          <w:sz w:val="22"/>
+          <w:shd w:fill="auto" w:val="clear"/>
+        </w:rPr>
+      </w:pPr>
+      <w:r>
+        <w:rPr>
+          <w:rFonts w:ascii="Calibri" w:hAnsi="Calibri" w:cs="Calibri" w:eastAsia="Calibri"/>
+          <w:color w:val="auto"/>
+          <w:spacing w:val="0"/>
+          <w:position w:val="0"/>
+          <w:sz w:val="22"/>
+          <w:shd w:fill="auto" w:val="clear"/>
+        </w:rPr>
+        <w:t xml:space="preserve">&lt;style&gt;</w:t>
+      </w:r>
+    </w:p>
+    <w:p>
+      <w:pPr>
+        <w:spacing w:before="0" w:after="0" w:line="240"/>
+        <w:ind w:right="0" w:left="0" w:firstLine="0"/>
+        <w:jc w:val="left"/>
+        <w:rPr>
+          <w:rFonts w:ascii="Calibri" w:hAnsi="Calibri" w:cs="Calibri" w:eastAsia="Calibri"/>
+          <w:color w:val="auto"/>
+          <w:spacing w:val="0"/>
+          <w:position w:val="0"/>
+          <w:sz w:val="22"/>
+          <w:shd w:fill="auto" w:val="clear"/>
+        </w:rPr>
+      </w:pPr>
+      <w:r>
+        <w:rPr>
+          <w:rFonts w:ascii="Calibri" w:hAnsi="Calibri" w:cs="Calibri" w:eastAsia="Calibri"/>
+          <w:color w:val="auto"/>
+          <w:spacing w:val="0"/>
+          <w:position w:val="0"/>
+          <w:sz w:val="22"/>
+          <w:shd w:fill="auto" w:val="clear"/>
+        </w:rPr>
+        <w:t xml:space="preserve">#app {</w:t>
+      </w:r>
+    </w:p>
+    <w:p>
+      <w:pPr>
+        <w:spacing w:before="0" w:after="0" w:line="240"/>
+        <w:ind w:right="0" w:left="0" w:firstLine="0"/>
+        <w:jc w:val="left"/>
+        <w:rPr>
+          <w:rFonts w:ascii="Calibri" w:hAnsi="Calibri" w:cs="Calibri" w:eastAsia="Calibri"/>
+          <w:color w:val="auto"/>
+          <w:spacing w:val="0"/>
+          <w:position w:val="0"/>
+          <w:sz w:val="22"/>
+          <w:shd w:fill="auto" w:val="clear"/>
+        </w:rPr>
+      </w:pPr>
+      <w:r>
+        <w:rPr>
+          <w:rFonts w:ascii="Calibri" w:hAnsi="Calibri" w:cs="Calibri" w:eastAsia="Calibri"/>
+          <w:color w:val="auto"/>
+          <w:spacing w:val="0"/>
+          <w:position w:val="0"/>
+          <w:sz w:val="22"/>
+          <w:shd w:fill="auto" w:val="clear"/>
+        </w:rPr>
+        <w:t xml:space="preserve">  font-family: Avenir, Helvetica, Arial, sans-serif;</w:t>
+      </w:r>
+    </w:p>
+    <w:p>
+      <w:pPr>
+        <w:spacing w:before="0" w:after="0" w:line="240"/>
+        <w:ind w:right="0" w:left="0" w:firstLine="0"/>
+        <w:jc w:val="left"/>
+        <w:rPr>
+          <w:rFonts w:ascii="Calibri" w:hAnsi="Calibri" w:cs="Calibri" w:eastAsia="Calibri"/>
+          <w:color w:val="auto"/>
+          <w:spacing w:val="0"/>
+          <w:position w:val="0"/>
+          <w:sz w:val="22"/>
+          <w:shd w:fill="auto" w:val="clear"/>
+        </w:rPr>
+      </w:pPr>
+      <w:r>
+        <w:rPr>
+          <w:rFonts w:ascii="Calibri" w:hAnsi="Calibri" w:cs="Calibri" w:eastAsia="Calibri"/>
+          <w:color w:val="auto"/>
+          <w:spacing w:val="0"/>
+          <w:position w:val="0"/>
+          <w:sz w:val="22"/>
+          <w:shd w:fill="auto" w:val="clear"/>
+        </w:rPr>
+        <w:t xml:space="preserve">  -webkit-font-smoothing: antialiased;</w:t>
+      </w:r>
+    </w:p>
+    <w:p>
+      <w:pPr>
+        <w:spacing w:before="0" w:after="0" w:line="240"/>
+        <w:ind w:right="0" w:left="0" w:firstLine="0"/>
+        <w:jc w:val="left"/>
+        <w:rPr>
+          <w:rFonts w:ascii="Calibri" w:hAnsi="Calibri" w:cs="Calibri" w:eastAsia="Calibri"/>
+          <w:color w:val="auto"/>
+          <w:spacing w:val="0"/>
+          <w:position w:val="0"/>
+          <w:sz w:val="22"/>
+          <w:shd w:fill="auto" w:val="clear"/>
+        </w:rPr>
+      </w:pPr>
+      <w:r>
+        <w:rPr>
+          <w:rFonts w:ascii="Calibri" w:hAnsi="Calibri" w:cs="Calibri" w:eastAsia="Calibri"/>
+          <w:color w:val="auto"/>
+          <w:spacing w:val="0"/>
+          <w:position w:val="0"/>
+          <w:sz w:val="22"/>
+          <w:shd w:fill="auto" w:val="clear"/>
+        </w:rPr>
+        <w:t xml:space="preserve">  -moz-osx-font-smoothing: grayscale;</w:t>
+      </w:r>
+    </w:p>
+    <w:p>
+      <w:pPr>
+        <w:spacing w:before="0" w:after="0" w:line="240"/>
+        <w:ind w:right="0" w:left="0" w:firstLine="0"/>
+        <w:jc w:val="left"/>
+        <w:rPr>
+          <w:rFonts w:ascii="Calibri" w:hAnsi="Calibri" w:cs="Calibri" w:eastAsia="Calibri"/>
+          <w:color w:val="auto"/>
+          <w:spacing w:val="0"/>
+          <w:position w:val="0"/>
+          <w:sz w:val="22"/>
+          <w:shd w:fill="auto" w:val="clear"/>
+        </w:rPr>
+      </w:pPr>
+      <w:r>
+        <w:rPr>
+          <w:rFonts w:ascii="Calibri" w:hAnsi="Calibri" w:cs="Calibri" w:eastAsia="Calibri"/>
+          <w:color w:val="auto"/>
+          <w:spacing w:val="0"/>
+          <w:position w:val="0"/>
+          <w:sz w:val="22"/>
+          <w:shd w:fill="auto" w:val="clear"/>
+        </w:rPr>
+        <w:t xml:space="preserve">  text-align: center;</w:t>
+      </w:r>
+    </w:p>
+    <w:p>
+      <w:pPr>
+        <w:spacing w:before="0" w:after="0" w:line="240"/>
+        <w:ind w:right="0" w:left="0" w:firstLine="0"/>
+        <w:jc w:val="left"/>
+        <w:rPr>
+          <w:rFonts w:ascii="Calibri" w:hAnsi="Calibri" w:cs="Calibri" w:eastAsia="Calibri"/>
+          <w:color w:val="auto"/>
+          <w:spacing w:val="0"/>
+          <w:position w:val="0"/>
+          <w:sz w:val="22"/>
+          <w:shd w:fill="auto" w:val="clear"/>
+        </w:rPr>
+      </w:pPr>
+      <w:r>
+        <w:rPr>
+          <w:rFonts w:ascii="Calibri" w:hAnsi="Calibri" w:cs="Calibri" w:eastAsia="Calibri"/>
+          <w:color w:val="auto"/>
+          <w:spacing w:val="0"/>
+          <w:position w:val="0"/>
+          <w:sz w:val="22"/>
+          <w:shd w:fill="auto" w:val="clear"/>
+        </w:rPr>
+        <w:t xml:space="preserve">  color: #2c3e50;</w:t>
+      </w:r>
+    </w:p>
+    <w:p>
+      <w:pPr>
+        <w:spacing w:before="0" w:after="0" w:line="240"/>
+        <w:ind w:right="0" w:left="0" w:firstLine="0"/>
+        <w:jc w:val="left"/>
+        <w:rPr>
+          <w:rFonts w:ascii="Calibri" w:hAnsi="Calibri" w:cs="Calibri" w:eastAsia="Calibri"/>
+          <w:color w:val="auto"/>
+          <w:spacing w:val="0"/>
+          <w:position w:val="0"/>
+          <w:sz w:val="22"/>
+          <w:shd w:fill="auto" w:val="clear"/>
+        </w:rPr>
+      </w:pPr>
+      <w:r>
+        <w:rPr>
+          <w:rFonts w:ascii="Calibri" w:hAnsi="Calibri" w:cs="Calibri" w:eastAsia="Calibri"/>
+          <w:color w:val="auto"/>
+          <w:spacing w:val="0"/>
+          <w:position w:val="0"/>
+          <w:sz w:val="22"/>
+          <w:shd w:fill="auto" w:val="clear"/>
+        </w:rPr>
+        <w:t xml:space="preserve">  margin-top: 60px;</w:t>
+      </w:r>
+    </w:p>
+    <w:p>
+      <w:pPr>
+        <w:spacing w:before="0" w:after="0" w:line="240"/>
+        <w:ind w:right="0" w:left="0" w:firstLine="0"/>
+        <w:jc w:val="left"/>
+        <w:rPr>
+          <w:rFonts w:ascii="Calibri" w:hAnsi="Calibri" w:cs="Calibri" w:eastAsia="Calibri"/>
+          <w:color w:val="auto"/>
+          <w:spacing w:val="0"/>
+          <w:position w:val="0"/>
+          <w:sz w:val="22"/>
+          <w:shd w:fill="auto" w:val="clear"/>
+        </w:rPr>
+      </w:pPr>
+      <w:r>
+        <w:rPr>
+          <w:rFonts w:ascii="Calibri" w:hAnsi="Calibri" w:cs="Calibri" w:eastAsia="Calibri"/>
+          <w:color w:val="auto"/>
+          <w:spacing w:val="0"/>
+          <w:position w:val="0"/>
+          <w:sz w:val="22"/>
+          <w:shd w:fill="auto" w:val="clear"/>
+        </w:rPr>
+        <w:t xml:space="preserve">}</w:t>
+      </w:r>
+    </w:p>
+    <w:p>
+      <w:pPr>
+        <w:spacing w:before="0" w:after="0" w:line="240"/>
+        <w:ind w:right="0" w:left="0" w:firstLine="0"/>
+        <w:jc w:val="left"/>
+        <w:rPr>
+          <w:rFonts w:ascii="Calibri" w:hAnsi="Calibri" w:cs="Calibri" w:eastAsia="Calibri"/>
+          <w:color w:val="auto"/>
+          <w:spacing w:val="0"/>
+          <w:position w:val="0"/>
+          <w:sz w:val="22"/>
+          <w:shd w:fill="auto" w:val="clear"/>
+        </w:rPr>
+      </w:pPr>
+      <w:r>
+        <w:rPr>
+          <w:rFonts w:ascii="Calibri" w:hAnsi="Calibri" w:cs="Calibri" w:eastAsia="Calibri"/>
+          <w:color w:val="auto"/>
+          <w:spacing w:val="0"/>
+          <w:position w:val="0"/>
+          <w:sz w:val="22"/>
+          <w:shd w:fill="auto" w:val="clear"/>
+        </w:rPr>
+        <w:t xml:space="preserve">&lt;/style&gt;</w:t>
+      </w:r>
+    </w:p>
+    <w:p>
+      <w:pPr>
+        <w:spacing w:before="0" w:after="0" w:line="240"/>
+        <w:ind w:right="0" w:left="0" w:firstLine="0"/>
+        <w:jc w:val="left"/>
+        <w:rPr>
+          <w:rFonts w:ascii="Calibri" w:hAnsi="Calibri" w:cs="Calibri" w:eastAsia="Calibri"/>
+          <w:color w:val="auto"/>
+          <w:spacing w:val="0"/>
+          <w:position w:val="0"/>
+          <w:sz w:val="22"/>
+          <w:shd w:fill="auto" w:val="clear"/>
+        </w:rPr>
+      </w:pPr>
+    </w:p>
+    <w:p>
+      <w:pPr>
+        <w:spacing w:before="0" w:after="0" w:line="240"/>
+        <w:ind w:right="0" w:left="0" w:firstLine="0"/>
+        <w:jc w:val="left"/>
+        <w:rPr>
+          <w:rFonts w:ascii="Calibri" w:hAnsi="Calibri" w:cs="Calibri" w:eastAsia="Calibri"/>
+          <w:b/>
+          <w:color w:val="auto"/>
+          <w:spacing w:val="0"/>
+          <w:position w:val="0"/>
+          <w:sz w:val="22"/>
+          <w:shd w:fill="auto" w:val="clear"/>
+        </w:rPr>
+      </w:pPr>
+    </w:p>
+    <w:p>
+      <w:pPr>
+        <w:spacing w:before="0" w:after="0" w:line="240"/>
+        <w:ind w:right="0" w:left="0" w:firstLine="0"/>
+        <w:jc w:val="left"/>
+        <w:rPr>
+          <w:rFonts w:ascii="Calibri" w:hAnsi="Calibri" w:cs="Calibri" w:eastAsia="Calibri"/>
+          <w:b/>
+          <w:color w:val="auto"/>
+          <w:spacing w:val="0"/>
+          <w:position w:val="0"/>
+          <w:sz w:val="22"/>
+          <w:shd w:fill="auto" w:val="clear"/>
+        </w:rPr>
+      </w:pPr>
+    </w:p>
+    <w:p>
+      <w:pPr>
+        <w:spacing w:before="0" w:after="0" w:line="240"/>
+        <w:ind w:right="0" w:left="0" w:firstLine="0"/>
+        <w:jc w:val="left"/>
+        <w:rPr>
+          <w:rFonts w:ascii="Calibri" w:hAnsi="Calibri" w:cs="Calibri" w:eastAsia="Calibri"/>
+          <w:b/>
+          <w:color w:val="auto"/>
+          <w:spacing w:val="0"/>
+          <w:position w:val="0"/>
+          <w:sz w:val="22"/>
+          <w:shd w:fill="auto" w:val="clear"/>
+        </w:rPr>
+      </w:pPr>
+      <w:r>
+        <w:rPr>
+          <w:rFonts w:ascii="Calibri" w:hAnsi="Calibri" w:cs="Calibri" w:eastAsia="Calibri"/>
+          <w:b/>
+          <w:color w:val="auto"/>
+          <w:spacing w:val="0"/>
+          <w:position w:val="0"/>
+          <w:sz w:val="22"/>
+          <w:shd w:fill="auto" w:val="clear"/>
+        </w:rPr>
+        <w:t xml:space="preserve">SlotsComponents.vue  &gt;&gt;&gt;&gt;&gt;</w:t>
+      </w:r>
+    </w:p>
+    <w:p>
+      <w:pPr>
+        <w:spacing w:before="0" w:after="0" w:line="240"/>
+        <w:ind w:right="0" w:left="0" w:firstLine="0"/>
+        <w:jc w:val="left"/>
+        <w:rPr>
+          <w:rFonts w:ascii="Calibri" w:hAnsi="Calibri" w:cs="Calibri" w:eastAsia="Calibri"/>
+          <w:b/>
+          <w:color w:val="auto"/>
+          <w:spacing w:val="0"/>
+          <w:position w:val="0"/>
+          <w:sz w:val="22"/>
+          <w:shd w:fill="auto" w:val="clear"/>
+        </w:rPr>
+      </w:pPr>
+    </w:p>
+    <w:p>
+      <w:pPr>
+        <w:spacing w:before="0" w:after="0" w:line="240"/>
+        <w:ind w:right="0" w:left="0" w:firstLine="0"/>
+        <w:jc w:val="left"/>
+        <w:rPr>
+          <w:rFonts w:ascii="Calibri" w:hAnsi="Calibri" w:cs="Calibri" w:eastAsia="Calibri"/>
+          <w:b/>
+          <w:color w:val="auto"/>
+          <w:spacing w:val="0"/>
+          <w:position w:val="0"/>
+          <w:sz w:val="22"/>
+          <w:shd w:fill="auto" w:val="clear"/>
+        </w:rPr>
+      </w:pPr>
+    </w:p>
+    <w:p>
+      <w:pPr>
+        <w:spacing w:before="0" w:after="0" w:line="240"/>
+        <w:ind w:right="0" w:left="0" w:firstLine="0"/>
+        <w:jc w:val="left"/>
+        <w:rPr>
+          <w:rFonts w:ascii="Calibri" w:hAnsi="Calibri" w:cs="Calibri" w:eastAsia="Calibri"/>
+          <w:color w:val="auto"/>
+          <w:spacing w:val="0"/>
+          <w:position w:val="0"/>
+          <w:sz w:val="22"/>
+          <w:shd w:fill="auto" w:val="clear"/>
+        </w:rPr>
+      </w:pPr>
+      <w:r>
+        <w:rPr>
+          <w:rFonts w:ascii="Calibri" w:hAnsi="Calibri" w:cs="Calibri" w:eastAsia="Calibri"/>
+          <w:color w:val="auto"/>
+          <w:spacing w:val="0"/>
+          <w:position w:val="0"/>
+          <w:sz w:val="22"/>
+          <w:shd w:fill="auto" w:val="clear"/>
+        </w:rPr>
+        <w:t xml:space="preserve">&lt;template&gt;</w:t>
+      </w:r>
+    </w:p>
+    <w:p>
+      <w:pPr>
+        <w:spacing w:before="0" w:after="0" w:line="240"/>
+        <w:ind w:right="0" w:left="0" w:firstLine="0"/>
+        <w:jc w:val="left"/>
+        <w:rPr>
+          <w:rFonts w:ascii="Calibri" w:hAnsi="Calibri" w:cs="Calibri" w:eastAsia="Calibri"/>
+          <w:color w:val="auto"/>
+          <w:spacing w:val="0"/>
+          <w:position w:val="0"/>
+          <w:sz w:val="22"/>
+          <w:shd w:fill="auto" w:val="clear"/>
+        </w:rPr>
+      </w:pPr>
+      <w:r>
+        <w:rPr>
+          <w:rFonts w:ascii="Calibri" w:hAnsi="Calibri" w:cs="Calibri" w:eastAsia="Calibri"/>
+          <w:color w:val="auto"/>
+          <w:spacing w:val="0"/>
+          <w:position w:val="0"/>
+          <w:sz w:val="22"/>
+          <w:shd w:fill="auto" w:val="clear"/>
+        </w:rPr>
+        <w:t xml:space="preserve">    &lt;div&gt;</w:t>
+      </w:r>
+    </w:p>
+    <w:p>
+      <w:pPr>
+        <w:spacing w:before="0" w:after="0" w:line="240"/>
+        <w:ind w:right="0" w:left="0" w:firstLine="0"/>
+        <w:jc w:val="left"/>
+        <w:rPr>
+          <w:rFonts w:ascii="Calibri" w:hAnsi="Calibri" w:cs="Calibri" w:eastAsia="Calibri"/>
+          <w:color w:val="auto"/>
+          <w:spacing w:val="0"/>
+          <w:position w:val="0"/>
+          <w:sz w:val="22"/>
+          <w:shd w:fill="auto" w:val="clear"/>
+        </w:rPr>
+      </w:pPr>
+      <w:r>
+        <w:rPr>
+          <w:rFonts w:ascii="Calibri" w:hAnsi="Calibri" w:cs="Calibri" w:eastAsia="Calibri"/>
+          <w:color w:val="auto"/>
+          <w:spacing w:val="0"/>
+          <w:position w:val="0"/>
+          <w:sz w:val="22"/>
+          <w:shd w:fill="auto" w:val="clear"/>
+        </w:rPr>
+        <w:t xml:space="preserve">        &lt;h3&gt;Slots Components&lt;/h3&gt;</w:t>
+      </w:r>
+    </w:p>
+    <w:p>
+      <w:pPr>
+        <w:spacing w:before="0" w:after="0" w:line="240"/>
+        <w:ind w:right="0" w:left="0" w:firstLine="0"/>
+        <w:jc w:val="left"/>
+        <w:rPr>
+          <w:rFonts w:ascii="Calibri" w:hAnsi="Calibri" w:cs="Calibri" w:eastAsia="Calibri"/>
+          <w:b/>
+          <w:color w:val="auto"/>
+          <w:spacing w:val="0"/>
+          <w:position w:val="0"/>
+          <w:sz w:val="22"/>
+          <w:shd w:fill="auto" w:val="clear"/>
+        </w:rPr>
+      </w:pPr>
+      <w:r>
+        <w:rPr>
+          <w:rFonts w:ascii="Calibri" w:hAnsi="Calibri" w:cs="Calibri" w:eastAsia="Calibri"/>
+          <w:color w:val="auto"/>
+          <w:spacing w:val="0"/>
+          <w:position w:val="0"/>
+          <w:sz w:val="22"/>
+          <w:shd w:fill="auto" w:val="clear"/>
+        </w:rPr>
+        <w:t xml:space="preserve">        </w:t>
+      </w:r>
+      <w:r>
+        <w:rPr>
+          <w:rFonts w:ascii="Calibri" w:hAnsi="Calibri" w:cs="Calibri" w:eastAsia="Calibri"/>
+          <w:b/>
+          <w:color w:val="auto"/>
+          <w:spacing w:val="0"/>
+          <w:position w:val="0"/>
+          <w:sz w:val="22"/>
+          <w:shd w:fill="auto" w:val="clear"/>
+        </w:rPr>
+        <w:t xml:space="preserve">&lt;!-- default slot pass --&gt;</w:t>
+      </w:r>
+    </w:p>
+    <w:p>
+      <w:pPr>
+        <w:spacing w:before="0" w:after="0" w:line="240"/>
+        <w:ind w:right="0" w:left="0" w:firstLine="0"/>
+        <w:jc w:val="left"/>
+        <w:rPr>
+          <w:rFonts w:ascii="Calibri" w:hAnsi="Calibri" w:cs="Calibri" w:eastAsia="Calibri"/>
+          <w:b/>
+          <w:color w:val="auto"/>
+          <w:spacing w:val="0"/>
+          <w:position w:val="0"/>
+          <w:sz w:val="22"/>
+          <w:shd w:fill="auto" w:val="clear"/>
+        </w:rPr>
+      </w:pPr>
+      <w:r>
+        <w:rPr>
+          <w:rFonts w:ascii="Calibri" w:hAnsi="Calibri" w:cs="Calibri" w:eastAsia="Calibri"/>
+          <w:b/>
+          <w:color w:val="auto"/>
+          <w:spacing w:val="0"/>
+          <w:position w:val="0"/>
+          <w:sz w:val="22"/>
+          <w:shd w:fill="auto" w:val="clear"/>
+        </w:rPr>
+        <w:t xml:space="preserve">        &lt;SlotsChild&gt;&lt;/SlotsChild&gt;</w:t>
+      </w:r>
+    </w:p>
+    <w:p>
+      <w:pPr>
+        <w:spacing w:before="0" w:after="0" w:line="240"/>
+        <w:ind w:right="0" w:left="0" w:firstLine="0"/>
+        <w:jc w:val="left"/>
+        <w:rPr>
+          <w:rFonts w:ascii="Calibri" w:hAnsi="Calibri" w:cs="Calibri" w:eastAsia="Calibri"/>
+          <w:b/>
+          <w:color w:val="auto"/>
+          <w:spacing w:val="0"/>
+          <w:position w:val="0"/>
+          <w:sz w:val="22"/>
+          <w:shd w:fill="auto" w:val="clear"/>
+        </w:rPr>
+      </w:pPr>
+      <w:r>
+        <w:rPr>
+          <w:rFonts w:ascii="Calibri" w:hAnsi="Calibri" w:cs="Calibri" w:eastAsia="Calibri"/>
+          <w:b/>
+          <w:color w:val="auto"/>
+          <w:spacing w:val="0"/>
+          <w:position w:val="0"/>
+          <w:sz w:val="22"/>
+          <w:shd w:fill="auto" w:val="clear"/>
+        </w:rPr>
+        <w:t xml:space="preserve">        &lt;SlotsChild&gt;&lt;h4&gt;Pass H4 tag in slot value using slot tag&lt;/h4&gt;&lt;/SlotsChild&gt;</w:t>
+      </w:r>
+    </w:p>
+    <w:p>
+      <w:pPr>
+        <w:spacing w:before="0" w:after="0" w:line="240"/>
+        <w:ind w:right="0" w:left="0" w:firstLine="0"/>
+        <w:jc w:val="left"/>
+        <w:rPr>
+          <w:rFonts w:ascii="Calibri" w:hAnsi="Calibri" w:cs="Calibri" w:eastAsia="Calibri"/>
+          <w:b/>
+          <w:color w:val="auto"/>
+          <w:spacing w:val="0"/>
+          <w:position w:val="0"/>
+          <w:sz w:val="22"/>
+          <w:shd w:fill="auto" w:val="clear"/>
+        </w:rPr>
+      </w:pPr>
+      <w:r>
+        <w:rPr>
+          <w:rFonts w:ascii="Calibri" w:hAnsi="Calibri" w:cs="Calibri" w:eastAsia="Calibri"/>
+          <w:b/>
+          <w:color w:val="auto"/>
+          <w:spacing w:val="0"/>
+          <w:position w:val="0"/>
+          <w:sz w:val="22"/>
+          <w:shd w:fill="auto" w:val="clear"/>
+        </w:rPr>
+        <w:t xml:space="preserve">         &lt;!-- href pass slot pass --&gt;</w:t>
+      </w:r>
+    </w:p>
+    <w:p>
+      <w:pPr>
+        <w:spacing w:before="0" w:after="0" w:line="240"/>
+        <w:ind w:right="0" w:left="0" w:firstLine="0"/>
+        <w:jc w:val="left"/>
+        <w:rPr>
+          <w:rFonts w:ascii="Calibri" w:hAnsi="Calibri" w:cs="Calibri" w:eastAsia="Calibri"/>
+          <w:b/>
+          <w:color w:val="auto"/>
+          <w:spacing w:val="0"/>
+          <w:position w:val="0"/>
+          <w:sz w:val="22"/>
+          <w:shd w:fill="auto" w:val="clear"/>
+        </w:rPr>
+      </w:pPr>
+      <w:r>
+        <w:rPr>
+          <w:rFonts w:ascii="Calibri" w:hAnsi="Calibri" w:cs="Calibri" w:eastAsia="Calibri"/>
+          <w:b/>
+          <w:color w:val="auto"/>
+          <w:spacing w:val="0"/>
+          <w:position w:val="0"/>
+          <w:sz w:val="22"/>
+          <w:shd w:fill="auto" w:val="clear"/>
+        </w:rPr>
+        <w:t xml:space="preserve">        &lt;SlotsChild&gt;&lt;a href="#google"&gt;Google&lt;/a&gt;&lt;/SlotsChild&gt;</w:t>
+      </w:r>
+    </w:p>
+    <w:p>
+      <w:pPr>
+        <w:spacing w:before="0" w:after="0" w:line="240"/>
+        <w:ind w:right="0" w:left="0" w:firstLine="0"/>
+        <w:jc w:val="left"/>
+        <w:rPr>
+          <w:rFonts w:ascii="Calibri" w:hAnsi="Calibri" w:cs="Calibri" w:eastAsia="Calibri"/>
+          <w:b/>
+          <w:color w:val="auto"/>
+          <w:spacing w:val="0"/>
+          <w:position w:val="0"/>
+          <w:sz w:val="22"/>
+          <w:shd w:fill="auto" w:val="clear"/>
+        </w:rPr>
+      </w:pPr>
+      <w:r>
+        <w:rPr>
+          <w:rFonts w:ascii="Calibri" w:hAnsi="Calibri" w:cs="Calibri" w:eastAsia="Calibri"/>
+          <w:b/>
+          <w:color w:val="auto"/>
+          <w:spacing w:val="0"/>
+          <w:position w:val="0"/>
+          <w:sz w:val="22"/>
+          <w:shd w:fill="auto" w:val="clear"/>
+        </w:rPr>
+        <w:t xml:space="preserve">        &lt;!-- image pass slot pass --&gt;</w:t>
+      </w:r>
+    </w:p>
+    <w:p>
+      <w:pPr>
+        <w:spacing w:before="0" w:after="0" w:line="240"/>
+        <w:ind w:right="0" w:left="0" w:firstLine="0"/>
+        <w:jc w:val="left"/>
+        <w:rPr>
+          <w:rFonts w:ascii="Calibri" w:hAnsi="Calibri" w:cs="Calibri" w:eastAsia="Calibri"/>
+          <w:b/>
+          <w:color w:val="auto"/>
+          <w:spacing w:val="0"/>
+          <w:position w:val="0"/>
+          <w:sz w:val="22"/>
+          <w:shd w:fill="auto" w:val="clear"/>
+        </w:rPr>
+      </w:pPr>
+      <w:r>
+        <w:rPr>
+          <w:rFonts w:ascii="Calibri" w:hAnsi="Calibri" w:cs="Calibri" w:eastAsia="Calibri"/>
+          <w:b/>
+          <w:color w:val="auto"/>
+          <w:spacing w:val="0"/>
+          <w:position w:val="0"/>
+          <w:sz w:val="22"/>
+          <w:shd w:fill="auto" w:val="clear"/>
+        </w:rPr>
+        <w:t xml:space="preserve">        &lt;SlotsChild&gt;&lt;img src="https://via.placeholder.com/600/92c952" /&gt;&lt;/SlotsChild&gt;</w:t>
+      </w:r>
+    </w:p>
+    <w:p>
+      <w:pPr>
+        <w:spacing w:before="0" w:after="0" w:line="240"/>
+        <w:ind w:right="0" w:left="0" w:firstLine="0"/>
+        <w:jc w:val="left"/>
+        <w:rPr>
+          <w:rFonts w:ascii="Calibri" w:hAnsi="Calibri" w:cs="Calibri" w:eastAsia="Calibri"/>
+          <w:b/>
+          <w:color w:val="auto"/>
+          <w:spacing w:val="0"/>
+          <w:position w:val="0"/>
+          <w:sz w:val="22"/>
+          <w:shd w:fill="auto" w:val="clear"/>
+        </w:rPr>
+      </w:pPr>
+      <w:r>
+        <w:rPr>
+          <w:rFonts w:ascii="Calibri" w:hAnsi="Calibri" w:cs="Calibri" w:eastAsia="Calibri"/>
+          <w:b/>
+          <w:color w:val="auto"/>
+          <w:spacing w:val="0"/>
+          <w:position w:val="0"/>
+          <w:sz w:val="22"/>
+          <w:shd w:fill="auto" w:val="clear"/>
+        </w:rPr>
+        <w:t xml:space="preserve">        &lt;!-- el ( html code ) pass slot pass --&gt;</w:t>
+      </w:r>
+    </w:p>
+    <w:p>
+      <w:pPr>
+        <w:spacing w:before="0" w:after="0" w:line="240"/>
+        <w:ind w:right="0" w:left="0" w:firstLine="0"/>
+        <w:jc w:val="left"/>
+        <w:rPr>
+          <w:rFonts w:ascii="Calibri" w:hAnsi="Calibri" w:cs="Calibri" w:eastAsia="Calibri"/>
+          <w:b/>
+          <w:color w:val="auto"/>
+          <w:spacing w:val="0"/>
+          <w:position w:val="0"/>
+          <w:sz w:val="22"/>
+          <w:shd w:fill="auto" w:val="clear"/>
+        </w:rPr>
+      </w:pPr>
+      <w:r>
+        <w:rPr>
+          <w:rFonts w:ascii="Calibri" w:hAnsi="Calibri" w:cs="Calibri" w:eastAsia="Calibri"/>
+          <w:b/>
+          <w:color w:val="auto"/>
+          <w:spacing w:val="0"/>
+          <w:position w:val="0"/>
+          <w:sz w:val="22"/>
+          <w:shd w:fill="auto" w:val="clear"/>
+        </w:rPr>
+        <w:t xml:space="preserve">        &lt;SlotsChild&gt;&lt;p&gt;Pass paragraph&lt;/p&gt;&lt;/SlotsChild&gt;</w:t>
+      </w:r>
+    </w:p>
+    <w:p>
+      <w:pPr>
+        <w:spacing w:before="0" w:after="0" w:line="240"/>
+        <w:ind w:right="0" w:left="0" w:firstLine="0"/>
+        <w:jc w:val="left"/>
+        <w:rPr>
+          <w:rFonts w:ascii="Calibri" w:hAnsi="Calibri" w:cs="Calibri" w:eastAsia="Calibri"/>
+          <w:color w:val="auto"/>
+          <w:spacing w:val="0"/>
+          <w:position w:val="0"/>
+          <w:sz w:val="22"/>
+          <w:shd w:fill="auto" w:val="clear"/>
+        </w:rPr>
+      </w:pPr>
+      <w:r>
+        <w:rPr>
+          <w:rFonts w:ascii="Calibri" w:hAnsi="Calibri" w:cs="Calibri" w:eastAsia="Calibri"/>
+          <w:color w:val="auto"/>
+          <w:spacing w:val="0"/>
+          <w:position w:val="0"/>
+          <w:sz w:val="22"/>
+          <w:shd w:fill="auto" w:val="clear"/>
+        </w:rPr>
+        <w:t xml:space="preserve">    &lt;/div&gt;</w:t>
+      </w:r>
+    </w:p>
+    <w:p>
+      <w:pPr>
+        <w:spacing w:before="0" w:after="0" w:line="240"/>
+        <w:ind w:right="0" w:left="0" w:firstLine="0"/>
+        <w:jc w:val="left"/>
+        <w:rPr>
+          <w:rFonts w:ascii="Calibri" w:hAnsi="Calibri" w:cs="Calibri" w:eastAsia="Calibri"/>
+          <w:color w:val="auto"/>
+          <w:spacing w:val="0"/>
+          <w:position w:val="0"/>
+          <w:sz w:val="22"/>
+          <w:shd w:fill="auto" w:val="clear"/>
+        </w:rPr>
+      </w:pPr>
+      <w:r>
+        <w:rPr>
+          <w:rFonts w:ascii="Calibri" w:hAnsi="Calibri" w:cs="Calibri" w:eastAsia="Calibri"/>
+          <w:color w:val="auto"/>
+          <w:spacing w:val="0"/>
+          <w:position w:val="0"/>
+          <w:sz w:val="22"/>
+          <w:shd w:fill="auto" w:val="clear"/>
+        </w:rPr>
+        <w:t xml:space="preserve">&lt;/template&gt;</w:t>
+      </w:r>
+    </w:p>
+    <w:p>
+      <w:pPr>
+        <w:spacing w:before="0" w:after="0" w:line="240"/>
+        <w:ind w:right="0" w:left="0" w:firstLine="0"/>
+        <w:jc w:val="left"/>
+        <w:rPr>
+          <w:rFonts w:ascii="Calibri" w:hAnsi="Calibri" w:cs="Calibri" w:eastAsia="Calibri"/>
+          <w:color w:val="auto"/>
+          <w:spacing w:val="0"/>
+          <w:position w:val="0"/>
+          <w:sz w:val="22"/>
+          <w:shd w:fill="auto" w:val="clear"/>
+        </w:rPr>
+      </w:pPr>
+      <w:r>
+        <w:rPr>
+          <w:rFonts w:ascii="Calibri" w:hAnsi="Calibri" w:cs="Calibri" w:eastAsia="Calibri"/>
+          <w:color w:val="auto"/>
+          <w:spacing w:val="0"/>
+          <w:position w:val="0"/>
+          <w:sz w:val="22"/>
+          <w:shd w:fill="auto" w:val="clear"/>
+        </w:rPr>
+        <w:t xml:space="preserve">&lt;script&gt;</w:t>
+      </w:r>
+    </w:p>
+    <w:p>
+      <w:pPr>
+        <w:spacing w:before="0" w:after="0" w:line="240"/>
+        <w:ind w:right="0" w:left="0" w:firstLine="0"/>
+        <w:jc w:val="left"/>
+        <w:rPr>
+          <w:rFonts w:ascii="Calibri" w:hAnsi="Calibri" w:cs="Calibri" w:eastAsia="Calibri"/>
+          <w:color w:val="auto"/>
+          <w:spacing w:val="0"/>
+          <w:position w:val="0"/>
+          <w:sz w:val="22"/>
+          <w:shd w:fill="auto" w:val="clear"/>
+        </w:rPr>
+      </w:pPr>
+      <w:r>
+        <w:rPr>
+          <w:rFonts w:ascii="Calibri" w:hAnsi="Calibri" w:cs="Calibri" w:eastAsia="Calibri"/>
+          <w:color w:val="auto"/>
+          <w:spacing w:val="0"/>
+          <w:position w:val="0"/>
+          <w:sz w:val="22"/>
+          <w:shd w:fill="auto" w:val="clear"/>
+        </w:rPr>
+        <w:t xml:space="preserve">import SlotsChild from './SlotsChild.vue';</w:t>
+      </w:r>
+    </w:p>
+    <w:p>
+      <w:pPr>
+        <w:spacing w:before="0" w:after="0" w:line="240"/>
+        <w:ind w:right="0" w:left="0" w:firstLine="0"/>
+        <w:jc w:val="left"/>
+        <w:rPr>
+          <w:rFonts w:ascii="Calibri" w:hAnsi="Calibri" w:cs="Calibri" w:eastAsia="Calibri"/>
+          <w:color w:val="auto"/>
+          <w:spacing w:val="0"/>
+          <w:position w:val="0"/>
+          <w:sz w:val="22"/>
+          <w:shd w:fill="auto" w:val="clear"/>
+        </w:rPr>
+      </w:pPr>
+      <w:r>
+        <w:rPr>
+          <w:rFonts w:ascii="Calibri" w:hAnsi="Calibri" w:cs="Calibri" w:eastAsia="Calibri"/>
+          <w:color w:val="auto"/>
+          <w:spacing w:val="0"/>
+          <w:position w:val="0"/>
+          <w:sz w:val="22"/>
+          <w:shd w:fill="auto" w:val="clear"/>
+        </w:rPr>
+        <w:t xml:space="preserve">export default {</w:t>
+      </w:r>
+    </w:p>
+    <w:p>
+      <w:pPr>
+        <w:spacing w:before="0" w:after="0" w:line="240"/>
+        <w:ind w:right="0" w:left="0" w:firstLine="0"/>
+        <w:jc w:val="left"/>
+        <w:rPr>
+          <w:rFonts w:ascii="Calibri" w:hAnsi="Calibri" w:cs="Calibri" w:eastAsia="Calibri"/>
+          <w:color w:val="auto"/>
+          <w:spacing w:val="0"/>
+          <w:position w:val="0"/>
+          <w:sz w:val="22"/>
+          <w:shd w:fill="auto" w:val="clear"/>
+        </w:rPr>
+      </w:pPr>
+      <w:r>
+        <w:rPr>
+          <w:rFonts w:ascii="Calibri" w:hAnsi="Calibri" w:cs="Calibri" w:eastAsia="Calibri"/>
+          <w:color w:val="auto"/>
+          <w:spacing w:val="0"/>
+          <w:position w:val="0"/>
+          <w:sz w:val="22"/>
+          <w:shd w:fill="auto" w:val="clear"/>
+        </w:rPr>
+        <w:t xml:space="preserve">    name:"SlotsComponents",</w:t>
+      </w:r>
+    </w:p>
+    <w:p>
+      <w:pPr>
+        <w:spacing w:before="0" w:after="0" w:line="240"/>
+        <w:ind w:right="0" w:left="0" w:firstLine="0"/>
+        <w:jc w:val="left"/>
+        <w:rPr>
+          <w:rFonts w:ascii="Calibri" w:hAnsi="Calibri" w:cs="Calibri" w:eastAsia="Calibri"/>
+          <w:color w:val="auto"/>
+          <w:spacing w:val="0"/>
+          <w:position w:val="0"/>
+          <w:sz w:val="22"/>
+          <w:shd w:fill="auto" w:val="clear"/>
+        </w:rPr>
+      </w:pPr>
+      <w:r>
+        <w:rPr>
+          <w:rFonts w:ascii="Calibri" w:hAnsi="Calibri" w:cs="Calibri" w:eastAsia="Calibri"/>
+          <w:color w:val="auto"/>
+          <w:spacing w:val="0"/>
+          <w:position w:val="0"/>
+          <w:sz w:val="22"/>
+          <w:shd w:fill="auto" w:val="clear"/>
+        </w:rPr>
+        <w:t xml:space="preserve">    components:{</w:t>
+      </w:r>
+    </w:p>
+    <w:p>
+      <w:pPr>
+        <w:spacing w:before="0" w:after="0" w:line="240"/>
+        <w:ind w:right="0" w:left="0" w:firstLine="0"/>
+        <w:jc w:val="left"/>
+        <w:rPr>
+          <w:rFonts w:ascii="Calibri" w:hAnsi="Calibri" w:cs="Calibri" w:eastAsia="Calibri"/>
+          <w:color w:val="auto"/>
+          <w:spacing w:val="0"/>
+          <w:position w:val="0"/>
+          <w:sz w:val="22"/>
+          <w:shd w:fill="auto" w:val="clear"/>
+        </w:rPr>
+      </w:pPr>
+      <w:r>
+        <w:rPr>
+          <w:rFonts w:ascii="Calibri" w:hAnsi="Calibri" w:cs="Calibri" w:eastAsia="Calibri"/>
+          <w:color w:val="auto"/>
+          <w:spacing w:val="0"/>
+          <w:position w:val="0"/>
+          <w:sz w:val="22"/>
+          <w:shd w:fill="auto" w:val="clear"/>
+        </w:rPr>
+        <w:t xml:space="preserve">        SlotsChild,</w:t>
+      </w:r>
+    </w:p>
+    <w:p>
+      <w:pPr>
+        <w:spacing w:before="0" w:after="0" w:line="240"/>
+        <w:ind w:right="0" w:left="0" w:firstLine="0"/>
+        <w:jc w:val="left"/>
+        <w:rPr>
+          <w:rFonts w:ascii="Calibri" w:hAnsi="Calibri" w:cs="Calibri" w:eastAsia="Calibri"/>
+          <w:color w:val="auto"/>
+          <w:spacing w:val="0"/>
+          <w:position w:val="0"/>
+          <w:sz w:val="22"/>
+          <w:shd w:fill="auto" w:val="clear"/>
+        </w:rPr>
+      </w:pPr>
+      <w:r>
+        <w:rPr>
+          <w:rFonts w:ascii="Calibri" w:hAnsi="Calibri" w:cs="Calibri" w:eastAsia="Calibri"/>
+          <w:color w:val="auto"/>
+          <w:spacing w:val="0"/>
+          <w:position w:val="0"/>
+          <w:sz w:val="22"/>
+          <w:shd w:fill="auto" w:val="clear"/>
+        </w:rPr>
+        <w:t xml:space="preserve">    }</w:t>
+      </w:r>
+    </w:p>
+    <w:p>
+      <w:pPr>
+        <w:spacing w:before="0" w:after="0" w:line="240"/>
+        <w:ind w:right="0" w:left="0" w:firstLine="0"/>
+        <w:jc w:val="left"/>
+        <w:rPr>
+          <w:rFonts w:ascii="Calibri" w:hAnsi="Calibri" w:cs="Calibri" w:eastAsia="Calibri"/>
+          <w:color w:val="auto"/>
+          <w:spacing w:val="0"/>
+          <w:position w:val="0"/>
+          <w:sz w:val="22"/>
+          <w:shd w:fill="auto" w:val="clear"/>
+        </w:rPr>
+      </w:pPr>
+      <w:r>
+        <w:rPr>
+          <w:rFonts w:ascii="Calibri" w:hAnsi="Calibri" w:cs="Calibri" w:eastAsia="Calibri"/>
+          <w:color w:val="auto"/>
+          <w:spacing w:val="0"/>
+          <w:position w:val="0"/>
+          <w:sz w:val="22"/>
+          <w:shd w:fill="auto" w:val="clear"/>
+        </w:rPr>
+        <w:t xml:space="preserve">}</w:t>
+      </w:r>
+    </w:p>
+    <w:p>
+      <w:pPr>
+        <w:spacing w:before="0" w:after="0" w:line="240"/>
+        <w:ind w:right="0" w:left="0" w:firstLine="0"/>
+        <w:jc w:val="left"/>
+        <w:rPr>
+          <w:rFonts w:ascii="Calibri" w:hAnsi="Calibri" w:cs="Calibri" w:eastAsia="Calibri"/>
+          <w:color w:val="auto"/>
+          <w:spacing w:val="0"/>
+          <w:position w:val="0"/>
+          <w:sz w:val="22"/>
+          <w:shd w:fill="auto" w:val="clear"/>
+        </w:rPr>
+      </w:pPr>
+      <w:r>
+        <w:rPr>
+          <w:rFonts w:ascii="Calibri" w:hAnsi="Calibri" w:cs="Calibri" w:eastAsia="Calibri"/>
+          <w:color w:val="auto"/>
+          <w:spacing w:val="0"/>
+          <w:position w:val="0"/>
+          <w:sz w:val="22"/>
+          <w:shd w:fill="auto" w:val="clear"/>
+        </w:rPr>
+        <w:t xml:space="preserve">&lt;/script&gt;</w:t>
+      </w:r>
+    </w:p>
+    <w:p>
+      <w:pPr>
+        <w:spacing w:before="0" w:after="0" w:line="240"/>
+        <w:ind w:right="0" w:left="0" w:firstLine="0"/>
+        <w:jc w:val="left"/>
+        <w:rPr>
+          <w:rFonts w:ascii="Calibri" w:hAnsi="Calibri" w:cs="Calibri" w:eastAsia="Calibri"/>
+          <w:b/>
+          <w:color w:val="auto"/>
+          <w:spacing w:val="0"/>
+          <w:position w:val="0"/>
+          <w:sz w:val="22"/>
+          <w:shd w:fill="auto" w:val="clear"/>
+        </w:rPr>
+      </w:pPr>
+    </w:p>
+    <w:p>
+      <w:pPr>
+        <w:spacing w:before="0" w:after="0" w:line="240"/>
+        <w:ind w:right="0" w:left="0" w:firstLine="0"/>
+        <w:jc w:val="left"/>
+        <w:rPr>
+          <w:rFonts w:ascii="Calibri" w:hAnsi="Calibri" w:cs="Calibri" w:eastAsia="Calibri"/>
+          <w:b/>
+          <w:color w:val="auto"/>
+          <w:spacing w:val="0"/>
+          <w:position w:val="0"/>
+          <w:sz w:val="22"/>
+          <w:shd w:fill="auto" w:val="clear"/>
+        </w:rPr>
+      </w:pPr>
+      <w:r>
+        <w:rPr>
+          <w:rFonts w:ascii="Calibri" w:hAnsi="Calibri" w:cs="Calibri" w:eastAsia="Calibri"/>
+          <w:b/>
+          <w:color w:val="auto"/>
+          <w:spacing w:val="0"/>
+          <w:position w:val="0"/>
+          <w:sz w:val="22"/>
+          <w:shd w:fill="auto" w:val="clear"/>
+        </w:rPr>
+        <w:t xml:space="preserve">SlotsChild.vue  &gt;&gt;&gt;&gt;</w:t>
+      </w:r>
+    </w:p>
+    <w:p>
+      <w:pPr>
+        <w:spacing w:before="0" w:after="0" w:line="240"/>
+        <w:ind w:right="0" w:left="0" w:firstLine="0"/>
+        <w:jc w:val="left"/>
+        <w:rPr>
+          <w:rFonts w:ascii="Calibri" w:hAnsi="Calibri" w:cs="Calibri" w:eastAsia="Calibri"/>
+          <w:b/>
+          <w:color w:val="auto"/>
+          <w:spacing w:val="0"/>
+          <w:position w:val="0"/>
+          <w:sz w:val="22"/>
+          <w:shd w:fill="auto" w:val="clear"/>
+        </w:rPr>
+      </w:pPr>
+    </w:p>
+    <w:p>
+      <w:pPr>
+        <w:spacing w:before="0" w:after="0" w:line="240"/>
+        <w:ind w:right="0" w:left="0" w:firstLine="0"/>
+        <w:jc w:val="left"/>
+        <w:rPr>
+          <w:rFonts w:ascii="Calibri" w:hAnsi="Calibri" w:cs="Calibri" w:eastAsia="Calibri"/>
+          <w:color w:val="auto"/>
+          <w:spacing w:val="0"/>
+          <w:position w:val="0"/>
+          <w:sz w:val="22"/>
+          <w:shd w:fill="auto" w:val="clear"/>
+        </w:rPr>
+      </w:pPr>
+      <w:r>
+        <w:rPr>
+          <w:rFonts w:ascii="Calibri" w:hAnsi="Calibri" w:cs="Calibri" w:eastAsia="Calibri"/>
+          <w:color w:val="auto"/>
+          <w:spacing w:val="0"/>
+          <w:position w:val="0"/>
+          <w:sz w:val="22"/>
+          <w:shd w:fill="auto" w:val="clear"/>
+        </w:rPr>
+        <w:t xml:space="preserve">&lt;template&gt;</w:t>
+      </w:r>
+    </w:p>
+    <w:p>
+      <w:pPr>
+        <w:spacing w:before="0" w:after="0" w:line="240"/>
+        <w:ind w:right="0" w:left="0" w:firstLine="0"/>
+        <w:jc w:val="left"/>
+        <w:rPr>
+          <w:rFonts w:ascii="Calibri" w:hAnsi="Calibri" w:cs="Calibri" w:eastAsia="Calibri"/>
+          <w:color w:val="auto"/>
+          <w:spacing w:val="0"/>
+          <w:position w:val="0"/>
+          <w:sz w:val="22"/>
+          <w:shd w:fill="auto" w:val="clear"/>
+        </w:rPr>
+      </w:pPr>
+      <w:r>
+        <w:rPr>
+          <w:rFonts w:ascii="Calibri" w:hAnsi="Calibri" w:cs="Calibri" w:eastAsia="Calibri"/>
+          <w:color w:val="auto"/>
+          <w:spacing w:val="0"/>
+          <w:position w:val="0"/>
+          <w:sz w:val="22"/>
+          <w:shd w:fill="auto" w:val="clear"/>
+        </w:rPr>
+        <w:t xml:space="preserve">    &lt;div&gt;</w:t>
+      </w:r>
+    </w:p>
+    <w:p>
+      <w:pPr>
+        <w:spacing w:before="0" w:after="0" w:line="240"/>
+        <w:ind w:right="0" w:left="0" w:firstLine="0"/>
+        <w:jc w:val="left"/>
+        <w:rPr>
+          <w:rFonts w:ascii="Calibri" w:hAnsi="Calibri" w:cs="Calibri" w:eastAsia="Calibri"/>
+          <w:color w:val="auto"/>
+          <w:spacing w:val="0"/>
+          <w:position w:val="0"/>
+          <w:sz w:val="22"/>
+          <w:shd w:fill="auto" w:val="clear"/>
+        </w:rPr>
+      </w:pPr>
+      <w:r>
+        <w:rPr>
+          <w:rFonts w:ascii="Calibri" w:hAnsi="Calibri" w:cs="Calibri" w:eastAsia="Calibri"/>
+          <w:color w:val="auto"/>
+          <w:spacing w:val="0"/>
+          <w:position w:val="0"/>
+          <w:sz w:val="22"/>
+          <w:shd w:fill="auto" w:val="clear"/>
+        </w:rPr>
+        <w:t xml:space="preserve">        &lt;!-- how to pass default value in slots --&gt;</w:t>
+      </w:r>
+    </w:p>
+    <w:p>
+      <w:pPr>
+        <w:spacing w:before="0" w:after="0" w:line="240"/>
+        <w:ind w:right="0" w:left="0" w:firstLine="0"/>
+        <w:jc w:val="left"/>
+        <w:rPr>
+          <w:rFonts w:ascii="Calibri" w:hAnsi="Calibri" w:cs="Calibri" w:eastAsia="Calibri"/>
+          <w:b/>
+          <w:color w:val="auto"/>
+          <w:spacing w:val="0"/>
+          <w:position w:val="0"/>
+          <w:sz w:val="22"/>
+          <w:shd w:fill="auto" w:val="clear"/>
+        </w:rPr>
+      </w:pPr>
+      <w:r>
+        <w:rPr>
+          <w:rFonts w:ascii="Calibri" w:hAnsi="Calibri" w:cs="Calibri" w:eastAsia="Calibri"/>
+          <w:color w:val="auto"/>
+          <w:spacing w:val="0"/>
+          <w:position w:val="0"/>
+          <w:sz w:val="22"/>
+          <w:shd w:fill="auto" w:val="clear"/>
+        </w:rPr>
+        <w:t xml:space="preserve">        </w:t>
+      </w:r>
+      <w:r>
+        <w:rPr>
+          <w:rFonts w:ascii="Calibri" w:hAnsi="Calibri" w:cs="Calibri" w:eastAsia="Calibri"/>
+          <w:b/>
+          <w:color w:val="auto"/>
+          <w:spacing w:val="0"/>
+          <w:position w:val="0"/>
+          <w:sz w:val="22"/>
+          <w:shd w:fill="auto" w:val="clear"/>
+        </w:rPr>
+        <w:t xml:space="preserve">&lt;slot&gt;Default Slots&lt;/slot&gt;</w:t>
+      </w:r>
+    </w:p>
+    <w:p>
+      <w:pPr>
+        <w:spacing w:before="0" w:after="0" w:line="240"/>
+        <w:ind w:right="0" w:left="0" w:firstLine="0"/>
+        <w:jc w:val="left"/>
+        <w:rPr>
+          <w:rFonts w:ascii="Calibri" w:hAnsi="Calibri" w:cs="Calibri" w:eastAsia="Calibri"/>
+          <w:b/>
+          <w:color w:val="auto"/>
+          <w:spacing w:val="0"/>
+          <w:position w:val="0"/>
+          <w:sz w:val="22"/>
+          <w:shd w:fill="auto" w:val="clear"/>
+        </w:rPr>
+      </w:pPr>
+      <w:r>
+        <w:rPr>
+          <w:rFonts w:ascii="Calibri" w:hAnsi="Calibri" w:cs="Calibri" w:eastAsia="Calibri"/>
+          <w:color w:val="auto"/>
+          <w:spacing w:val="0"/>
+          <w:position w:val="0"/>
+          <w:sz w:val="22"/>
+          <w:shd w:fill="auto" w:val="clear"/>
+        </w:rPr>
+        <w:t xml:space="preserve">        &lt;!-- how to pass all value pass from data components using child components --&gt;</w:t>
+      </w:r>
+    </w:p>
+    <w:p>
+      <w:pPr>
+        <w:spacing w:before="0" w:after="0" w:line="240"/>
+        <w:ind w:right="0" w:left="0" w:firstLine="0"/>
+        <w:jc w:val="left"/>
+        <w:rPr>
+          <w:rFonts w:ascii="Calibri" w:hAnsi="Calibri" w:cs="Calibri" w:eastAsia="Calibri"/>
+          <w:b/>
+          <w:color w:val="auto"/>
+          <w:spacing w:val="0"/>
+          <w:position w:val="0"/>
+          <w:sz w:val="22"/>
+          <w:shd w:fill="auto" w:val="clear"/>
+        </w:rPr>
+      </w:pPr>
+      <w:r>
+        <w:rPr>
+          <w:rFonts w:ascii="Calibri" w:hAnsi="Calibri" w:cs="Calibri" w:eastAsia="Calibri"/>
+          <w:b/>
+          <w:color w:val="auto"/>
+          <w:spacing w:val="0"/>
+          <w:position w:val="0"/>
+          <w:sz w:val="22"/>
+          <w:shd w:fill="auto" w:val="clear"/>
+        </w:rPr>
+        <w:t xml:space="preserve">        &lt;slot&gt;&lt;/slot&gt;</w:t>
+      </w:r>
+    </w:p>
+    <w:p>
+      <w:pPr>
+        <w:spacing w:before="0" w:after="0" w:line="240"/>
+        <w:ind w:right="0" w:left="0" w:firstLine="0"/>
+        <w:jc w:val="left"/>
+        <w:rPr>
+          <w:rFonts w:ascii="Calibri" w:hAnsi="Calibri" w:cs="Calibri" w:eastAsia="Calibri"/>
+          <w:color w:val="auto"/>
+          <w:spacing w:val="0"/>
+          <w:position w:val="0"/>
+          <w:sz w:val="22"/>
+          <w:shd w:fill="auto" w:val="clear"/>
+        </w:rPr>
+      </w:pPr>
+      <w:r>
+        <w:rPr>
+          <w:rFonts w:ascii="Calibri" w:hAnsi="Calibri" w:cs="Calibri" w:eastAsia="Calibri"/>
+          <w:color w:val="auto"/>
+          <w:spacing w:val="0"/>
+          <w:position w:val="0"/>
+          <w:sz w:val="22"/>
+          <w:shd w:fill="auto" w:val="clear"/>
+        </w:rPr>
+        <w:t xml:space="preserve">    &lt;/div&gt;</w:t>
+      </w:r>
+    </w:p>
+    <w:p>
+      <w:pPr>
+        <w:spacing w:before="0" w:after="0" w:line="240"/>
+        <w:ind w:right="0" w:left="0" w:firstLine="0"/>
+        <w:jc w:val="left"/>
+        <w:rPr>
+          <w:rFonts w:ascii="Calibri" w:hAnsi="Calibri" w:cs="Calibri" w:eastAsia="Calibri"/>
+          <w:color w:val="auto"/>
+          <w:spacing w:val="0"/>
+          <w:position w:val="0"/>
+          <w:sz w:val="22"/>
+          <w:shd w:fill="auto" w:val="clear"/>
+        </w:rPr>
+      </w:pPr>
+      <w:r>
+        <w:rPr>
+          <w:rFonts w:ascii="Calibri" w:hAnsi="Calibri" w:cs="Calibri" w:eastAsia="Calibri"/>
+          <w:color w:val="auto"/>
+          <w:spacing w:val="0"/>
+          <w:position w:val="0"/>
+          <w:sz w:val="22"/>
+          <w:shd w:fill="auto" w:val="clear"/>
+        </w:rPr>
+        <w:t xml:space="preserve">&lt;/template&gt;</w:t>
+      </w:r>
+    </w:p>
+    <w:p>
+      <w:pPr>
+        <w:spacing w:before="0" w:after="0" w:line="240"/>
+        <w:ind w:right="0" w:left="0" w:firstLine="0"/>
+        <w:jc w:val="left"/>
+        <w:rPr>
+          <w:rFonts w:ascii="Calibri" w:hAnsi="Calibri" w:cs="Calibri" w:eastAsia="Calibri"/>
+          <w:color w:val="auto"/>
+          <w:spacing w:val="0"/>
+          <w:position w:val="0"/>
+          <w:sz w:val="22"/>
+          <w:shd w:fill="auto" w:val="clear"/>
+        </w:rPr>
+      </w:pPr>
+      <w:r>
+        <w:rPr>
+          <w:rFonts w:ascii="Calibri" w:hAnsi="Calibri" w:cs="Calibri" w:eastAsia="Calibri"/>
+          <w:color w:val="auto"/>
+          <w:spacing w:val="0"/>
+          <w:position w:val="0"/>
+          <w:sz w:val="22"/>
+          <w:shd w:fill="auto" w:val="clear"/>
+        </w:rPr>
+        <w:t xml:space="preserve">&lt;script&gt;</w:t>
+      </w:r>
+    </w:p>
+    <w:p>
+      <w:pPr>
+        <w:spacing w:before="0" w:after="0" w:line="240"/>
+        <w:ind w:right="0" w:left="0" w:firstLine="0"/>
+        <w:jc w:val="left"/>
+        <w:rPr>
+          <w:rFonts w:ascii="Calibri" w:hAnsi="Calibri" w:cs="Calibri" w:eastAsia="Calibri"/>
+          <w:color w:val="auto"/>
+          <w:spacing w:val="0"/>
+          <w:position w:val="0"/>
+          <w:sz w:val="22"/>
+          <w:shd w:fill="auto" w:val="clear"/>
+        </w:rPr>
+      </w:pPr>
+      <w:r>
+        <w:rPr>
+          <w:rFonts w:ascii="Calibri" w:hAnsi="Calibri" w:cs="Calibri" w:eastAsia="Calibri"/>
+          <w:color w:val="auto"/>
+          <w:spacing w:val="0"/>
+          <w:position w:val="0"/>
+          <w:sz w:val="22"/>
+          <w:shd w:fill="auto" w:val="clear"/>
+        </w:rPr>
+        <w:t xml:space="preserve">export default {</w:t>
+      </w:r>
+    </w:p>
+    <w:p>
+      <w:pPr>
+        <w:spacing w:before="0" w:after="0" w:line="240"/>
+        <w:ind w:right="0" w:left="0" w:firstLine="0"/>
+        <w:jc w:val="left"/>
+        <w:rPr>
+          <w:rFonts w:ascii="Calibri" w:hAnsi="Calibri" w:cs="Calibri" w:eastAsia="Calibri"/>
+          <w:color w:val="auto"/>
+          <w:spacing w:val="0"/>
+          <w:position w:val="0"/>
+          <w:sz w:val="22"/>
+          <w:shd w:fill="auto" w:val="clear"/>
+        </w:rPr>
+      </w:pPr>
+      <w:r>
+        <w:rPr>
+          <w:rFonts w:ascii="Calibri" w:hAnsi="Calibri" w:cs="Calibri" w:eastAsia="Calibri"/>
+          <w:color w:val="auto"/>
+          <w:spacing w:val="0"/>
+          <w:position w:val="0"/>
+          <w:sz w:val="22"/>
+          <w:shd w:fill="auto" w:val="clear"/>
+        </w:rPr>
+        <w:t xml:space="preserve">    name:"SlotsChild",</w:t>
+      </w:r>
+    </w:p>
+    <w:p>
+      <w:pPr>
+        <w:spacing w:before="0" w:after="0" w:line="240"/>
+        <w:ind w:right="0" w:left="0" w:firstLine="0"/>
+        <w:jc w:val="left"/>
+        <w:rPr>
+          <w:rFonts w:ascii="Calibri" w:hAnsi="Calibri" w:cs="Calibri" w:eastAsia="Calibri"/>
+          <w:color w:val="auto"/>
+          <w:spacing w:val="0"/>
+          <w:position w:val="0"/>
+          <w:sz w:val="22"/>
+          <w:shd w:fill="auto" w:val="clear"/>
+        </w:rPr>
+      </w:pPr>
+      <w:r>
+        <w:rPr>
+          <w:rFonts w:ascii="Calibri" w:hAnsi="Calibri" w:cs="Calibri" w:eastAsia="Calibri"/>
+          <w:color w:val="auto"/>
+          <w:spacing w:val="0"/>
+          <w:position w:val="0"/>
+          <w:sz w:val="22"/>
+          <w:shd w:fill="auto" w:val="clear"/>
+        </w:rPr>
+        <w:t xml:space="preserve">}</w:t>
+      </w:r>
+    </w:p>
+    <w:p>
+      <w:pPr>
+        <w:spacing w:before="0" w:after="0" w:line="240"/>
+        <w:ind w:right="0" w:left="0" w:firstLine="0"/>
+        <w:jc w:val="left"/>
+        <w:rPr>
+          <w:rFonts w:ascii="Calibri" w:hAnsi="Calibri" w:cs="Calibri" w:eastAsia="Calibri"/>
+          <w:color w:val="auto"/>
+          <w:spacing w:val="0"/>
+          <w:position w:val="0"/>
+          <w:sz w:val="22"/>
+          <w:shd w:fill="auto" w:val="clear"/>
+        </w:rPr>
+      </w:pPr>
+      <w:r>
+        <w:rPr>
+          <w:rFonts w:ascii="Calibri" w:hAnsi="Calibri" w:cs="Calibri" w:eastAsia="Calibri"/>
+          <w:color w:val="auto"/>
+          <w:spacing w:val="0"/>
+          <w:position w:val="0"/>
+          <w:sz w:val="22"/>
+          <w:shd w:fill="auto" w:val="clear"/>
+        </w:rPr>
+        <w:t xml:space="preserve">&lt;/script&gt;</w:t>
+      </w:r>
+    </w:p>
+    <w:p>
+      <w:pPr>
+        <w:spacing w:before="0" w:after="0" w:line="240"/>
+        <w:ind w:right="0" w:left="0" w:firstLine="0"/>
+        <w:jc w:val="left"/>
+        <w:rPr>
+          <w:rFonts w:ascii="Calibri" w:hAnsi="Calibri" w:cs="Calibri" w:eastAsia="Calibri"/>
+          <w:color w:val="auto"/>
+          <w:spacing w:val="0"/>
+          <w:position w:val="0"/>
+          <w:sz w:val="22"/>
+          <w:shd w:fill="auto" w:val="clear"/>
+        </w:rPr>
+      </w:pPr>
+    </w:p>
+    <w:p>
+      <w:pPr>
+        <w:spacing w:before="0" w:after="0" w:line="240"/>
+        <w:ind w:right="0" w:left="0" w:firstLine="0"/>
+        <w:jc w:val="left"/>
+        <w:rPr>
+          <w:rFonts w:ascii="Calibri" w:hAnsi="Calibri" w:cs="Calibri" w:eastAsia="Calibri"/>
+          <w:b/>
+          <w:color w:val="auto"/>
+          <w:spacing w:val="0"/>
+          <w:position w:val="0"/>
+          <w:sz w:val="22"/>
+          <w:shd w:fill="auto" w:val="clear"/>
+        </w:rPr>
+      </w:pPr>
+    </w:p>
+    <w:p>
+      <w:pPr>
+        <w:spacing w:before="0" w:after="0" w:line="240"/>
+        <w:ind w:right="0" w:left="0" w:firstLine="0"/>
+        <w:jc w:val="left"/>
+        <w:rPr>
+          <w:rFonts w:ascii="Calibri" w:hAnsi="Calibri" w:cs="Calibri" w:eastAsia="Calibri"/>
+          <w:b/>
+          <w:color w:val="auto"/>
+          <w:spacing w:val="0"/>
+          <w:position w:val="0"/>
+          <w:sz w:val="22"/>
+          <w:shd w:fill="auto" w:val="clear"/>
+        </w:rPr>
+      </w:pPr>
+    </w:p>
+    <w:p>
+      <w:pPr>
+        <w:spacing w:before="0" w:after="0" w:line="240"/>
+        <w:ind w:right="0" w:left="0" w:firstLine="0"/>
+        <w:jc w:val="left"/>
+        <w:rPr>
+          <w:rFonts w:ascii="Calibri" w:hAnsi="Calibri" w:cs="Calibri" w:eastAsia="Calibri"/>
+          <w:b/>
+          <w:color w:val="auto"/>
+          <w:spacing w:val="0"/>
+          <w:position w:val="0"/>
+          <w:sz w:val="22"/>
+          <w:shd w:fill="auto" w:val="clear"/>
+        </w:rPr>
+      </w:pPr>
+      <w:r>
+        <w:rPr>
+          <w:rFonts w:ascii="Calibri" w:hAnsi="Calibri" w:cs="Calibri" w:eastAsia="Calibri"/>
+          <w:b/>
+          <w:color w:val="auto"/>
+          <w:spacing w:val="0"/>
+          <w:position w:val="0"/>
+          <w:sz w:val="22"/>
+          <w:shd w:fill="auto" w:val="clear"/>
+        </w:rPr>
+        <w:t xml:space="preserve">You can use multiple data type you pass in child using slot tag...</w:t>
+      </w:r>
+    </w:p>
+    <w:p>
+      <w:pPr>
+        <w:spacing w:before="0" w:after="0" w:line="240"/>
+        <w:ind w:right="0" w:left="0" w:firstLine="0"/>
+        <w:jc w:val="left"/>
+        <w:rPr>
+          <w:rFonts w:ascii="Calibri" w:hAnsi="Calibri" w:cs="Calibri" w:eastAsia="Calibri"/>
+          <w:b/>
+          <w:color w:val="auto"/>
+          <w:spacing w:val="0"/>
+          <w:position w:val="0"/>
+          <w:sz w:val="22"/>
+          <w:shd w:fill="auto" w:val="clear"/>
+        </w:rPr>
+      </w:pPr>
+    </w:p>
+    <w:p>
+      <w:pPr>
+        <w:spacing w:before="0" w:after="0" w:line="240"/>
+        <w:ind w:right="0" w:left="0" w:firstLine="0"/>
+        <w:jc w:val="left"/>
+        <w:rPr>
+          <w:rFonts w:ascii="Calibri" w:hAnsi="Calibri" w:cs="Calibri" w:eastAsia="Calibri"/>
+          <w:b/>
+          <w:color w:val="auto"/>
+          <w:spacing w:val="0"/>
+          <w:position w:val="0"/>
+          <w:sz w:val="22"/>
+          <w:shd w:fill="auto" w:val="clear"/>
+        </w:rPr>
+      </w:pPr>
+    </w:p>
+    <w:p>
+      <w:pPr>
+        <w:spacing w:before="0" w:after="0" w:line="240"/>
+        <w:ind w:right="0" w:left="0" w:firstLine="0"/>
+        <w:jc w:val="left"/>
+        <w:rPr>
+          <w:rFonts w:ascii="Calibri" w:hAnsi="Calibri" w:cs="Calibri" w:eastAsia="Calibri"/>
+          <w:b/>
+          <w:color w:val="auto"/>
+          <w:spacing w:val="0"/>
+          <w:position w:val="0"/>
+          <w:sz w:val="22"/>
+          <w:shd w:fill="auto" w:val="clear"/>
+        </w:rPr>
+      </w:pPr>
+      <w:r>
+        <w:rPr>
+          <w:rFonts w:ascii="Calibri" w:hAnsi="Calibri" w:cs="Calibri" w:eastAsia="Calibri"/>
+          <w:b/>
+          <w:color w:val="auto"/>
+          <w:spacing w:val="0"/>
+          <w:position w:val="0"/>
+          <w:sz w:val="22"/>
+          <w:shd w:fill="auto" w:val="clear"/>
+        </w:rPr>
+        <w:t xml:space="preserve">++++++++++++++++++++++++++++++++++++++++++++++++++++++++++++++++++++++++++++</w:t>
+      </w:r>
+    </w:p>
+    <w:p>
+      <w:pPr>
+        <w:spacing w:before="0" w:after="0" w:line="240"/>
+        <w:ind w:right="0" w:left="0" w:firstLine="0"/>
+        <w:jc w:val="left"/>
+        <w:rPr>
+          <w:rFonts w:ascii="Calibri" w:hAnsi="Calibri" w:cs="Calibri" w:eastAsia="Calibri"/>
+          <w:b/>
+          <w:color w:val="auto"/>
+          <w:spacing w:val="0"/>
+          <w:position w:val="0"/>
+          <w:sz w:val="22"/>
+          <w:shd w:fill="auto" w:val="clear"/>
+        </w:rPr>
+      </w:pPr>
+    </w:p>
+    <w:p>
+      <w:pPr>
+        <w:spacing w:before="0" w:after="0" w:line="240"/>
+        <w:ind w:right="0" w:left="0" w:firstLine="0"/>
+        <w:jc w:val="left"/>
+        <w:rPr>
+          <w:rFonts w:ascii="Calibri" w:hAnsi="Calibri" w:cs="Calibri" w:eastAsia="Calibri"/>
+          <w:b/>
+          <w:color w:val="auto"/>
+          <w:spacing w:val="0"/>
+          <w:position w:val="0"/>
+          <w:sz w:val="22"/>
+          <w:shd w:fill="auto" w:val="clear"/>
+        </w:rPr>
+      </w:pPr>
+    </w:p>
+    <w:p>
+      <w:pPr>
+        <w:spacing w:before="0" w:after="0" w:line="240"/>
+        <w:ind w:right="0" w:left="0" w:firstLine="0"/>
+        <w:jc w:val="left"/>
+        <w:rPr>
+          <w:rFonts w:ascii="Calibri" w:hAnsi="Calibri" w:cs="Calibri" w:eastAsia="Calibri"/>
+          <w:b/>
+          <w:color w:val="auto"/>
+          <w:spacing w:val="0"/>
+          <w:position w:val="0"/>
+          <w:sz w:val="22"/>
+          <w:shd w:fill="auto" w:val="clear"/>
+        </w:rPr>
+      </w:pPr>
+      <w:r>
+        <w:rPr>
+          <w:rFonts w:ascii="Calibri" w:hAnsi="Calibri" w:cs="Calibri" w:eastAsia="Calibri"/>
+          <w:b/>
+          <w:color w:val="auto"/>
+          <w:spacing w:val="0"/>
+          <w:position w:val="0"/>
+          <w:sz w:val="22"/>
+          <w:shd w:fill="auto" w:val="clear"/>
+        </w:rPr>
+        <w:t xml:space="preserve">Multiple slot with Name Slots    &gt;&gt;&gt;&gt;&gt;</w:t>
+      </w:r>
+    </w:p>
+    <w:p>
+      <w:pPr>
+        <w:spacing w:before="0" w:after="0" w:line="240"/>
+        <w:ind w:right="0" w:left="0" w:firstLine="0"/>
+        <w:jc w:val="left"/>
+        <w:rPr>
+          <w:rFonts w:ascii="Calibri" w:hAnsi="Calibri" w:cs="Calibri" w:eastAsia="Calibri"/>
+          <w:b/>
+          <w:color w:val="auto"/>
+          <w:spacing w:val="0"/>
+          <w:position w:val="0"/>
+          <w:sz w:val="22"/>
+          <w:shd w:fill="auto" w:val="clear"/>
+        </w:rPr>
+      </w:pPr>
+    </w:p>
+    <w:p>
+      <w:pPr>
+        <w:spacing w:before="0" w:after="0" w:line="240"/>
+        <w:ind w:right="0" w:left="0" w:firstLine="0"/>
+        <w:jc w:val="left"/>
+        <w:rPr>
+          <w:rFonts w:ascii="Calibri" w:hAnsi="Calibri" w:cs="Calibri" w:eastAsia="Calibri"/>
+          <w:b/>
+          <w:color w:val="auto"/>
+          <w:spacing w:val="0"/>
+          <w:position w:val="0"/>
+          <w:sz w:val="22"/>
+          <w:shd w:fill="auto" w:val="clear"/>
+        </w:rPr>
+      </w:pPr>
+      <w:r>
+        <w:rPr>
+          <w:rFonts w:ascii="Calibri" w:hAnsi="Calibri" w:cs="Calibri" w:eastAsia="Calibri"/>
+          <w:b/>
+          <w:color w:val="auto"/>
+          <w:spacing w:val="0"/>
+          <w:position w:val="0"/>
+          <w:sz w:val="22"/>
+          <w:shd w:fill="auto" w:val="clear"/>
+        </w:rPr>
+        <w:t xml:space="preserve">SlotsComponents.vue   &gt;&gt;&gt;&gt;</w:t>
+      </w:r>
+    </w:p>
+    <w:p>
+      <w:pPr>
+        <w:spacing w:before="0" w:after="0" w:line="240"/>
+        <w:ind w:right="0" w:left="0" w:firstLine="0"/>
+        <w:jc w:val="left"/>
+        <w:rPr>
+          <w:rFonts w:ascii="Calibri" w:hAnsi="Calibri" w:cs="Calibri" w:eastAsia="Calibri"/>
+          <w:b/>
+          <w:color w:val="auto"/>
+          <w:spacing w:val="0"/>
+          <w:position w:val="0"/>
+          <w:sz w:val="22"/>
+          <w:shd w:fill="auto" w:val="clear"/>
+        </w:rPr>
+      </w:pPr>
+    </w:p>
+    <w:p>
+      <w:pPr>
+        <w:spacing w:before="0" w:after="0" w:line="240"/>
+        <w:ind w:right="0" w:left="0" w:firstLine="0"/>
+        <w:jc w:val="left"/>
+        <w:rPr>
+          <w:rFonts w:ascii="Calibri" w:hAnsi="Calibri" w:cs="Calibri" w:eastAsia="Calibri"/>
+          <w:color w:val="auto"/>
+          <w:spacing w:val="0"/>
+          <w:position w:val="0"/>
+          <w:sz w:val="22"/>
+          <w:shd w:fill="auto" w:val="clear"/>
+        </w:rPr>
+      </w:pPr>
+      <w:r>
+        <w:rPr>
+          <w:rFonts w:ascii="Calibri" w:hAnsi="Calibri" w:cs="Calibri" w:eastAsia="Calibri"/>
+          <w:color w:val="auto"/>
+          <w:spacing w:val="0"/>
+          <w:position w:val="0"/>
+          <w:sz w:val="22"/>
+          <w:shd w:fill="auto" w:val="clear"/>
+        </w:rPr>
+        <w:t xml:space="preserve">&lt;template&gt;</w:t>
+      </w:r>
+    </w:p>
+    <w:p>
+      <w:pPr>
+        <w:spacing w:before="0" w:after="0" w:line="240"/>
+        <w:ind w:right="0" w:left="0" w:firstLine="0"/>
+        <w:jc w:val="left"/>
+        <w:rPr>
+          <w:rFonts w:ascii="Calibri" w:hAnsi="Calibri" w:cs="Calibri" w:eastAsia="Calibri"/>
+          <w:color w:val="auto"/>
+          <w:spacing w:val="0"/>
+          <w:position w:val="0"/>
+          <w:sz w:val="22"/>
+          <w:shd w:fill="auto" w:val="clear"/>
+        </w:rPr>
+      </w:pPr>
+      <w:r>
+        <w:rPr>
+          <w:rFonts w:ascii="Calibri" w:hAnsi="Calibri" w:cs="Calibri" w:eastAsia="Calibri"/>
+          <w:color w:val="auto"/>
+          <w:spacing w:val="0"/>
+          <w:position w:val="0"/>
+          <w:sz w:val="22"/>
+          <w:shd w:fill="auto" w:val="clear"/>
+        </w:rPr>
+        <w:t xml:space="preserve">    &lt;div class="card_1"&gt;</w:t>
+      </w:r>
+    </w:p>
+    <w:p>
+      <w:pPr>
+        <w:spacing w:before="0" w:after="0" w:line="240"/>
+        <w:ind w:right="0" w:left="0" w:firstLine="0"/>
+        <w:jc w:val="left"/>
+        <w:rPr>
+          <w:rFonts w:ascii="Calibri" w:hAnsi="Calibri" w:cs="Calibri" w:eastAsia="Calibri"/>
+          <w:b/>
+          <w:color w:val="auto"/>
+          <w:spacing w:val="0"/>
+          <w:position w:val="0"/>
+          <w:sz w:val="22"/>
+          <w:shd w:fill="auto" w:val="clear"/>
+        </w:rPr>
+      </w:pPr>
+      <w:r>
+        <w:rPr>
+          <w:rFonts w:ascii="Calibri" w:hAnsi="Calibri" w:cs="Calibri" w:eastAsia="Calibri"/>
+          <w:color w:val="auto"/>
+          <w:spacing w:val="0"/>
+          <w:position w:val="0"/>
+          <w:sz w:val="22"/>
+          <w:shd w:fill="auto" w:val="clear"/>
+        </w:rPr>
+        <w:t xml:space="preserve">       </w:t>
+      </w:r>
+      <w:r>
+        <w:rPr>
+          <w:rFonts w:ascii="Calibri" w:hAnsi="Calibri" w:cs="Calibri" w:eastAsia="Calibri"/>
+          <w:b/>
+          <w:color w:val="auto"/>
+          <w:spacing w:val="0"/>
+          <w:position w:val="0"/>
+          <w:sz w:val="22"/>
+          <w:shd w:fill="auto" w:val="clear"/>
+        </w:rPr>
+        <w:t xml:space="preserve">&lt;SlotsChild&gt;</w:t>
+      </w:r>
+    </w:p>
+    <w:p>
+      <w:pPr>
+        <w:spacing w:before="0" w:after="0" w:line="240"/>
+        <w:ind w:right="0" w:left="0" w:firstLine="0"/>
+        <w:jc w:val="left"/>
+        <w:rPr>
+          <w:rFonts w:ascii="Calibri" w:hAnsi="Calibri" w:cs="Calibri" w:eastAsia="Calibri"/>
+          <w:b/>
+          <w:color w:val="auto"/>
+          <w:spacing w:val="0"/>
+          <w:position w:val="0"/>
+          <w:sz w:val="22"/>
+          <w:shd w:fill="auto" w:val="clear"/>
+        </w:rPr>
+      </w:pPr>
+      <w:r>
+        <w:rPr>
+          <w:rFonts w:ascii="Calibri" w:hAnsi="Calibri" w:cs="Calibri" w:eastAsia="Calibri"/>
+          <w:b/>
+          <w:color w:val="auto"/>
+          <w:spacing w:val="0"/>
+          <w:position w:val="0"/>
+          <w:sz w:val="22"/>
+          <w:shd w:fill="auto" w:val="clear"/>
+        </w:rPr>
+        <w:t xml:space="preserve">          &lt;template v-slot:header&gt;</w:t>
+      </w:r>
+    </w:p>
+    <w:p>
+      <w:pPr>
+        <w:spacing w:before="0" w:after="0" w:line="240"/>
+        <w:ind w:right="0" w:left="0" w:firstLine="0"/>
+        <w:jc w:val="left"/>
+        <w:rPr>
+          <w:rFonts w:ascii="Calibri" w:hAnsi="Calibri" w:cs="Calibri" w:eastAsia="Calibri"/>
+          <w:b/>
+          <w:color w:val="auto"/>
+          <w:spacing w:val="0"/>
+          <w:position w:val="0"/>
+          <w:sz w:val="22"/>
+          <w:shd w:fill="auto" w:val="clear"/>
+        </w:rPr>
+      </w:pPr>
+      <w:r>
+        <w:rPr>
+          <w:rFonts w:ascii="Calibri" w:hAnsi="Calibri" w:cs="Calibri" w:eastAsia="Calibri"/>
+          <w:b/>
+          <w:color w:val="auto"/>
+          <w:spacing w:val="0"/>
+          <w:position w:val="0"/>
+          <w:sz w:val="22"/>
+          <w:shd w:fill="auto" w:val="clear"/>
+        </w:rPr>
+        <w:t xml:space="preserve">             &lt;h4&gt;Saurabh Shukla&lt;/h4&gt;</w:t>
+      </w:r>
+    </w:p>
+    <w:p>
+      <w:pPr>
+        <w:spacing w:before="0" w:after="0" w:line="240"/>
+        <w:ind w:right="0" w:left="0" w:firstLine="0"/>
+        <w:jc w:val="left"/>
+        <w:rPr>
+          <w:rFonts w:ascii="Calibri" w:hAnsi="Calibri" w:cs="Calibri" w:eastAsia="Calibri"/>
+          <w:b/>
+          <w:color w:val="auto"/>
+          <w:spacing w:val="0"/>
+          <w:position w:val="0"/>
+          <w:sz w:val="22"/>
+          <w:shd w:fill="auto" w:val="clear"/>
+        </w:rPr>
+      </w:pPr>
+      <w:r>
+        <w:rPr>
+          <w:rFonts w:ascii="Calibri" w:hAnsi="Calibri" w:cs="Calibri" w:eastAsia="Calibri"/>
+          <w:b/>
+          <w:color w:val="auto"/>
+          <w:spacing w:val="0"/>
+          <w:position w:val="0"/>
+          <w:sz w:val="22"/>
+          <w:shd w:fill="auto" w:val="clear"/>
+        </w:rPr>
+        <w:t xml:space="preserve">          &lt;/template&gt;</w:t>
+      </w:r>
+    </w:p>
+    <w:p>
+      <w:pPr>
+        <w:spacing w:before="0" w:after="0" w:line="240"/>
+        <w:ind w:right="0" w:left="0" w:firstLine="0"/>
+        <w:jc w:val="left"/>
+        <w:rPr>
+          <w:rFonts w:ascii="Calibri" w:hAnsi="Calibri" w:cs="Calibri" w:eastAsia="Calibri"/>
+          <w:b/>
+          <w:color w:val="auto"/>
+          <w:spacing w:val="0"/>
+          <w:position w:val="0"/>
+          <w:sz w:val="22"/>
+          <w:shd w:fill="auto" w:val="clear"/>
+        </w:rPr>
+      </w:pPr>
+      <w:r>
+        <w:rPr>
+          <w:rFonts w:ascii="Calibri" w:hAnsi="Calibri" w:cs="Calibri" w:eastAsia="Calibri"/>
+          <w:b/>
+          <w:color w:val="auto"/>
+          <w:spacing w:val="0"/>
+          <w:position w:val="0"/>
+          <w:sz w:val="22"/>
+          <w:shd w:fill="auto" w:val="clear"/>
+        </w:rPr>
+        <w:t xml:space="preserve">          &lt;template v-slot:main&gt;</w:t>
+      </w:r>
+    </w:p>
+    <w:p>
+      <w:pPr>
+        <w:spacing w:before="0" w:after="0" w:line="240"/>
+        <w:ind w:right="0" w:left="0" w:firstLine="0"/>
+        <w:jc w:val="left"/>
+        <w:rPr>
+          <w:rFonts w:ascii="Calibri" w:hAnsi="Calibri" w:cs="Calibri" w:eastAsia="Calibri"/>
+          <w:b/>
+          <w:color w:val="auto"/>
+          <w:spacing w:val="0"/>
+          <w:position w:val="0"/>
+          <w:sz w:val="22"/>
+          <w:shd w:fill="auto" w:val="clear"/>
+        </w:rPr>
+      </w:pPr>
+      <w:r>
+        <w:rPr>
+          <w:rFonts w:ascii="Calibri" w:hAnsi="Calibri" w:cs="Calibri" w:eastAsia="Calibri"/>
+          <w:b/>
+          <w:color w:val="auto"/>
+          <w:spacing w:val="0"/>
+          <w:position w:val="0"/>
+          <w:sz w:val="22"/>
+          <w:shd w:fill="auto" w:val="clear"/>
+        </w:rPr>
+        <w:t xml:space="preserve">             &lt;p&gt;</w:t>
+      </w:r>
+    </w:p>
+    <w:p>
+      <w:pPr>
+        <w:spacing w:before="0" w:after="0" w:line="240"/>
+        <w:ind w:right="0" w:left="0" w:firstLine="0"/>
+        <w:jc w:val="left"/>
+        <w:rPr>
+          <w:rFonts w:ascii="Calibri" w:hAnsi="Calibri" w:cs="Calibri" w:eastAsia="Calibri"/>
+          <w:b/>
+          <w:color w:val="auto"/>
+          <w:spacing w:val="0"/>
+          <w:position w:val="0"/>
+          <w:sz w:val="22"/>
+          <w:shd w:fill="auto" w:val="clear"/>
+        </w:rPr>
+      </w:pPr>
+      <w:r>
+        <w:rPr>
+          <w:rFonts w:ascii="Calibri" w:hAnsi="Calibri" w:cs="Calibri" w:eastAsia="Calibri"/>
+          <w:b/>
+          <w:color w:val="auto"/>
+          <w:spacing w:val="0"/>
+          <w:position w:val="0"/>
+          <w:sz w:val="22"/>
+          <w:shd w:fill="auto" w:val="clear"/>
+        </w:rPr>
+        <w:t xml:space="preserve">                This is main content for you !!</w:t>
+      </w:r>
+    </w:p>
+    <w:p>
+      <w:pPr>
+        <w:spacing w:before="0" w:after="0" w:line="240"/>
+        <w:ind w:right="0" w:left="0" w:firstLine="0"/>
+        <w:jc w:val="left"/>
+        <w:rPr>
+          <w:rFonts w:ascii="Calibri" w:hAnsi="Calibri" w:cs="Calibri" w:eastAsia="Calibri"/>
+          <w:b/>
+          <w:color w:val="auto"/>
+          <w:spacing w:val="0"/>
+          <w:position w:val="0"/>
+          <w:sz w:val="22"/>
+          <w:shd w:fill="auto" w:val="clear"/>
+        </w:rPr>
+      </w:pPr>
+      <w:r>
+        <w:rPr>
+          <w:rFonts w:ascii="Calibri" w:hAnsi="Calibri" w:cs="Calibri" w:eastAsia="Calibri"/>
+          <w:b/>
+          <w:color w:val="auto"/>
+          <w:spacing w:val="0"/>
+          <w:position w:val="0"/>
+          <w:sz w:val="22"/>
+          <w:shd w:fill="auto" w:val="clear"/>
+        </w:rPr>
+        <w:t xml:space="preserve">             &lt;/p&gt;</w:t>
+      </w:r>
+    </w:p>
+    <w:p>
+      <w:pPr>
+        <w:spacing w:before="0" w:after="0" w:line="240"/>
+        <w:ind w:right="0" w:left="0" w:firstLine="0"/>
+        <w:jc w:val="left"/>
+        <w:rPr>
+          <w:rFonts w:ascii="Calibri" w:hAnsi="Calibri" w:cs="Calibri" w:eastAsia="Calibri"/>
+          <w:b/>
+          <w:color w:val="auto"/>
+          <w:spacing w:val="0"/>
+          <w:position w:val="0"/>
+          <w:sz w:val="22"/>
+          <w:shd w:fill="auto" w:val="clear"/>
+        </w:rPr>
+      </w:pPr>
+      <w:r>
+        <w:rPr>
+          <w:rFonts w:ascii="Calibri" w:hAnsi="Calibri" w:cs="Calibri" w:eastAsia="Calibri"/>
+          <w:b/>
+          <w:color w:val="auto"/>
+          <w:spacing w:val="0"/>
+          <w:position w:val="0"/>
+          <w:sz w:val="22"/>
+          <w:shd w:fill="auto" w:val="clear"/>
+        </w:rPr>
+        <w:t xml:space="preserve">          &lt;/template&gt;</w:t>
+      </w:r>
+    </w:p>
+    <w:p>
+      <w:pPr>
+        <w:spacing w:before="0" w:after="0" w:line="240"/>
+        <w:ind w:right="0" w:left="0" w:firstLine="0"/>
+        <w:jc w:val="left"/>
+        <w:rPr>
+          <w:rFonts w:ascii="Calibri" w:hAnsi="Calibri" w:cs="Calibri" w:eastAsia="Calibri"/>
+          <w:b/>
+          <w:color w:val="auto"/>
+          <w:spacing w:val="0"/>
+          <w:position w:val="0"/>
+          <w:sz w:val="22"/>
+          <w:shd w:fill="auto" w:val="clear"/>
+        </w:rPr>
+      </w:pPr>
+      <w:r>
+        <w:rPr>
+          <w:rFonts w:ascii="Calibri" w:hAnsi="Calibri" w:cs="Calibri" w:eastAsia="Calibri"/>
+          <w:b/>
+          <w:color w:val="auto"/>
+          <w:spacing w:val="0"/>
+          <w:position w:val="0"/>
+          <w:sz w:val="22"/>
+          <w:shd w:fill="auto" w:val="clear"/>
+        </w:rPr>
+        <w:t xml:space="preserve">          &lt;template v-slot:footer&gt;</w:t>
+      </w:r>
+    </w:p>
+    <w:p>
+      <w:pPr>
+        <w:spacing w:before="0" w:after="0" w:line="240"/>
+        <w:ind w:right="0" w:left="0" w:firstLine="0"/>
+        <w:jc w:val="left"/>
+        <w:rPr>
+          <w:rFonts w:ascii="Calibri" w:hAnsi="Calibri" w:cs="Calibri" w:eastAsia="Calibri"/>
+          <w:b/>
+          <w:color w:val="auto"/>
+          <w:spacing w:val="0"/>
+          <w:position w:val="0"/>
+          <w:sz w:val="22"/>
+          <w:shd w:fill="auto" w:val="clear"/>
+        </w:rPr>
+      </w:pPr>
+      <w:r>
+        <w:rPr>
+          <w:rFonts w:ascii="Calibri" w:hAnsi="Calibri" w:cs="Calibri" w:eastAsia="Calibri"/>
+          <w:b/>
+          <w:color w:val="auto"/>
+          <w:spacing w:val="0"/>
+          <w:position w:val="0"/>
+          <w:sz w:val="22"/>
+          <w:shd w:fill="auto" w:val="clear"/>
+        </w:rPr>
+        <w:t xml:space="preserve">             &lt;h6&gt;</w:t>
+      </w:r>
+    </w:p>
+    <w:p>
+      <w:pPr>
+        <w:spacing w:before="0" w:after="0" w:line="240"/>
+        <w:ind w:right="0" w:left="0" w:firstLine="0"/>
+        <w:jc w:val="left"/>
+        <w:rPr>
+          <w:rFonts w:ascii="Calibri" w:hAnsi="Calibri" w:cs="Calibri" w:eastAsia="Calibri"/>
+          <w:b/>
+          <w:color w:val="auto"/>
+          <w:spacing w:val="0"/>
+          <w:position w:val="0"/>
+          <w:sz w:val="22"/>
+          <w:shd w:fill="auto" w:val="clear"/>
+        </w:rPr>
+      </w:pPr>
+      <w:r>
+        <w:rPr>
+          <w:rFonts w:ascii="Calibri" w:hAnsi="Calibri" w:cs="Calibri" w:eastAsia="Calibri"/>
+          <w:b/>
+          <w:color w:val="auto"/>
+          <w:spacing w:val="0"/>
+          <w:position w:val="0"/>
+          <w:sz w:val="22"/>
+          <w:shd w:fill="auto" w:val="clear"/>
+        </w:rPr>
+        <w:t xml:space="preserve">                @copyright for 2024</w:t>
+      </w:r>
+    </w:p>
+    <w:p>
+      <w:pPr>
+        <w:spacing w:before="0" w:after="0" w:line="240"/>
+        <w:ind w:right="0" w:left="0" w:firstLine="0"/>
+        <w:jc w:val="left"/>
+        <w:rPr>
+          <w:rFonts w:ascii="Calibri" w:hAnsi="Calibri" w:cs="Calibri" w:eastAsia="Calibri"/>
+          <w:b/>
+          <w:color w:val="auto"/>
+          <w:spacing w:val="0"/>
+          <w:position w:val="0"/>
+          <w:sz w:val="22"/>
+          <w:shd w:fill="auto" w:val="clear"/>
+        </w:rPr>
+      </w:pPr>
+      <w:r>
+        <w:rPr>
+          <w:rFonts w:ascii="Calibri" w:hAnsi="Calibri" w:cs="Calibri" w:eastAsia="Calibri"/>
+          <w:b/>
+          <w:color w:val="auto"/>
+          <w:spacing w:val="0"/>
+          <w:position w:val="0"/>
+          <w:sz w:val="22"/>
+          <w:shd w:fill="auto" w:val="clear"/>
+        </w:rPr>
+        <w:t xml:space="preserve">             &lt;/h6&gt;</w:t>
+      </w:r>
+    </w:p>
+    <w:p>
+      <w:pPr>
+        <w:spacing w:before="0" w:after="0" w:line="240"/>
+        <w:ind w:right="0" w:left="0" w:firstLine="0"/>
+        <w:jc w:val="left"/>
+        <w:rPr>
+          <w:rFonts w:ascii="Calibri" w:hAnsi="Calibri" w:cs="Calibri" w:eastAsia="Calibri"/>
+          <w:b/>
+          <w:color w:val="auto"/>
+          <w:spacing w:val="0"/>
+          <w:position w:val="0"/>
+          <w:sz w:val="22"/>
+          <w:shd w:fill="auto" w:val="clear"/>
+        </w:rPr>
+      </w:pPr>
+      <w:r>
+        <w:rPr>
+          <w:rFonts w:ascii="Calibri" w:hAnsi="Calibri" w:cs="Calibri" w:eastAsia="Calibri"/>
+          <w:b/>
+          <w:color w:val="auto"/>
+          <w:spacing w:val="0"/>
+          <w:position w:val="0"/>
+          <w:sz w:val="22"/>
+          <w:shd w:fill="auto" w:val="clear"/>
+        </w:rPr>
+        <w:t xml:space="preserve">          &lt;/template&gt;</w:t>
+      </w:r>
+    </w:p>
+    <w:p>
+      <w:pPr>
+        <w:spacing w:before="0" w:after="0" w:line="240"/>
+        <w:ind w:right="0" w:left="0" w:firstLine="0"/>
+        <w:jc w:val="left"/>
+        <w:rPr>
+          <w:rFonts w:ascii="Calibri" w:hAnsi="Calibri" w:cs="Calibri" w:eastAsia="Calibri"/>
+          <w:b/>
+          <w:color w:val="auto"/>
+          <w:spacing w:val="0"/>
+          <w:position w:val="0"/>
+          <w:sz w:val="22"/>
+          <w:shd w:fill="auto" w:val="clear"/>
+        </w:rPr>
+      </w:pPr>
+      <w:r>
+        <w:rPr>
+          <w:rFonts w:ascii="Calibri" w:hAnsi="Calibri" w:cs="Calibri" w:eastAsia="Calibri"/>
+          <w:b/>
+          <w:color w:val="auto"/>
+          <w:spacing w:val="0"/>
+          <w:position w:val="0"/>
+          <w:sz w:val="22"/>
+          <w:shd w:fill="auto" w:val="clear"/>
+        </w:rPr>
+        <w:t xml:space="preserve">       &lt;/SlotsChild&gt;</w:t>
+      </w:r>
+    </w:p>
+    <w:p>
+      <w:pPr>
+        <w:spacing w:before="0" w:after="0" w:line="240"/>
+        <w:ind w:right="0" w:left="0" w:firstLine="0"/>
+        <w:jc w:val="left"/>
+        <w:rPr>
+          <w:rFonts w:ascii="Calibri" w:hAnsi="Calibri" w:cs="Calibri" w:eastAsia="Calibri"/>
+          <w:color w:val="auto"/>
+          <w:spacing w:val="0"/>
+          <w:position w:val="0"/>
+          <w:sz w:val="22"/>
+          <w:shd w:fill="auto" w:val="clear"/>
+        </w:rPr>
+      </w:pPr>
+      <w:r>
+        <w:rPr>
+          <w:rFonts w:ascii="Calibri" w:hAnsi="Calibri" w:cs="Calibri" w:eastAsia="Calibri"/>
+          <w:color w:val="auto"/>
+          <w:spacing w:val="0"/>
+          <w:position w:val="0"/>
+          <w:sz w:val="22"/>
+          <w:shd w:fill="auto" w:val="clear"/>
+        </w:rPr>
+        <w:t xml:space="preserve">    &lt;/div&gt;</w:t>
+      </w:r>
+    </w:p>
+    <w:p>
+      <w:pPr>
+        <w:spacing w:before="0" w:after="0" w:line="240"/>
+        <w:ind w:right="0" w:left="0" w:firstLine="0"/>
+        <w:jc w:val="left"/>
+        <w:rPr>
+          <w:rFonts w:ascii="Calibri" w:hAnsi="Calibri" w:cs="Calibri" w:eastAsia="Calibri"/>
+          <w:color w:val="auto"/>
+          <w:spacing w:val="0"/>
+          <w:position w:val="0"/>
+          <w:sz w:val="22"/>
+          <w:shd w:fill="auto" w:val="clear"/>
+        </w:rPr>
+      </w:pPr>
+      <w:r>
+        <w:rPr>
+          <w:rFonts w:ascii="Calibri" w:hAnsi="Calibri" w:cs="Calibri" w:eastAsia="Calibri"/>
+          <w:color w:val="auto"/>
+          <w:spacing w:val="0"/>
+          <w:position w:val="0"/>
+          <w:sz w:val="22"/>
+          <w:shd w:fill="auto" w:val="clear"/>
+        </w:rPr>
+        <w:t xml:space="preserve">    &lt;div class="card_2"&gt;</w:t>
+      </w:r>
+    </w:p>
+    <w:p>
+      <w:pPr>
+        <w:spacing w:before="0" w:after="0" w:line="240"/>
+        <w:ind w:right="0" w:left="0" w:firstLine="0"/>
+        <w:jc w:val="left"/>
+        <w:rPr>
+          <w:rFonts w:ascii="Calibri" w:hAnsi="Calibri" w:cs="Calibri" w:eastAsia="Calibri"/>
+          <w:b/>
+          <w:color w:val="auto"/>
+          <w:spacing w:val="0"/>
+          <w:position w:val="0"/>
+          <w:sz w:val="22"/>
+          <w:shd w:fill="auto" w:val="clear"/>
+        </w:rPr>
+      </w:pPr>
+      <w:r>
+        <w:rPr>
+          <w:rFonts w:ascii="Calibri" w:hAnsi="Calibri" w:cs="Calibri" w:eastAsia="Calibri"/>
+          <w:color w:val="auto"/>
+          <w:spacing w:val="0"/>
+          <w:position w:val="0"/>
+          <w:sz w:val="22"/>
+          <w:shd w:fill="auto" w:val="clear"/>
+        </w:rPr>
+        <w:t xml:space="preserve">       </w:t>
+      </w:r>
+      <w:r>
+        <w:rPr>
+          <w:rFonts w:ascii="Calibri" w:hAnsi="Calibri" w:cs="Calibri" w:eastAsia="Calibri"/>
+          <w:b/>
+          <w:color w:val="auto"/>
+          <w:spacing w:val="0"/>
+          <w:position w:val="0"/>
+          <w:sz w:val="22"/>
+          <w:shd w:fill="auto" w:val="clear"/>
+        </w:rPr>
+        <w:t xml:space="preserve">&lt;SlotsChild&gt;</w:t>
+      </w:r>
+    </w:p>
+    <w:p>
+      <w:pPr>
+        <w:spacing w:before="0" w:after="0" w:line="240"/>
+        <w:ind w:right="0" w:left="0" w:firstLine="0"/>
+        <w:jc w:val="left"/>
+        <w:rPr>
+          <w:rFonts w:ascii="Calibri" w:hAnsi="Calibri" w:cs="Calibri" w:eastAsia="Calibri"/>
+          <w:b/>
+          <w:color w:val="auto"/>
+          <w:spacing w:val="0"/>
+          <w:position w:val="0"/>
+          <w:sz w:val="22"/>
+          <w:shd w:fill="auto" w:val="clear"/>
+        </w:rPr>
+      </w:pPr>
+      <w:r>
+        <w:rPr>
+          <w:rFonts w:ascii="Calibri" w:hAnsi="Calibri" w:cs="Calibri" w:eastAsia="Calibri"/>
+          <w:b/>
+          <w:color w:val="auto"/>
+          <w:spacing w:val="0"/>
+          <w:position w:val="0"/>
+          <w:sz w:val="22"/>
+          <w:shd w:fill="auto" w:val="clear"/>
+        </w:rPr>
+        <w:t xml:space="preserve">          &lt;template v-slot:header&gt;</w:t>
+      </w:r>
+    </w:p>
+    <w:p>
+      <w:pPr>
+        <w:spacing w:before="0" w:after="0" w:line="240"/>
+        <w:ind w:right="0" w:left="0" w:firstLine="0"/>
+        <w:jc w:val="left"/>
+        <w:rPr>
+          <w:rFonts w:ascii="Calibri" w:hAnsi="Calibri" w:cs="Calibri" w:eastAsia="Calibri"/>
+          <w:b/>
+          <w:color w:val="auto"/>
+          <w:spacing w:val="0"/>
+          <w:position w:val="0"/>
+          <w:sz w:val="22"/>
+          <w:shd w:fill="auto" w:val="clear"/>
+        </w:rPr>
+      </w:pPr>
+      <w:r>
+        <w:rPr>
+          <w:rFonts w:ascii="Calibri" w:hAnsi="Calibri" w:cs="Calibri" w:eastAsia="Calibri"/>
+          <w:b/>
+          <w:color w:val="auto"/>
+          <w:spacing w:val="0"/>
+          <w:position w:val="0"/>
+          <w:sz w:val="22"/>
+          <w:shd w:fill="auto" w:val="clear"/>
+        </w:rPr>
+        <w:t xml:space="preserve">             &lt;h4&gt;</w:t>
+      </w:r>
+    </w:p>
+    <w:p>
+      <w:pPr>
+        <w:spacing w:before="0" w:after="0" w:line="240"/>
+        <w:ind w:right="0" w:left="0" w:firstLine="0"/>
+        <w:jc w:val="left"/>
+        <w:rPr>
+          <w:rFonts w:ascii="Calibri" w:hAnsi="Calibri" w:cs="Calibri" w:eastAsia="Calibri"/>
+          <w:b/>
+          <w:color w:val="auto"/>
+          <w:spacing w:val="0"/>
+          <w:position w:val="0"/>
+          <w:sz w:val="22"/>
+          <w:shd w:fill="auto" w:val="clear"/>
+        </w:rPr>
+      </w:pPr>
+      <w:r>
+        <w:rPr>
+          <w:rFonts w:ascii="Calibri" w:hAnsi="Calibri" w:cs="Calibri" w:eastAsia="Calibri"/>
+          <w:b/>
+          <w:color w:val="auto"/>
+          <w:spacing w:val="0"/>
+          <w:position w:val="0"/>
+          <w:sz w:val="22"/>
+          <w:shd w:fill="auto" w:val="clear"/>
+        </w:rPr>
+        <w:t xml:space="preserve">                Vijay Shukla</w:t>
+      </w:r>
+    </w:p>
+    <w:p>
+      <w:pPr>
+        <w:spacing w:before="0" w:after="0" w:line="240"/>
+        <w:ind w:right="0" w:left="0" w:firstLine="0"/>
+        <w:jc w:val="left"/>
+        <w:rPr>
+          <w:rFonts w:ascii="Calibri" w:hAnsi="Calibri" w:cs="Calibri" w:eastAsia="Calibri"/>
+          <w:b/>
+          <w:color w:val="auto"/>
+          <w:spacing w:val="0"/>
+          <w:position w:val="0"/>
+          <w:sz w:val="22"/>
+          <w:shd w:fill="auto" w:val="clear"/>
+        </w:rPr>
+      </w:pPr>
+      <w:r>
+        <w:rPr>
+          <w:rFonts w:ascii="Calibri" w:hAnsi="Calibri" w:cs="Calibri" w:eastAsia="Calibri"/>
+          <w:b/>
+          <w:color w:val="auto"/>
+          <w:spacing w:val="0"/>
+          <w:position w:val="0"/>
+          <w:sz w:val="22"/>
+          <w:shd w:fill="auto" w:val="clear"/>
+        </w:rPr>
+        <w:t xml:space="preserve">             &lt;/h4&gt;</w:t>
+      </w:r>
+    </w:p>
+    <w:p>
+      <w:pPr>
+        <w:spacing w:before="0" w:after="0" w:line="240"/>
+        <w:ind w:right="0" w:left="0" w:firstLine="0"/>
+        <w:jc w:val="left"/>
+        <w:rPr>
+          <w:rFonts w:ascii="Calibri" w:hAnsi="Calibri" w:cs="Calibri" w:eastAsia="Calibri"/>
+          <w:b/>
+          <w:color w:val="auto"/>
+          <w:spacing w:val="0"/>
+          <w:position w:val="0"/>
+          <w:sz w:val="22"/>
+          <w:shd w:fill="auto" w:val="clear"/>
+        </w:rPr>
+      </w:pPr>
+      <w:r>
+        <w:rPr>
+          <w:rFonts w:ascii="Calibri" w:hAnsi="Calibri" w:cs="Calibri" w:eastAsia="Calibri"/>
+          <w:b/>
+          <w:color w:val="auto"/>
+          <w:spacing w:val="0"/>
+          <w:position w:val="0"/>
+          <w:sz w:val="22"/>
+          <w:shd w:fill="auto" w:val="clear"/>
+        </w:rPr>
+        <w:t xml:space="preserve">          &lt;/template&gt;</w:t>
+      </w:r>
+    </w:p>
+    <w:p>
+      <w:pPr>
+        <w:spacing w:before="0" w:after="0" w:line="240"/>
+        <w:ind w:right="0" w:left="0" w:firstLine="0"/>
+        <w:jc w:val="left"/>
+        <w:rPr>
+          <w:rFonts w:ascii="Calibri" w:hAnsi="Calibri" w:cs="Calibri" w:eastAsia="Calibri"/>
+          <w:b/>
+          <w:color w:val="auto"/>
+          <w:spacing w:val="0"/>
+          <w:position w:val="0"/>
+          <w:sz w:val="22"/>
+          <w:shd w:fill="auto" w:val="clear"/>
+        </w:rPr>
+      </w:pPr>
+      <w:r>
+        <w:rPr>
+          <w:rFonts w:ascii="Calibri" w:hAnsi="Calibri" w:cs="Calibri" w:eastAsia="Calibri"/>
+          <w:b/>
+          <w:color w:val="auto"/>
+          <w:spacing w:val="0"/>
+          <w:position w:val="0"/>
+          <w:sz w:val="22"/>
+          <w:shd w:fill="auto" w:val="clear"/>
+        </w:rPr>
+        <w:t xml:space="preserve">          &lt;template v-slot:main&gt;</w:t>
+      </w:r>
+    </w:p>
+    <w:p>
+      <w:pPr>
+        <w:spacing w:before="0" w:after="0" w:line="240"/>
+        <w:ind w:right="0" w:left="0" w:firstLine="0"/>
+        <w:jc w:val="left"/>
+        <w:rPr>
+          <w:rFonts w:ascii="Calibri" w:hAnsi="Calibri" w:cs="Calibri" w:eastAsia="Calibri"/>
+          <w:b/>
+          <w:color w:val="auto"/>
+          <w:spacing w:val="0"/>
+          <w:position w:val="0"/>
+          <w:sz w:val="22"/>
+          <w:shd w:fill="auto" w:val="clear"/>
+        </w:rPr>
+      </w:pPr>
+      <w:r>
+        <w:rPr>
+          <w:rFonts w:ascii="Calibri" w:hAnsi="Calibri" w:cs="Calibri" w:eastAsia="Calibri"/>
+          <w:b/>
+          <w:color w:val="auto"/>
+          <w:spacing w:val="0"/>
+          <w:position w:val="0"/>
+          <w:sz w:val="22"/>
+          <w:shd w:fill="auto" w:val="clear"/>
+        </w:rPr>
+        <w:t xml:space="preserve">             &lt;p&gt;</w:t>
+      </w:r>
+    </w:p>
+    <w:p>
+      <w:pPr>
+        <w:spacing w:before="0" w:after="0" w:line="240"/>
+        <w:ind w:right="0" w:left="0" w:firstLine="0"/>
+        <w:jc w:val="left"/>
+        <w:rPr>
+          <w:rFonts w:ascii="Calibri" w:hAnsi="Calibri" w:cs="Calibri" w:eastAsia="Calibri"/>
+          <w:b/>
+          <w:color w:val="auto"/>
+          <w:spacing w:val="0"/>
+          <w:position w:val="0"/>
+          <w:sz w:val="22"/>
+          <w:shd w:fill="auto" w:val="clear"/>
+        </w:rPr>
+      </w:pPr>
+      <w:r>
+        <w:rPr>
+          <w:rFonts w:ascii="Calibri" w:hAnsi="Calibri" w:cs="Calibri" w:eastAsia="Calibri"/>
+          <w:b/>
+          <w:color w:val="auto"/>
+          <w:spacing w:val="0"/>
+          <w:position w:val="0"/>
+          <w:sz w:val="22"/>
+          <w:shd w:fill="auto" w:val="clear"/>
+        </w:rPr>
+        <w:t xml:space="preserve">                This is main content for vijay !!</w:t>
+      </w:r>
+    </w:p>
+    <w:p>
+      <w:pPr>
+        <w:spacing w:before="0" w:after="0" w:line="240"/>
+        <w:ind w:right="0" w:left="0" w:firstLine="0"/>
+        <w:jc w:val="left"/>
+        <w:rPr>
+          <w:rFonts w:ascii="Calibri" w:hAnsi="Calibri" w:cs="Calibri" w:eastAsia="Calibri"/>
+          <w:b/>
+          <w:color w:val="auto"/>
+          <w:spacing w:val="0"/>
+          <w:position w:val="0"/>
+          <w:sz w:val="22"/>
+          <w:shd w:fill="auto" w:val="clear"/>
+        </w:rPr>
+      </w:pPr>
+      <w:r>
+        <w:rPr>
+          <w:rFonts w:ascii="Calibri" w:hAnsi="Calibri" w:cs="Calibri" w:eastAsia="Calibri"/>
+          <w:b/>
+          <w:color w:val="auto"/>
+          <w:spacing w:val="0"/>
+          <w:position w:val="0"/>
+          <w:sz w:val="22"/>
+          <w:shd w:fill="auto" w:val="clear"/>
+        </w:rPr>
+        <w:t xml:space="preserve">             &lt;/p&gt;</w:t>
+      </w:r>
+    </w:p>
+    <w:p>
+      <w:pPr>
+        <w:spacing w:before="0" w:after="0" w:line="240"/>
+        <w:ind w:right="0" w:left="0" w:firstLine="0"/>
+        <w:jc w:val="left"/>
+        <w:rPr>
+          <w:rFonts w:ascii="Calibri" w:hAnsi="Calibri" w:cs="Calibri" w:eastAsia="Calibri"/>
+          <w:b/>
+          <w:color w:val="auto"/>
+          <w:spacing w:val="0"/>
+          <w:position w:val="0"/>
+          <w:sz w:val="22"/>
+          <w:shd w:fill="auto" w:val="clear"/>
+        </w:rPr>
+      </w:pPr>
+      <w:r>
+        <w:rPr>
+          <w:rFonts w:ascii="Calibri" w:hAnsi="Calibri" w:cs="Calibri" w:eastAsia="Calibri"/>
+          <w:b/>
+          <w:color w:val="auto"/>
+          <w:spacing w:val="0"/>
+          <w:position w:val="0"/>
+          <w:sz w:val="22"/>
+          <w:shd w:fill="auto" w:val="clear"/>
+        </w:rPr>
+        <w:t xml:space="preserve">          &lt;/template&gt;</w:t>
+      </w:r>
+    </w:p>
+    <w:p>
+      <w:pPr>
+        <w:spacing w:before="0" w:after="0" w:line="240"/>
+        <w:ind w:right="0" w:left="0" w:firstLine="0"/>
+        <w:jc w:val="left"/>
+        <w:rPr>
+          <w:rFonts w:ascii="Calibri" w:hAnsi="Calibri" w:cs="Calibri" w:eastAsia="Calibri"/>
+          <w:b/>
+          <w:color w:val="auto"/>
+          <w:spacing w:val="0"/>
+          <w:position w:val="0"/>
+          <w:sz w:val="22"/>
+          <w:shd w:fill="auto" w:val="clear"/>
+        </w:rPr>
+      </w:pPr>
+      <w:r>
+        <w:rPr>
+          <w:rFonts w:ascii="Calibri" w:hAnsi="Calibri" w:cs="Calibri" w:eastAsia="Calibri"/>
+          <w:b/>
+          <w:color w:val="auto"/>
+          <w:spacing w:val="0"/>
+          <w:position w:val="0"/>
+          <w:sz w:val="22"/>
+          <w:shd w:fill="auto" w:val="clear"/>
+        </w:rPr>
+        <w:t xml:space="preserve">          &lt;template v-slot:footer&gt;</w:t>
+      </w:r>
+    </w:p>
+    <w:p>
+      <w:pPr>
+        <w:spacing w:before="0" w:after="0" w:line="240"/>
+        <w:ind w:right="0" w:left="0" w:firstLine="0"/>
+        <w:jc w:val="left"/>
+        <w:rPr>
+          <w:rFonts w:ascii="Calibri" w:hAnsi="Calibri" w:cs="Calibri" w:eastAsia="Calibri"/>
+          <w:b/>
+          <w:color w:val="auto"/>
+          <w:spacing w:val="0"/>
+          <w:position w:val="0"/>
+          <w:sz w:val="22"/>
+          <w:shd w:fill="auto" w:val="clear"/>
+        </w:rPr>
+      </w:pPr>
+      <w:r>
+        <w:rPr>
+          <w:rFonts w:ascii="Calibri" w:hAnsi="Calibri" w:cs="Calibri" w:eastAsia="Calibri"/>
+          <w:b/>
+          <w:color w:val="auto"/>
+          <w:spacing w:val="0"/>
+          <w:position w:val="0"/>
+          <w:sz w:val="22"/>
+          <w:shd w:fill="auto" w:val="clear"/>
+        </w:rPr>
+        <w:t xml:space="preserve">             &lt;h6&gt;</w:t>
+      </w:r>
+    </w:p>
+    <w:p>
+      <w:pPr>
+        <w:spacing w:before="0" w:after="0" w:line="240"/>
+        <w:ind w:right="0" w:left="0" w:firstLine="0"/>
+        <w:jc w:val="left"/>
+        <w:rPr>
+          <w:rFonts w:ascii="Calibri" w:hAnsi="Calibri" w:cs="Calibri" w:eastAsia="Calibri"/>
+          <w:b/>
+          <w:color w:val="auto"/>
+          <w:spacing w:val="0"/>
+          <w:position w:val="0"/>
+          <w:sz w:val="22"/>
+          <w:shd w:fill="auto" w:val="clear"/>
+        </w:rPr>
+      </w:pPr>
+      <w:r>
+        <w:rPr>
+          <w:rFonts w:ascii="Calibri" w:hAnsi="Calibri" w:cs="Calibri" w:eastAsia="Calibri"/>
+          <w:b/>
+          <w:color w:val="auto"/>
+          <w:spacing w:val="0"/>
+          <w:position w:val="0"/>
+          <w:sz w:val="22"/>
+          <w:shd w:fill="auto" w:val="clear"/>
+        </w:rPr>
+        <w:t xml:space="preserve">                @copyright for 2024</w:t>
+      </w:r>
+    </w:p>
+    <w:p>
+      <w:pPr>
+        <w:spacing w:before="0" w:after="0" w:line="240"/>
+        <w:ind w:right="0" w:left="0" w:firstLine="0"/>
+        <w:jc w:val="left"/>
+        <w:rPr>
+          <w:rFonts w:ascii="Calibri" w:hAnsi="Calibri" w:cs="Calibri" w:eastAsia="Calibri"/>
+          <w:b/>
+          <w:color w:val="auto"/>
+          <w:spacing w:val="0"/>
+          <w:position w:val="0"/>
+          <w:sz w:val="22"/>
+          <w:shd w:fill="auto" w:val="clear"/>
+        </w:rPr>
+      </w:pPr>
+      <w:r>
+        <w:rPr>
+          <w:rFonts w:ascii="Calibri" w:hAnsi="Calibri" w:cs="Calibri" w:eastAsia="Calibri"/>
+          <w:b/>
+          <w:color w:val="auto"/>
+          <w:spacing w:val="0"/>
+          <w:position w:val="0"/>
+          <w:sz w:val="22"/>
+          <w:shd w:fill="auto" w:val="clear"/>
+        </w:rPr>
+        <w:t xml:space="preserve">             &lt;/h6&gt;</w:t>
+      </w:r>
+    </w:p>
+    <w:p>
+      <w:pPr>
+        <w:spacing w:before="0" w:after="0" w:line="240"/>
+        <w:ind w:right="0" w:left="0" w:firstLine="0"/>
+        <w:jc w:val="left"/>
+        <w:rPr>
+          <w:rFonts w:ascii="Calibri" w:hAnsi="Calibri" w:cs="Calibri" w:eastAsia="Calibri"/>
+          <w:b/>
+          <w:color w:val="auto"/>
+          <w:spacing w:val="0"/>
+          <w:position w:val="0"/>
+          <w:sz w:val="22"/>
+          <w:shd w:fill="auto" w:val="clear"/>
+        </w:rPr>
+      </w:pPr>
+      <w:r>
+        <w:rPr>
+          <w:rFonts w:ascii="Calibri" w:hAnsi="Calibri" w:cs="Calibri" w:eastAsia="Calibri"/>
+          <w:b/>
+          <w:color w:val="auto"/>
+          <w:spacing w:val="0"/>
+          <w:position w:val="0"/>
+          <w:sz w:val="22"/>
+          <w:shd w:fill="auto" w:val="clear"/>
+        </w:rPr>
+        <w:t xml:space="preserve">          &lt;/template&gt;</w:t>
+      </w:r>
+    </w:p>
+    <w:p>
+      <w:pPr>
+        <w:spacing w:before="0" w:after="0" w:line="240"/>
+        <w:ind w:right="0" w:left="0" w:firstLine="0"/>
+        <w:jc w:val="left"/>
+        <w:rPr>
+          <w:rFonts w:ascii="Calibri" w:hAnsi="Calibri" w:cs="Calibri" w:eastAsia="Calibri"/>
+          <w:b/>
+          <w:color w:val="auto"/>
+          <w:spacing w:val="0"/>
+          <w:position w:val="0"/>
+          <w:sz w:val="22"/>
+          <w:shd w:fill="auto" w:val="clear"/>
+        </w:rPr>
+      </w:pPr>
+      <w:r>
+        <w:rPr>
+          <w:rFonts w:ascii="Calibri" w:hAnsi="Calibri" w:cs="Calibri" w:eastAsia="Calibri"/>
+          <w:b/>
+          <w:color w:val="auto"/>
+          <w:spacing w:val="0"/>
+          <w:position w:val="0"/>
+          <w:sz w:val="22"/>
+          <w:shd w:fill="auto" w:val="clear"/>
+        </w:rPr>
+        <w:t xml:space="preserve">       &lt;/SlotsChild&gt;</w:t>
+      </w:r>
+    </w:p>
+    <w:p>
+      <w:pPr>
+        <w:spacing w:before="0" w:after="0" w:line="240"/>
+        <w:ind w:right="0" w:left="0" w:firstLine="0"/>
+        <w:jc w:val="left"/>
+        <w:rPr>
+          <w:rFonts w:ascii="Calibri" w:hAnsi="Calibri" w:cs="Calibri" w:eastAsia="Calibri"/>
+          <w:color w:val="auto"/>
+          <w:spacing w:val="0"/>
+          <w:position w:val="0"/>
+          <w:sz w:val="22"/>
+          <w:shd w:fill="auto" w:val="clear"/>
+        </w:rPr>
+      </w:pPr>
+      <w:r>
+        <w:rPr>
+          <w:rFonts w:ascii="Calibri" w:hAnsi="Calibri" w:cs="Calibri" w:eastAsia="Calibri"/>
+          <w:color w:val="auto"/>
+          <w:spacing w:val="0"/>
+          <w:position w:val="0"/>
+          <w:sz w:val="22"/>
+          <w:shd w:fill="auto" w:val="clear"/>
+        </w:rPr>
+        <w:t xml:space="preserve">    &lt;/div&gt;</w:t>
+      </w:r>
+    </w:p>
+    <w:p>
+      <w:pPr>
+        <w:spacing w:before="0" w:after="0" w:line="240"/>
+        <w:ind w:right="0" w:left="0" w:firstLine="0"/>
+        <w:jc w:val="left"/>
+        <w:rPr>
+          <w:rFonts w:ascii="Calibri" w:hAnsi="Calibri" w:cs="Calibri" w:eastAsia="Calibri"/>
+          <w:color w:val="auto"/>
+          <w:spacing w:val="0"/>
+          <w:position w:val="0"/>
+          <w:sz w:val="22"/>
+          <w:shd w:fill="auto" w:val="clear"/>
+        </w:rPr>
+      </w:pPr>
+      <w:r>
+        <w:rPr>
+          <w:rFonts w:ascii="Calibri" w:hAnsi="Calibri" w:cs="Calibri" w:eastAsia="Calibri"/>
+          <w:color w:val="auto"/>
+          <w:spacing w:val="0"/>
+          <w:position w:val="0"/>
+          <w:sz w:val="22"/>
+          <w:shd w:fill="auto" w:val="clear"/>
+        </w:rPr>
+        <w:t xml:space="preserve"> &lt;/template&gt;</w:t>
+      </w:r>
+    </w:p>
+    <w:p>
+      <w:pPr>
+        <w:spacing w:before="0" w:after="0" w:line="240"/>
+        <w:ind w:right="0" w:left="0" w:firstLine="0"/>
+        <w:jc w:val="left"/>
+        <w:rPr>
+          <w:rFonts w:ascii="Calibri" w:hAnsi="Calibri" w:cs="Calibri" w:eastAsia="Calibri"/>
+          <w:color w:val="auto"/>
+          <w:spacing w:val="0"/>
+          <w:position w:val="0"/>
+          <w:sz w:val="22"/>
+          <w:shd w:fill="auto" w:val="clear"/>
+        </w:rPr>
+      </w:pPr>
+      <w:r>
+        <w:rPr>
+          <w:rFonts w:ascii="Calibri" w:hAnsi="Calibri" w:cs="Calibri" w:eastAsia="Calibri"/>
+          <w:color w:val="auto"/>
+          <w:spacing w:val="0"/>
+          <w:position w:val="0"/>
+          <w:sz w:val="22"/>
+          <w:shd w:fill="auto" w:val="clear"/>
+        </w:rPr>
+        <w:t xml:space="preserve"> &lt;script&gt;</w:t>
+      </w:r>
+    </w:p>
+    <w:p>
+      <w:pPr>
+        <w:spacing w:before="0" w:after="0" w:line="240"/>
+        <w:ind w:right="0" w:left="0" w:firstLine="0"/>
+        <w:jc w:val="left"/>
+        <w:rPr>
+          <w:rFonts w:ascii="Calibri" w:hAnsi="Calibri" w:cs="Calibri" w:eastAsia="Calibri"/>
+          <w:color w:val="auto"/>
+          <w:spacing w:val="0"/>
+          <w:position w:val="0"/>
+          <w:sz w:val="22"/>
+          <w:shd w:fill="auto" w:val="clear"/>
+        </w:rPr>
+      </w:pPr>
+      <w:r>
+        <w:rPr>
+          <w:rFonts w:ascii="Calibri" w:hAnsi="Calibri" w:cs="Calibri" w:eastAsia="Calibri"/>
+          <w:color w:val="auto"/>
+          <w:spacing w:val="0"/>
+          <w:position w:val="0"/>
+          <w:sz w:val="22"/>
+          <w:shd w:fill="auto" w:val="clear"/>
+        </w:rPr>
+        <w:t xml:space="preserve">    import SlotsChild from './SlotsChild.vue';</w:t>
+      </w:r>
+    </w:p>
+    <w:p>
+      <w:pPr>
+        <w:spacing w:before="0" w:after="0" w:line="240"/>
+        <w:ind w:right="0" w:left="0" w:firstLine="0"/>
+        <w:jc w:val="left"/>
+        <w:rPr>
+          <w:rFonts w:ascii="Calibri" w:hAnsi="Calibri" w:cs="Calibri" w:eastAsia="Calibri"/>
+          <w:color w:val="auto"/>
+          <w:spacing w:val="0"/>
+          <w:position w:val="0"/>
+          <w:sz w:val="22"/>
+          <w:shd w:fill="auto" w:val="clear"/>
+        </w:rPr>
+      </w:pPr>
+      <w:r>
+        <w:rPr>
+          <w:rFonts w:ascii="Calibri" w:hAnsi="Calibri" w:cs="Calibri" w:eastAsia="Calibri"/>
+          <w:color w:val="auto"/>
+          <w:spacing w:val="0"/>
+          <w:position w:val="0"/>
+          <w:sz w:val="22"/>
+          <w:shd w:fill="auto" w:val="clear"/>
+        </w:rPr>
+        <w:t xml:space="preserve">    export default {</w:t>
+      </w:r>
+    </w:p>
+    <w:p>
+      <w:pPr>
+        <w:spacing w:before="0" w:after="0" w:line="240"/>
+        <w:ind w:right="0" w:left="0" w:firstLine="0"/>
+        <w:jc w:val="left"/>
+        <w:rPr>
+          <w:rFonts w:ascii="Calibri" w:hAnsi="Calibri" w:cs="Calibri" w:eastAsia="Calibri"/>
+          <w:color w:val="auto"/>
+          <w:spacing w:val="0"/>
+          <w:position w:val="0"/>
+          <w:sz w:val="22"/>
+          <w:shd w:fill="auto" w:val="clear"/>
+        </w:rPr>
+      </w:pPr>
+      <w:r>
+        <w:rPr>
+          <w:rFonts w:ascii="Calibri" w:hAnsi="Calibri" w:cs="Calibri" w:eastAsia="Calibri"/>
+          <w:color w:val="auto"/>
+          <w:spacing w:val="0"/>
+          <w:position w:val="0"/>
+          <w:sz w:val="22"/>
+          <w:shd w:fill="auto" w:val="clear"/>
+        </w:rPr>
+        <w:t xml:space="preserve">        name: "SlotsComponents",</w:t>
+      </w:r>
+    </w:p>
+    <w:p>
+      <w:pPr>
+        <w:spacing w:before="0" w:after="0" w:line="240"/>
+        <w:ind w:right="0" w:left="0" w:firstLine="0"/>
+        <w:jc w:val="left"/>
+        <w:rPr>
+          <w:rFonts w:ascii="Calibri" w:hAnsi="Calibri" w:cs="Calibri" w:eastAsia="Calibri"/>
+          <w:color w:val="auto"/>
+          <w:spacing w:val="0"/>
+          <w:position w:val="0"/>
+          <w:sz w:val="22"/>
+          <w:shd w:fill="auto" w:val="clear"/>
+        </w:rPr>
+      </w:pPr>
+      <w:r>
+        <w:rPr>
+          <w:rFonts w:ascii="Calibri" w:hAnsi="Calibri" w:cs="Calibri" w:eastAsia="Calibri"/>
+          <w:color w:val="auto"/>
+          <w:spacing w:val="0"/>
+          <w:position w:val="0"/>
+          <w:sz w:val="22"/>
+          <w:shd w:fill="auto" w:val="clear"/>
+        </w:rPr>
+        <w:t xml:space="preserve">        components: {</w:t>
+      </w:r>
+    </w:p>
+    <w:p>
+      <w:pPr>
+        <w:spacing w:before="0" w:after="0" w:line="240"/>
+        <w:ind w:right="0" w:left="0" w:firstLine="0"/>
+        <w:jc w:val="left"/>
+        <w:rPr>
+          <w:rFonts w:ascii="Calibri" w:hAnsi="Calibri" w:cs="Calibri" w:eastAsia="Calibri"/>
+          <w:color w:val="auto"/>
+          <w:spacing w:val="0"/>
+          <w:position w:val="0"/>
+          <w:sz w:val="22"/>
+          <w:shd w:fill="auto" w:val="clear"/>
+        </w:rPr>
+      </w:pPr>
+      <w:r>
+        <w:rPr>
+          <w:rFonts w:ascii="Calibri" w:hAnsi="Calibri" w:cs="Calibri" w:eastAsia="Calibri"/>
+          <w:color w:val="auto"/>
+          <w:spacing w:val="0"/>
+          <w:position w:val="0"/>
+          <w:sz w:val="22"/>
+          <w:shd w:fill="auto" w:val="clear"/>
+        </w:rPr>
+        <w:t xml:space="preserve">            SlotsChild,</w:t>
+      </w:r>
+    </w:p>
+    <w:p>
+      <w:pPr>
+        <w:spacing w:before="0" w:after="0" w:line="240"/>
+        <w:ind w:right="0" w:left="0" w:firstLine="0"/>
+        <w:jc w:val="left"/>
+        <w:rPr>
+          <w:rFonts w:ascii="Calibri" w:hAnsi="Calibri" w:cs="Calibri" w:eastAsia="Calibri"/>
+          <w:color w:val="auto"/>
+          <w:spacing w:val="0"/>
+          <w:position w:val="0"/>
+          <w:sz w:val="22"/>
+          <w:shd w:fill="auto" w:val="clear"/>
+        </w:rPr>
+      </w:pPr>
+      <w:r>
+        <w:rPr>
+          <w:rFonts w:ascii="Calibri" w:hAnsi="Calibri" w:cs="Calibri" w:eastAsia="Calibri"/>
+          <w:color w:val="auto"/>
+          <w:spacing w:val="0"/>
+          <w:position w:val="0"/>
+          <w:sz w:val="22"/>
+          <w:shd w:fill="auto" w:val="clear"/>
+        </w:rPr>
+        <w:t xml:space="preserve">        }</w:t>
+      </w:r>
+    </w:p>
+    <w:p>
+      <w:pPr>
+        <w:spacing w:before="0" w:after="0" w:line="240"/>
+        <w:ind w:right="0" w:left="0" w:firstLine="0"/>
+        <w:jc w:val="left"/>
+        <w:rPr>
+          <w:rFonts w:ascii="Calibri" w:hAnsi="Calibri" w:cs="Calibri" w:eastAsia="Calibri"/>
+          <w:color w:val="auto"/>
+          <w:spacing w:val="0"/>
+          <w:position w:val="0"/>
+          <w:sz w:val="22"/>
+          <w:shd w:fill="auto" w:val="clear"/>
+        </w:rPr>
+      </w:pPr>
+      <w:r>
+        <w:rPr>
+          <w:rFonts w:ascii="Calibri" w:hAnsi="Calibri" w:cs="Calibri" w:eastAsia="Calibri"/>
+          <w:color w:val="auto"/>
+          <w:spacing w:val="0"/>
+          <w:position w:val="0"/>
+          <w:sz w:val="22"/>
+          <w:shd w:fill="auto" w:val="clear"/>
+        </w:rPr>
+        <w:t xml:space="preserve">    }</w:t>
+      </w:r>
+    </w:p>
+    <w:p>
+      <w:pPr>
+        <w:spacing w:before="0" w:after="0" w:line="240"/>
+        <w:ind w:right="0" w:left="0" w:firstLine="0"/>
+        <w:jc w:val="left"/>
+        <w:rPr>
+          <w:rFonts w:ascii="Calibri" w:hAnsi="Calibri" w:cs="Calibri" w:eastAsia="Calibri"/>
+          <w:color w:val="auto"/>
+          <w:spacing w:val="0"/>
+          <w:position w:val="0"/>
+          <w:sz w:val="22"/>
+          <w:shd w:fill="auto" w:val="clear"/>
+        </w:rPr>
+      </w:pPr>
+      <w:r>
+        <w:rPr>
+          <w:rFonts w:ascii="Calibri" w:hAnsi="Calibri" w:cs="Calibri" w:eastAsia="Calibri"/>
+          <w:color w:val="auto"/>
+          <w:spacing w:val="0"/>
+          <w:position w:val="0"/>
+          <w:sz w:val="22"/>
+          <w:shd w:fill="auto" w:val="clear"/>
+        </w:rPr>
+        <w:t xml:space="preserve"> &lt;/script&gt;</w:t>
+      </w:r>
+    </w:p>
+    <w:p>
+      <w:pPr>
+        <w:spacing w:before="0" w:after="0" w:line="240"/>
+        <w:ind w:right="0" w:left="0" w:firstLine="0"/>
+        <w:jc w:val="left"/>
+        <w:rPr>
+          <w:rFonts w:ascii="Calibri" w:hAnsi="Calibri" w:cs="Calibri" w:eastAsia="Calibri"/>
+          <w:color w:val="auto"/>
+          <w:spacing w:val="0"/>
+          <w:position w:val="0"/>
+          <w:sz w:val="22"/>
+          <w:shd w:fill="auto" w:val="clear"/>
+        </w:rPr>
+      </w:pPr>
+      <w:r>
+        <w:rPr>
+          <w:rFonts w:ascii="Calibri" w:hAnsi="Calibri" w:cs="Calibri" w:eastAsia="Calibri"/>
+          <w:color w:val="auto"/>
+          <w:spacing w:val="0"/>
+          <w:position w:val="0"/>
+          <w:sz w:val="22"/>
+          <w:shd w:fill="auto" w:val="clear"/>
+        </w:rPr>
+        <w:t xml:space="preserve">&lt;style scoped&gt;</w:t>
+      </w:r>
+    </w:p>
+    <w:p>
+      <w:pPr>
+        <w:spacing w:before="0" w:after="0" w:line="240"/>
+        <w:ind w:right="0" w:left="0" w:firstLine="0"/>
+        <w:jc w:val="left"/>
+        <w:rPr>
+          <w:rFonts w:ascii="Calibri" w:hAnsi="Calibri" w:cs="Calibri" w:eastAsia="Calibri"/>
+          <w:color w:val="auto"/>
+          <w:spacing w:val="0"/>
+          <w:position w:val="0"/>
+          <w:sz w:val="22"/>
+          <w:shd w:fill="auto" w:val="clear"/>
+        </w:rPr>
+      </w:pPr>
+      <w:r>
+        <w:rPr>
+          <w:rFonts w:ascii="Calibri" w:hAnsi="Calibri" w:cs="Calibri" w:eastAsia="Calibri"/>
+          <w:color w:val="auto"/>
+          <w:spacing w:val="0"/>
+          <w:position w:val="0"/>
+          <w:sz w:val="22"/>
+          <w:shd w:fill="auto" w:val="clear"/>
+        </w:rPr>
+        <w:t xml:space="preserve">.card_1{</w:t>
+      </w:r>
+    </w:p>
+    <w:p>
+      <w:pPr>
+        <w:spacing w:before="0" w:after="0" w:line="240"/>
+        <w:ind w:right="0" w:left="0" w:firstLine="0"/>
+        <w:jc w:val="left"/>
+        <w:rPr>
+          <w:rFonts w:ascii="Calibri" w:hAnsi="Calibri" w:cs="Calibri" w:eastAsia="Calibri"/>
+          <w:color w:val="auto"/>
+          <w:spacing w:val="0"/>
+          <w:position w:val="0"/>
+          <w:sz w:val="22"/>
+          <w:shd w:fill="auto" w:val="clear"/>
+        </w:rPr>
+      </w:pPr>
+      <w:r>
+        <w:rPr>
+          <w:rFonts w:ascii="Calibri" w:hAnsi="Calibri" w:cs="Calibri" w:eastAsia="Calibri"/>
+          <w:color w:val="auto"/>
+          <w:spacing w:val="0"/>
+          <w:position w:val="0"/>
+          <w:sz w:val="22"/>
+          <w:shd w:fill="auto" w:val="clear"/>
+        </w:rPr>
+        <w:t xml:space="preserve">    padding: 10px;</w:t>
+      </w:r>
+    </w:p>
+    <w:p>
+      <w:pPr>
+        <w:spacing w:before="0" w:after="0" w:line="240"/>
+        <w:ind w:right="0" w:left="0" w:firstLine="0"/>
+        <w:jc w:val="left"/>
+        <w:rPr>
+          <w:rFonts w:ascii="Calibri" w:hAnsi="Calibri" w:cs="Calibri" w:eastAsia="Calibri"/>
+          <w:color w:val="auto"/>
+          <w:spacing w:val="0"/>
+          <w:position w:val="0"/>
+          <w:sz w:val="22"/>
+          <w:shd w:fill="auto" w:val="clear"/>
+        </w:rPr>
+      </w:pPr>
+      <w:r>
+        <w:rPr>
+          <w:rFonts w:ascii="Calibri" w:hAnsi="Calibri" w:cs="Calibri" w:eastAsia="Calibri"/>
+          <w:color w:val="auto"/>
+          <w:spacing w:val="0"/>
+          <w:position w:val="0"/>
+          <w:sz w:val="22"/>
+          <w:shd w:fill="auto" w:val="clear"/>
+        </w:rPr>
+        <w:t xml:space="preserve">    background: blue;</w:t>
+      </w:r>
+    </w:p>
+    <w:p>
+      <w:pPr>
+        <w:spacing w:before="0" w:after="0" w:line="240"/>
+        <w:ind w:right="0" w:left="0" w:firstLine="0"/>
+        <w:jc w:val="left"/>
+        <w:rPr>
+          <w:rFonts w:ascii="Calibri" w:hAnsi="Calibri" w:cs="Calibri" w:eastAsia="Calibri"/>
+          <w:color w:val="auto"/>
+          <w:spacing w:val="0"/>
+          <w:position w:val="0"/>
+          <w:sz w:val="22"/>
+          <w:shd w:fill="auto" w:val="clear"/>
+        </w:rPr>
+      </w:pPr>
+      <w:r>
+        <w:rPr>
+          <w:rFonts w:ascii="Calibri" w:hAnsi="Calibri" w:cs="Calibri" w:eastAsia="Calibri"/>
+          <w:color w:val="auto"/>
+          <w:spacing w:val="0"/>
+          <w:position w:val="0"/>
+          <w:sz w:val="22"/>
+          <w:shd w:fill="auto" w:val="clear"/>
+        </w:rPr>
+        <w:t xml:space="preserve">    color: white;</w:t>
+      </w:r>
+    </w:p>
+    <w:p>
+      <w:pPr>
+        <w:spacing w:before="0" w:after="0" w:line="240"/>
+        <w:ind w:right="0" w:left="0" w:firstLine="0"/>
+        <w:jc w:val="left"/>
+        <w:rPr>
+          <w:rFonts w:ascii="Calibri" w:hAnsi="Calibri" w:cs="Calibri" w:eastAsia="Calibri"/>
+          <w:color w:val="auto"/>
+          <w:spacing w:val="0"/>
+          <w:position w:val="0"/>
+          <w:sz w:val="22"/>
+          <w:shd w:fill="auto" w:val="clear"/>
+        </w:rPr>
+      </w:pPr>
+      <w:r>
+        <w:rPr>
+          <w:rFonts w:ascii="Calibri" w:hAnsi="Calibri" w:cs="Calibri" w:eastAsia="Calibri"/>
+          <w:color w:val="auto"/>
+          <w:spacing w:val="0"/>
+          <w:position w:val="0"/>
+          <w:sz w:val="22"/>
+          <w:shd w:fill="auto" w:val="clear"/>
+        </w:rPr>
+        <w:t xml:space="preserve">    width: 300px;</w:t>
+      </w:r>
+    </w:p>
+    <w:p>
+      <w:pPr>
+        <w:spacing w:before="0" w:after="0" w:line="240"/>
+        <w:ind w:right="0" w:left="0" w:firstLine="0"/>
+        <w:jc w:val="left"/>
+        <w:rPr>
+          <w:rFonts w:ascii="Calibri" w:hAnsi="Calibri" w:cs="Calibri" w:eastAsia="Calibri"/>
+          <w:color w:val="auto"/>
+          <w:spacing w:val="0"/>
+          <w:position w:val="0"/>
+          <w:sz w:val="22"/>
+          <w:shd w:fill="auto" w:val="clear"/>
+        </w:rPr>
+      </w:pPr>
+      <w:r>
+        <w:rPr>
+          <w:rFonts w:ascii="Calibri" w:hAnsi="Calibri" w:cs="Calibri" w:eastAsia="Calibri"/>
+          <w:color w:val="auto"/>
+          <w:spacing w:val="0"/>
+          <w:position w:val="0"/>
+          <w:sz w:val="22"/>
+          <w:shd w:fill="auto" w:val="clear"/>
+        </w:rPr>
+        <w:t xml:space="preserve">    height: 150px;</w:t>
+      </w:r>
+    </w:p>
+    <w:p>
+      <w:pPr>
+        <w:spacing w:before="0" w:after="0" w:line="240"/>
+        <w:ind w:right="0" w:left="0" w:firstLine="0"/>
+        <w:jc w:val="left"/>
+        <w:rPr>
+          <w:rFonts w:ascii="Calibri" w:hAnsi="Calibri" w:cs="Calibri" w:eastAsia="Calibri"/>
+          <w:color w:val="auto"/>
+          <w:spacing w:val="0"/>
+          <w:position w:val="0"/>
+          <w:sz w:val="22"/>
+          <w:shd w:fill="auto" w:val="clear"/>
+        </w:rPr>
+      </w:pPr>
+      <w:r>
+        <w:rPr>
+          <w:rFonts w:ascii="Calibri" w:hAnsi="Calibri" w:cs="Calibri" w:eastAsia="Calibri"/>
+          <w:color w:val="auto"/>
+          <w:spacing w:val="0"/>
+          <w:position w:val="0"/>
+          <w:sz w:val="22"/>
+          <w:shd w:fill="auto" w:val="clear"/>
+        </w:rPr>
+        <w:t xml:space="preserve">    align-content: center;</w:t>
+      </w:r>
+    </w:p>
+    <w:p>
+      <w:pPr>
+        <w:spacing w:before="0" w:after="0" w:line="240"/>
+        <w:ind w:right="0" w:left="0" w:firstLine="0"/>
+        <w:jc w:val="left"/>
+        <w:rPr>
+          <w:rFonts w:ascii="Calibri" w:hAnsi="Calibri" w:cs="Calibri" w:eastAsia="Calibri"/>
+          <w:color w:val="auto"/>
+          <w:spacing w:val="0"/>
+          <w:position w:val="0"/>
+          <w:sz w:val="22"/>
+          <w:shd w:fill="auto" w:val="clear"/>
+        </w:rPr>
+      </w:pPr>
+      <w:r>
+        <w:rPr>
+          <w:rFonts w:ascii="Calibri" w:hAnsi="Calibri" w:cs="Calibri" w:eastAsia="Calibri"/>
+          <w:color w:val="auto"/>
+          <w:spacing w:val="0"/>
+          <w:position w:val="0"/>
+          <w:sz w:val="22"/>
+          <w:shd w:fill="auto" w:val="clear"/>
+        </w:rPr>
+        <w:t xml:space="preserve">}</w:t>
+      </w:r>
+    </w:p>
+    <w:p>
+      <w:pPr>
+        <w:spacing w:before="0" w:after="0" w:line="240"/>
+        <w:ind w:right="0" w:left="0" w:firstLine="0"/>
+        <w:jc w:val="left"/>
+        <w:rPr>
+          <w:rFonts w:ascii="Calibri" w:hAnsi="Calibri" w:cs="Calibri" w:eastAsia="Calibri"/>
+          <w:color w:val="auto"/>
+          <w:spacing w:val="0"/>
+          <w:position w:val="0"/>
+          <w:sz w:val="22"/>
+          <w:shd w:fill="auto" w:val="clear"/>
+        </w:rPr>
+      </w:pPr>
+      <w:r>
+        <w:rPr>
+          <w:rFonts w:ascii="Calibri" w:hAnsi="Calibri" w:cs="Calibri" w:eastAsia="Calibri"/>
+          <w:color w:val="auto"/>
+          <w:spacing w:val="0"/>
+          <w:position w:val="0"/>
+          <w:sz w:val="22"/>
+          <w:shd w:fill="auto" w:val="clear"/>
+        </w:rPr>
+        <w:t xml:space="preserve">.card_2{</w:t>
+      </w:r>
+    </w:p>
+    <w:p>
+      <w:pPr>
+        <w:spacing w:before="0" w:after="0" w:line="240"/>
+        <w:ind w:right="0" w:left="0" w:firstLine="0"/>
+        <w:jc w:val="left"/>
+        <w:rPr>
+          <w:rFonts w:ascii="Calibri" w:hAnsi="Calibri" w:cs="Calibri" w:eastAsia="Calibri"/>
+          <w:color w:val="auto"/>
+          <w:spacing w:val="0"/>
+          <w:position w:val="0"/>
+          <w:sz w:val="22"/>
+          <w:shd w:fill="auto" w:val="clear"/>
+        </w:rPr>
+      </w:pPr>
+      <w:r>
+        <w:rPr>
+          <w:rFonts w:ascii="Calibri" w:hAnsi="Calibri" w:cs="Calibri" w:eastAsia="Calibri"/>
+          <w:color w:val="auto"/>
+          <w:spacing w:val="0"/>
+          <w:position w:val="0"/>
+          <w:sz w:val="22"/>
+          <w:shd w:fill="auto" w:val="clear"/>
+        </w:rPr>
+        <w:t xml:space="preserve">    padding: 10px;</w:t>
+      </w:r>
+    </w:p>
+    <w:p>
+      <w:pPr>
+        <w:spacing w:before="0" w:after="0" w:line="240"/>
+        <w:ind w:right="0" w:left="0" w:firstLine="0"/>
+        <w:jc w:val="left"/>
+        <w:rPr>
+          <w:rFonts w:ascii="Calibri" w:hAnsi="Calibri" w:cs="Calibri" w:eastAsia="Calibri"/>
+          <w:color w:val="auto"/>
+          <w:spacing w:val="0"/>
+          <w:position w:val="0"/>
+          <w:sz w:val="22"/>
+          <w:shd w:fill="auto" w:val="clear"/>
+        </w:rPr>
+      </w:pPr>
+      <w:r>
+        <w:rPr>
+          <w:rFonts w:ascii="Calibri" w:hAnsi="Calibri" w:cs="Calibri" w:eastAsia="Calibri"/>
+          <w:color w:val="auto"/>
+          <w:spacing w:val="0"/>
+          <w:position w:val="0"/>
+          <w:sz w:val="22"/>
+          <w:shd w:fill="auto" w:val="clear"/>
+        </w:rPr>
+        <w:t xml:space="preserve">    background: skyblue;</w:t>
+      </w:r>
+    </w:p>
+    <w:p>
+      <w:pPr>
+        <w:spacing w:before="0" w:after="0" w:line="240"/>
+        <w:ind w:right="0" w:left="0" w:firstLine="0"/>
+        <w:jc w:val="left"/>
+        <w:rPr>
+          <w:rFonts w:ascii="Calibri" w:hAnsi="Calibri" w:cs="Calibri" w:eastAsia="Calibri"/>
+          <w:color w:val="auto"/>
+          <w:spacing w:val="0"/>
+          <w:position w:val="0"/>
+          <w:sz w:val="22"/>
+          <w:shd w:fill="auto" w:val="clear"/>
+        </w:rPr>
+      </w:pPr>
+      <w:r>
+        <w:rPr>
+          <w:rFonts w:ascii="Calibri" w:hAnsi="Calibri" w:cs="Calibri" w:eastAsia="Calibri"/>
+          <w:color w:val="auto"/>
+          <w:spacing w:val="0"/>
+          <w:position w:val="0"/>
+          <w:sz w:val="22"/>
+          <w:shd w:fill="auto" w:val="clear"/>
+        </w:rPr>
+        <w:t xml:space="preserve">    color: blue;</w:t>
+      </w:r>
+    </w:p>
+    <w:p>
+      <w:pPr>
+        <w:spacing w:before="0" w:after="0" w:line="240"/>
+        <w:ind w:right="0" w:left="0" w:firstLine="0"/>
+        <w:jc w:val="left"/>
+        <w:rPr>
+          <w:rFonts w:ascii="Calibri" w:hAnsi="Calibri" w:cs="Calibri" w:eastAsia="Calibri"/>
+          <w:color w:val="auto"/>
+          <w:spacing w:val="0"/>
+          <w:position w:val="0"/>
+          <w:sz w:val="22"/>
+          <w:shd w:fill="auto" w:val="clear"/>
+        </w:rPr>
+      </w:pPr>
+      <w:r>
+        <w:rPr>
+          <w:rFonts w:ascii="Calibri" w:hAnsi="Calibri" w:cs="Calibri" w:eastAsia="Calibri"/>
+          <w:color w:val="auto"/>
+          <w:spacing w:val="0"/>
+          <w:position w:val="0"/>
+          <w:sz w:val="22"/>
+          <w:shd w:fill="auto" w:val="clear"/>
+        </w:rPr>
+        <w:t xml:space="preserve">    width: 300px;</w:t>
+      </w:r>
+    </w:p>
+    <w:p>
+      <w:pPr>
+        <w:spacing w:before="0" w:after="0" w:line="240"/>
+        <w:ind w:right="0" w:left="0" w:firstLine="0"/>
+        <w:jc w:val="left"/>
+        <w:rPr>
+          <w:rFonts w:ascii="Calibri" w:hAnsi="Calibri" w:cs="Calibri" w:eastAsia="Calibri"/>
+          <w:color w:val="auto"/>
+          <w:spacing w:val="0"/>
+          <w:position w:val="0"/>
+          <w:sz w:val="22"/>
+          <w:shd w:fill="auto" w:val="clear"/>
+        </w:rPr>
+      </w:pPr>
+      <w:r>
+        <w:rPr>
+          <w:rFonts w:ascii="Calibri" w:hAnsi="Calibri" w:cs="Calibri" w:eastAsia="Calibri"/>
+          <w:color w:val="auto"/>
+          <w:spacing w:val="0"/>
+          <w:position w:val="0"/>
+          <w:sz w:val="22"/>
+          <w:shd w:fill="auto" w:val="clear"/>
+        </w:rPr>
+        <w:t xml:space="preserve">    height: 150px;</w:t>
+      </w:r>
+    </w:p>
+    <w:p>
+      <w:pPr>
+        <w:spacing w:before="0" w:after="0" w:line="240"/>
+        <w:ind w:right="0" w:left="0" w:firstLine="0"/>
+        <w:jc w:val="left"/>
+        <w:rPr>
+          <w:rFonts w:ascii="Calibri" w:hAnsi="Calibri" w:cs="Calibri" w:eastAsia="Calibri"/>
+          <w:color w:val="auto"/>
+          <w:spacing w:val="0"/>
+          <w:position w:val="0"/>
+          <w:sz w:val="22"/>
+          <w:shd w:fill="auto" w:val="clear"/>
+        </w:rPr>
+      </w:pPr>
+      <w:r>
+        <w:rPr>
+          <w:rFonts w:ascii="Calibri" w:hAnsi="Calibri" w:cs="Calibri" w:eastAsia="Calibri"/>
+          <w:color w:val="auto"/>
+          <w:spacing w:val="0"/>
+          <w:position w:val="0"/>
+          <w:sz w:val="22"/>
+          <w:shd w:fill="auto" w:val="clear"/>
+        </w:rPr>
+        <w:t xml:space="preserve">    align-content: center;</w:t>
+      </w:r>
+    </w:p>
+    <w:p>
+      <w:pPr>
+        <w:spacing w:before="0" w:after="0" w:line="240"/>
+        <w:ind w:right="0" w:left="0" w:firstLine="0"/>
+        <w:jc w:val="left"/>
+        <w:rPr>
+          <w:rFonts w:ascii="Calibri" w:hAnsi="Calibri" w:cs="Calibri" w:eastAsia="Calibri"/>
+          <w:color w:val="auto"/>
+          <w:spacing w:val="0"/>
+          <w:position w:val="0"/>
+          <w:sz w:val="22"/>
+          <w:shd w:fill="auto" w:val="clear"/>
+        </w:rPr>
+      </w:pPr>
+      <w:r>
+        <w:rPr>
+          <w:rFonts w:ascii="Calibri" w:hAnsi="Calibri" w:cs="Calibri" w:eastAsia="Calibri"/>
+          <w:color w:val="auto"/>
+          <w:spacing w:val="0"/>
+          <w:position w:val="0"/>
+          <w:sz w:val="22"/>
+          <w:shd w:fill="auto" w:val="clear"/>
+        </w:rPr>
+        <w:t xml:space="preserve">}</w:t>
+      </w:r>
+    </w:p>
+    <w:p>
+      <w:pPr>
+        <w:spacing w:before="0" w:after="0" w:line="240"/>
+        <w:ind w:right="0" w:left="0" w:firstLine="0"/>
+        <w:jc w:val="left"/>
+        <w:rPr>
+          <w:rFonts w:ascii="Calibri" w:hAnsi="Calibri" w:cs="Calibri" w:eastAsia="Calibri"/>
+          <w:color w:val="auto"/>
+          <w:spacing w:val="0"/>
+          <w:position w:val="0"/>
+          <w:sz w:val="22"/>
+          <w:shd w:fill="auto" w:val="clear"/>
+        </w:rPr>
+      </w:pPr>
+      <w:r>
+        <w:rPr>
+          <w:rFonts w:ascii="Calibri" w:hAnsi="Calibri" w:cs="Calibri" w:eastAsia="Calibri"/>
+          <w:color w:val="auto"/>
+          <w:spacing w:val="0"/>
+          <w:position w:val="0"/>
+          <w:sz w:val="22"/>
+          <w:shd w:fill="auto" w:val="clear"/>
+        </w:rPr>
+        <w:t xml:space="preserve">&lt;/style&gt;</w:t>
+      </w:r>
+    </w:p>
+    <w:p>
+      <w:pPr>
+        <w:spacing w:before="0" w:after="0" w:line="240"/>
+        <w:ind w:right="0" w:left="0" w:firstLine="0"/>
+        <w:jc w:val="left"/>
+        <w:rPr>
+          <w:rFonts w:ascii="Calibri" w:hAnsi="Calibri" w:cs="Calibri" w:eastAsia="Calibri"/>
+          <w:color w:val="auto"/>
+          <w:spacing w:val="0"/>
+          <w:position w:val="0"/>
+          <w:sz w:val="22"/>
+          <w:shd w:fill="auto" w:val="clear"/>
+        </w:rPr>
+      </w:pPr>
+    </w:p>
+    <w:p>
+      <w:pPr>
+        <w:spacing w:before="0" w:after="0" w:line="240"/>
+        <w:ind w:right="0" w:left="0" w:firstLine="0"/>
+        <w:jc w:val="left"/>
+        <w:rPr>
+          <w:rFonts w:ascii="Calibri" w:hAnsi="Calibri" w:cs="Calibri" w:eastAsia="Calibri"/>
+          <w:b/>
+          <w:color w:val="auto"/>
+          <w:spacing w:val="0"/>
+          <w:position w:val="0"/>
+          <w:sz w:val="22"/>
+          <w:shd w:fill="auto" w:val="clear"/>
+        </w:rPr>
+      </w:pPr>
+      <w:r>
+        <w:rPr>
+          <w:rFonts w:ascii="Calibri" w:hAnsi="Calibri" w:cs="Calibri" w:eastAsia="Calibri"/>
+          <w:b/>
+          <w:color w:val="auto"/>
+          <w:spacing w:val="0"/>
+          <w:position w:val="0"/>
+          <w:sz w:val="22"/>
+          <w:shd w:fill="auto" w:val="clear"/>
+        </w:rPr>
+        <w:t xml:space="preserve">SlotsChild.vue   &gt;&gt;&gt;&gt;</w:t>
+      </w:r>
+    </w:p>
+    <w:p>
+      <w:pPr>
+        <w:spacing w:before="0" w:after="0" w:line="240"/>
+        <w:ind w:right="0" w:left="0" w:firstLine="0"/>
+        <w:jc w:val="left"/>
+        <w:rPr>
+          <w:rFonts w:ascii="Calibri" w:hAnsi="Calibri" w:cs="Calibri" w:eastAsia="Calibri"/>
+          <w:b/>
+          <w:color w:val="auto"/>
+          <w:spacing w:val="0"/>
+          <w:position w:val="0"/>
+          <w:sz w:val="22"/>
+          <w:shd w:fill="auto" w:val="clear"/>
+        </w:rPr>
+      </w:pPr>
+    </w:p>
+    <w:p>
+      <w:pPr>
+        <w:spacing w:before="0" w:after="0" w:line="240"/>
+        <w:ind w:right="0" w:left="0" w:firstLine="0"/>
+        <w:jc w:val="left"/>
+        <w:rPr>
+          <w:rFonts w:ascii="Calibri" w:hAnsi="Calibri" w:cs="Calibri" w:eastAsia="Calibri"/>
+          <w:color w:val="auto"/>
+          <w:spacing w:val="0"/>
+          <w:position w:val="0"/>
+          <w:sz w:val="22"/>
+          <w:shd w:fill="auto" w:val="clear"/>
+        </w:rPr>
+      </w:pPr>
+      <w:r>
+        <w:rPr>
+          <w:rFonts w:ascii="Calibri" w:hAnsi="Calibri" w:cs="Calibri" w:eastAsia="Calibri"/>
+          <w:color w:val="auto"/>
+          <w:spacing w:val="0"/>
+          <w:position w:val="0"/>
+          <w:sz w:val="22"/>
+          <w:shd w:fill="auto" w:val="clear"/>
+        </w:rPr>
+        <w:t xml:space="preserve">&lt;template&gt;</w:t>
+      </w:r>
+    </w:p>
+    <w:p>
+      <w:pPr>
+        <w:spacing w:before="0" w:after="0" w:line="240"/>
+        <w:ind w:right="0" w:left="0" w:firstLine="0"/>
+        <w:jc w:val="left"/>
+        <w:rPr>
+          <w:rFonts w:ascii="Calibri" w:hAnsi="Calibri" w:cs="Calibri" w:eastAsia="Calibri"/>
+          <w:b/>
+          <w:color w:val="auto"/>
+          <w:spacing w:val="0"/>
+          <w:position w:val="0"/>
+          <w:sz w:val="22"/>
+          <w:shd w:fill="auto" w:val="clear"/>
+        </w:rPr>
+      </w:pPr>
+      <w:r>
+        <w:rPr>
+          <w:rFonts w:ascii="Calibri" w:hAnsi="Calibri" w:cs="Calibri" w:eastAsia="Calibri"/>
+          <w:color w:val="auto"/>
+          <w:spacing w:val="0"/>
+          <w:position w:val="0"/>
+          <w:sz w:val="22"/>
+          <w:shd w:fill="auto" w:val="clear"/>
+        </w:rPr>
+        <w:t xml:space="preserve">    &lt;div&gt;</w:t>
+      </w:r>
+    </w:p>
+    <w:p>
+      <w:pPr>
+        <w:spacing w:before="0" w:after="0" w:line="240"/>
+        <w:ind w:right="0" w:left="0" w:firstLine="0"/>
+        <w:jc w:val="left"/>
+        <w:rPr>
+          <w:rFonts w:ascii="Calibri" w:hAnsi="Calibri" w:cs="Calibri" w:eastAsia="Calibri"/>
+          <w:b/>
+          <w:color w:val="auto"/>
+          <w:spacing w:val="0"/>
+          <w:position w:val="0"/>
+          <w:sz w:val="22"/>
+          <w:shd w:fill="auto" w:val="clear"/>
+        </w:rPr>
+      </w:pPr>
+      <w:r>
+        <w:rPr>
+          <w:rFonts w:ascii="Calibri" w:hAnsi="Calibri" w:cs="Calibri" w:eastAsia="Calibri"/>
+          <w:b/>
+          <w:color w:val="auto"/>
+          <w:spacing w:val="0"/>
+          <w:position w:val="0"/>
+          <w:sz w:val="22"/>
+          <w:shd w:fill="auto" w:val="clear"/>
+        </w:rPr>
+        <w:t xml:space="preserve">        &lt;header&gt;</w:t>
+      </w:r>
+    </w:p>
+    <w:p>
+      <w:pPr>
+        <w:spacing w:before="0" w:after="0" w:line="240"/>
+        <w:ind w:right="0" w:left="0" w:firstLine="0"/>
+        <w:jc w:val="left"/>
+        <w:rPr>
+          <w:rFonts w:ascii="Calibri" w:hAnsi="Calibri" w:cs="Calibri" w:eastAsia="Calibri"/>
+          <w:b/>
+          <w:color w:val="auto"/>
+          <w:spacing w:val="0"/>
+          <w:position w:val="0"/>
+          <w:sz w:val="22"/>
+          <w:shd w:fill="auto" w:val="clear"/>
+        </w:rPr>
+      </w:pPr>
+      <w:r>
+        <w:rPr>
+          <w:rFonts w:ascii="Calibri" w:hAnsi="Calibri" w:cs="Calibri" w:eastAsia="Calibri"/>
+          <w:b/>
+          <w:color w:val="auto"/>
+          <w:spacing w:val="0"/>
+          <w:position w:val="0"/>
+          <w:sz w:val="22"/>
+          <w:shd w:fill="auto" w:val="clear"/>
+        </w:rPr>
+        <w:t xml:space="preserve">        &lt;slot name="header"&gt;&lt;/slot&gt;</w:t>
+      </w:r>
+    </w:p>
+    <w:p>
+      <w:pPr>
+        <w:spacing w:before="0" w:after="0" w:line="240"/>
+        <w:ind w:right="0" w:left="0" w:firstLine="0"/>
+        <w:jc w:val="left"/>
+        <w:rPr>
+          <w:rFonts w:ascii="Calibri" w:hAnsi="Calibri" w:cs="Calibri" w:eastAsia="Calibri"/>
+          <w:b/>
+          <w:color w:val="auto"/>
+          <w:spacing w:val="0"/>
+          <w:position w:val="0"/>
+          <w:sz w:val="22"/>
+          <w:shd w:fill="auto" w:val="clear"/>
+        </w:rPr>
+      </w:pPr>
+      <w:r>
+        <w:rPr>
+          <w:rFonts w:ascii="Calibri" w:hAnsi="Calibri" w:cs="Calibri" w:eastAsia="Calibri"/>
+          <w:b/>
+          <w:color w:val="auto"/>
+          <w:spacing w:val="0"/>
+          <w:position w:val="0"/>
+          <w:sz w:val="22"/>
+          <w:shd w:fill="auto" w:val="clear"/>
+        </w:rPr>
+        <w:t xml:space="preserve">        &lt;/header&gt;</w:t>
+      </w:r>
+    </w:p>
+    <w:p>
+      <w:pPr>
+        <w:spacing w:before="0" w:after="0" w:line="240"/>
+        <w:ind w:right="0" w:left="0" w:firstLine="0"/>
+        <w:jc w:val="left"/>
+        <w:rPr>
+          <w:rFonts w:ascii="Calibri" w:hAnsi="Calibri" w:cs="Calibri" w:eastAsia="Calibri"/>
+          <w:b/>
+          <w:color w:val="auto"/>
+          <w:spacing w:val="0"/>
+          <w:position w:val="0"/>
+          <w:sz w:val="22"/>
+          <w:shd w:fill="auto" w:val="clear"/>
+        </w:rPr>
+      </w:pPr>
+      <w:r>
+        <w:rPr>
+          <w:rFonts w:ascii="Calibri" w:hAnsi="Calibri" w:cs="Calibri" w:eastAsia="Calibri"/>
+          <w:b/>
+          <w:color w:val="auto"/>
+          <w:spacing w:val="0"/>
+          <w:position w:val="0"/>
+          <w:sz w:val="22"/>
+          <w:shd w:fill="auto" w:val="clear"/>
+        </w:rPr>
+        <w:t xml:space="preserve">        &lt;content&gt;</w:t>
+      </w:r>
+    </w:p>
+    <w:p>
+      <w:pPr>
+        <w:spacing w:before="0" w:after="0" w:line="240"/>
+        <w:ind w:right="0" w:left="0" w:firstLine="0"/>
+        <w:jc w:val="left"/>
+        <w:rPr>
+          <w:rFonts w:ascii="Calibri" w:hAnsi="Calibri" w:cs="Calibri" w:eastAsia="Calibri"/>
+          <w:b/>
+          <w:color w:val="auto"/>
+          <w:spacing w:val="0"/>
+          <w:position w:val="0"/>
+          <w:sz w:val="22"/>
+          <w:shd w:fill="auto" w:val="clear"/>
+        </w:rPr>
+      </w:pPr>
+      <w:r>
+        <w:rPr>
+          <w:rFonts w:ascii="Calibri" w:hAnsi="Calibri" w:cs="Calibri" w:eastAsia="Calibri"/>
+          <w:b/>
+          <w:color w:val="auto"/>
+          <w:spacing w:val="0"/>
+          <w:position w:val="0"/>
+          <w:sz w:val="22"/>
+          <w:shd w:fill="auto" w:val="clear"/>
+        </w:rPr>
+        <w:t xml:space="preserve">        &lt;slot name="main"&gt;&lt;/slot&gt;</w:t>
+      </w:r>
+    </w:p>
+    <w:p>
+      <w:pPr>
+        <w:spacing w:before="0" w:after="0" w:line="240"/>
+        <w:ind w:right="0" w:left="0" w:firstLine="0"/>
+        <w:jc w:val="left"/>
+        <w:rPr>
+          <w:rFonts w:ascii="Calibri" w:hAnsi="Calibri" w:cs="Calibri" w:eastAsia="Calibri"/>
+          <w:b/>
+          <w:color w:val="auto"/>
+          <w:spacing w:val="0"/>
+          <w:position w:val="0"/>
+          <w:sz w:val="22"/>
+          <w:shd w:fill="auto" w:val="clear"/>
+        </w:rPr>
+      </w:pPr>
+      <w:r>
+        <w:rPr>
+          <w:rFonts w:ascii="Calibri" w:hAnsi="Calibri" w:cs="Calibri" w:eastAsia="Calibri"/>
+          <w:b/>
+          <w:color w:val="auto"/>
+          <w:spacing w:val="0"/>
+          <w:position w:val="0"/>
+          <w:sz w:val="22"/>
+          <w:shd w:fill="auto" w:val="clear"/>
+        </w:rPr>
+        <w:t xml:space="preserve">        &lt;/content&gt;</w:t>
+      </w:r>
+    </w:p>
+    <w:p>
+      <w:pPr>
+        <w:spacing w:before="0" w:after="0" w:line="240"/>
+        <w:ind w:right="0" w:left="0" w:firstLine="0"/>
+        <w:jc w:val="left"/>
+        <w:rPr>
+          <w:rFonts w:ascii="Calibri" w:hAnsi="Calibri" w:cs="Calibri" w:eastAsia="Calibri"/>
+          <w:b/>
+          <w:color w:val="auto"/>
+          <w:spacing w:val="0"/>
+          <w:position w:val="0"/>
+          <w:sz w:val="22"/>
+          <w:shd w:fill="auto" w:val="clear"/>
+        </w:rPr>
+      </w:pPr>
+      <w:r>
+        <w:rPr>
+          <w:rFonts w:ascii="Calibri" w:hAnsi="Calibri" w:cs="Calibri" w:eastAsia="Calibri"/>
+          <w:b/>
+          <w:color w:val="auto"/>
+          <w:spacing w:val="0"/>
+          <w:position w:val="0"/>
+          <w:sz w:val="22"/>
+          <w:shd w:fill="auto" w:val="clear"/>
+        </w:rPr>
+        <w:t xml:space="preserve">        &lt;footer&gt;</w:t>
+      </w:r>
+    </w:p>
+    <w:p>
+      <w:pPr>
+        <w:spacing w:before="0" w:after="0" w:line="240"/>
+        <w:ind w:right="0" w:left="0" w:firstLine="0"/>
+        <w:jc w:val="left"/>
+        <w:rPr>
+          <w:rFonts w:ascii="Calibri" w:hAnsi="Calibri" w:cs="Calibri" w:eastAsia="Calibri"/>
+          <w:b/>
+          <w:color w:val="auto"/>
+          <w:spacing w:val="0"/>
+          <w:position w:val="0"/>
+          <w:sz w:val="22"/>
+          <w:shd w:fill="auto" w:val="clear"/>
+        </w:rPr>
+      </w:pPr>
+      <w:r>
+        <w:rPr>
+          <w:rFonts w:ascii="Calibri" w:hAnsi="Calibri" w:cs="Calibri" w:eastAsia="Calibri"/>
+          <w:b/>
+          <w:color w:val="auto"/>
+          <w:spacing w:val="0"/>
+          <w:position w:val="0"/>
+          <w:sz w:val="22"/>
+          <w:shd w:fill="auto" w:val="clear"/>
+        </w:rPr>
+        <w:t xml:space="preserve">        &lt;slot name="footer"&gt;&lt;/slot&gt;</w:t>
+      </w:r>
+    </w:p>
+    <w:p>
+      <w:pPr>
+        <w:spacing w:before="0" w:after="0" w:line="240"/>
+        <w:ind w:right="0" w:left="0" w:firstLine="0"/>
+        <w:jc w:val="left"/>
+        <w:rPr>
+          <w:rFonts w:ascii="Calibri" w:hAnsi="Calibri" w:cs="Calibri" w:eastAsia="Calibri"/>
+          <w:b/>
+          <w:color w:val="auto"/>
+          <w:spacing w:val="0"/>
+          <w:position w:val="0"/>
+          <w:sz w:val="22"/>
+          <w:shd w:fill="auto" w:val="clear"/>
+        </w:rPr>
+      </w:pPr>
+      <w:r>
+        <w:rPr>
+          <w:rFonts w:ascii="Calibri" w:hAnsi="Calibri" w:cs="Calibri" w:eastAsia="Calibri"/>
+          <w:b/>
+          <w:color w:val="auto"/>
+          <w:spacing w:val="0"/>
+          <w:position w:val="0"/>
+          <w:sz w:val="22"/>
+          <w:shd w:fill="auto" w:val="clear"/>
+        </w:rPr>
+        <w:t xml:space="preserve">        &lt;/footer&gt;</w:t>
+      </w:r>
+    </w:p>
+    <w:p>
+      <w:pPr>
+        <w:spacing w:before="0" w:after="0" w:line="240"/>
+        <w:ind w:right="0" w:left="0" w:firstLine="0"/>
+        <w:jc w:val="left"/>
+        <w:rPr>
+          <w:rFonts w:ascii="Calibri" w:hAnsi="Calibri" w:cs="Calibri" w:eastAsia="Calibri"/>
+          <w:color w:val="auto"/>
+          <w:spacing w:val="0"/>
+          <w:position w:val="0"/>
+          <w:sz w:val="22"/>
+          <w:shd w:fill="auto" w:val="clear"/>
+        </w:rPr>
+      </w:pPr>
+      <w:r>
+        <w:rPr>
+          <w:rFonts w:ascii="Calibri" w:hAnsi="Calibri" w:cs="Calibri" w:eastAsia="Calibri"/>
+          <w:color w:val="auto"/>
+          <w:spacing w:val="0"/>
+          <w:position w:val="0"/>
+          <w:sz w:val="22"/>
+          <w:shd w:fill="auto" w:val="clear"/>
+        </w:rPr>
+        <w:t xml:space="preserve">    &lt;/div&gt;</w:t>
+      </w:r>
+    </w:p>
+    <w:p>
+      <w:pPr>
+        <w:spacing w:before="0" w:after="0" w:line="240"/>
+        <w:ind w:right="0" w:left="0" w:firstLine="0"/>
+        <w:jc w:val="left"/>
+        <w:rPr>
+          <w:rFonts w:ascii="Calibri" w:hAnsi="Calibri" w:cs="Calibri" w:eastAsia="Calibri"/>
+          <w:color w:val="auto"/>
+          <w:spacing w:val="0"/>
+          <w:position w:val="0"/>
+          <w:sz w:val="22"/>
+          <w:shd w:fill="auto" w:val="clear"/>
+        </w:rPr>
+      </w:pPr>
+      <w:r>
+        <w:rPr>
+          <w:rFonts w:ascii="Calibri" w:hAnsi="Calibri" w:cs="Calibri" w:eastAsia="Calibri"/>
+          <w:color w:val="auto"/>
+          <w:spacing w:val="0"/>
+          <w:position w:val="0"/>
+          <w:sz w:val="22"/>
+          <w:shd w:fill="auto" w:val="clear"/>
+        </w:rPr>
+        <w:t xml:space="preserve">&lt;/template&gt;</w:t>
+      </w:r>
+    </w:p>
+    <w:p>
+      <w:pPr>
+        <w:spacing w:before="0" w:after="0" w:line="240"/>
+        <w:ind w:right="0" w:left="0" w:firstLine="0"/>
+        <w:jc w:val="left"/>
+        <w:rPr>
+          <w:rFonts w:ascii="Calibri" w:hAnsi="Calibri" w:cs="Calibri" w:eastAsia="Calibri"/>
+          <w:color w:val="auto"/>
+          <w:spacing w:val="0"/>
+          <w:position w:val="0"/>
+          <w:sz w:val="22"/>
+          <w:shd w:fill="auto" w:val="clear"/>
+        </w:rPr>
+      </w:pPr>
+      <w:r>
+        <w:rPr>
+          <w:rFonts w:ascii="Calibri" w:hAnsi="Calibri" w:cs="Calibri" w:eastAsia="Calibri"/>
+          <w:color w:val="auto"/>
+          <w:spacing w:val="0"/>
+          <w:position w:val="0"/>
+          <w:sz w:val="22"/>
+          <w:shd w:fill="auto" w:val="clear"/>
+        </w:rPr>
+        <w:t xml:space="preserve">&lt;script&gt;</w:t>
+      </w:r>
+    </w:p>
+    <w:p>
+      <w:pPr>
+        <w:spacing w:before="0" w:after="0" w:line="240"/>
+        <w:ind w:right="0" w:left="0" w:firstLine="0"/>
+        <w:jc w:val="left"/>
+        <w:rPr>
+          <w:rFonts w:ascii="Calibri" w:hAnsi="Calibri" w:cs="Calibri" w:eastAsia="Calibri"/>
+          <w:color w:val="auto"/>
+          <w:spacing w:val="0"/>
+          <w:position w:val="0"/>
+          <w:sz w:val="22"/>
+          <w:shd w:fill="auto" w:val="clear"/>
+        </w:rPr>
+      </w:pPr>
+      <w:r>
+        <w:rPr>
+          <w:rFonts w:ascii="Calibri" w:hAnsi="Calibri" w:cs="Calibri" w:eastAsia="Calibri"/>
+          <w:color w:val="auto"/>
+          <w:spacing w:val="0"/>
+          <w:position w:val="0"/>
+          <w:sz w:val="22"/>
+          <w:shd w:fill="auto" w:val="clear"/>
+        </w:rPr>
+        <w:t xml:space="preserve">export default {</w:t>
+      </w:r>
+    </w:p>
+    <w:p>
+      <w:pPr>
+        <w:spacing w:before="0" w:after="0" w:line="240"/>
+        <w:ind w:right="0" w:left="0" w:firstLine="0"/>
+        <w:jc w:val="left"/>
+        <w:rPr>
+          <w:rFonts w:ascii="Calibri" w:hAnsi="Calibri" w:cs="Calibri" w:eastAsia="Calibri"/>
+          <w:color w:val="auto"/>
+          <w:spacing w:val="0"/>
+          <w:position w:val="0"/>
+          <w:sz w:val="22"/>
+          <w:shd w:fill="auto" w:val="clear"/>
+        </w:rPr>
+      </w:pPr>
+      <w:r>
+        <w:rPr>
+          <w:rFonts w:ascii="Calibri" w:hAnsi="Calibri" w:cs="Calibri" w:eastAsia="Calibri"/>
+          <w:color w:val="auto"/>
+          <w:spacing w:val="0"/>
+          <w:position w:val="0"/>
+          <w:sz w:val="22"/>
+          <w:shd w:fill="auto" w:val="clear"/>
+        </w:rPr>
+        <w:t xml:space="preserve">    name:"SlotsChild",</w:t>
+      </w:r>
+    </w:p>
+    <w:p>
+      <w:pPr>
+        <w:spacing w:before="0" w:after="0" w:line="240"/>
+        <w:ind w:right="0" w:left="0" w:firstLine="0"/>
+        <w:jc w:val="left"/>
+        <w:rPr>
+          <w:rFonts w:ascii="Calibri" w:hAnsi="Calibri" w:cs="Calibri" w:eastAsia="Calibri"/>
+          <w:color w:val="auto"/>
+          <w:spacing w:val="0"/>
+          <w:position w:val="0"/>
+          <w:sz w:val="22"/>
+          <w:shd w:fill="auto" w:val="clear"/>
+        </w:rPr>
+      </w:pPr>
+      <w:r>
+        <w:rPr>
+          <w:rFonts w:ascii="Calibri" w:hAnsi="Calibri" w:cs="Calibri" w:eastAsia="Calibri"/>
+          <w:color w:val="auto"/>
+          <w:spacing w:val="0"/>
+          <w:position w:val="0"/>
+          <w:sz w:val="22"/>
+          <w:shd w:fill="auto" w:val="clear"/>
+        </w:rPr>
+        <w:t xml:space="preserve">}</w:t>
+      </w:r>
+    </w:p>
+    <w:p>
+      <w:pPr>
+        <w:spacing w:before="0" w:after="0" w:line="240"/>
+        <w:ind w:right="0" w:left="0" w:firstLine="0"/>
+        <w:jc w:val="left"/>
+        <w:rPr>
+          <w:rFonts w:ascii="Calibri" w:hAnsi="Calibri" w:cs="Calibri" w:eastAsia="Calibri"/>
+          <w:color w:val="auto"/>
+          <w:spacing w:val="0"/>
+          <w:position w:val="0"/>
+          <w:sz w:val="22"/>
+          <w:shd w:fill="auto" w:val="clear"/>
+        </w:rPr>
+      </w:pPr>
+      <w:r>
+        <w:rPr>
+          <w:rFonts w:ascii="Calibri" w:hAnsi="Calibri" w:cs="Calibri" w:eastAsia="Calibri"/>
+          <w:color w:val="auto"/>
+          <w:spacing w:val="0"/>
+          <w:position w:val="0"/>
+          <w:sz w:val="22"/>
+          <w:shd w:fill="auto" w:val="clear"/>
+        </w:rPr>
+        <w:t xml:space="preserve">&lt;/script&gt;</w:t>
+      </w:r>
+    </w:p>
+    <w:p>
+      <w:pPr>
+        <w:spacing w:before="0" w:after="0" w:line="240"/>
+        <w:ind w:right="0" w:left="0" w:firstLine="0"/>
+        <w:jc w:val="left"/>
+        <w:rPr>
+          <w:rFonts w:ascii="Calibri" w:hAnsi="Calibri" w:cs="Calibri" w:eastAsia="Calibri"/>
+          <w:color w:val="auto"/>
+          <w:spacing w:val="0"/>
+          <w:position w:val="0"/>
+          <w:sz w:val="22"/>
+          <w:shd w:fill="auto" w:val="clear"/>
+        </w:rPr>
+      </w:pPr>
+    </w:p>
+    <w:p>
+      <w:pPr>
+        <w:spacing w:before="0" w:after="0" w:line="240"/>
+        <w:ind w:right="0" w:left="0" w:firstLine="0"/>
+        <w:jc w:val="left"/>
+        <w:rPr>
+          <w:rFonts w:ascii="Calibri" w:hAnsi="Calibri" w:cs="Calibri" w:eastAsia="Calibri"/>
+          <w:color w:val="auto"/>
+          <w:spacing w:val="0"/>
+          <w:position w:val="0"/>
+          <w:sz w:val="22"/>
+          <w:shd w:fill="auto" w:val="clear"/>
+        </w:rPr>
+      </w:pPr>
+    </w:p>
+    <w:p>
+      <w:pPr>
+        <w:spacing w:before="0" w:after="0" w:line="240"/>
+        <w:ind w:right="0" w:left="0" w:firstLine="0"/>
+        <w:jc w:val="left"/>
+        <w:rPr>
+          <w:rFonts w:ascii="Calibri" w:hAnsi="Calibri" w:cs="Calibri" w:eastAsia="Calibri"/>
+          <w:color w:val="auto"/>
+          <w:spacing w:val="0"/>
+          <w:position w:val="0"/>
+          <w:sz w:val="22"/>
+          <w:shd w:fill="auto" w:val="clear"/>
+        </w:rPr>
+      </w:pPr>
+    </w:p>
+    <w:p>
+      <w:pPr>
+        <w:spacing w:before="0" w:after="0" w:line="240"/>
+        <w:ind w:right="0" w:left="0" w:firstLine="0"/>
+        <w:jc w:val="left"/>
+        <w:rPr>
+          <w:rFonts w:ascii="Calibri" w:hAnsi="Calibri" w:cs="Calibri" w:eastAsia="Calibri"/>
+          <w:color w:val="auto"/>
+          <w:spacing w:val="0"/>
+          <w:position w:val="0"/>
+          <w:sz w:val="22"/>
+          <w:shd w:fill="auto" w:val="clear"/>
+        </w:rPr>
+      </w:pPr>
+      <w:r>
+        <w:rPr>
+          <w:rFonts w:ascii="Calibri" w:hAnsi="Calibri" w:cs="Calibri" w:eastAsia="Calibri"/>
+          <w:color w:val="auto"/>
+          <w:spacing w:val="0"/>
+          <w:position w:val="0"/>
+          <w:sz w:val="22"/>
+          <w:shd w:fill="auto" w:val="clear"/>
+        </w:rPr>
+        <w:t xml:space="preserve">In this type i can use slot inside child based on her name , because multiple slot access via name inside slot point.</w:t>
+      </w:r>
+    </w:p>
+    <w:p>
+      <w:pPr>
+        <w:spacing w:before="0" w:after="0" w:line="240"/>
+        <w:ind w:right="0" w:left="0" w:firstLine="0"/>
+        <w:jc w:val="left"/>
+        <w:rPr>
+          <w:rFonts w:ascii="Calibri" w:hAnsi="Calibri" w:cs="Calibri" w:eastAsia="Calibri"/>
+          <w:color w:val="auto"/>
+          <w:spacing w:val="0"/>
+          <w:position w:val="0"/>
+          <w:sz w:val="22"/>
+          <w:shd w:fill="auto" w:val="clear"/>
+        </w:rPr>
+      </w:pPr>
+    </w:p>
+    <w:p>
+      <w:pPr>
+        <w:spacing w:before="0" w:after="0" w:line="240"/>
+        <w:ind w:right="0" w:left="0" w:firstLine="0"/>
+        <w:jc w:val="left"/>
+        <w:rPr>
+          <w:rFonts w:ascii="Calibri" w:hAnsi="Calibri" w:cs="Calibri" w:eastAsia="Calibri"/>
+          <w:color w:val="auto"/>
+          <w:spacing w:val="0"/>
+          <w:position w:val="0"/>
+          <w:sz w:val="22"/>
+          <w:shd w:fill="auto" w:val="clear"/>
+        </w:rPr>
+      </w:pPr>
+    </w:p>
+    <w:p>
+      <w:pPr>
+        <w:spacing w:before="0" w:after="0" w:line="240"/>
+        <w:ind w:right="0" w:left="0" w:firstLine="0"/>
+        <w:jc w:val="left"/>
+        <w:rPr>
+          <w:rFonts w:ascii="Calibri" w:hAnsi="Calibri" w:cs="Calibri" w:eastAsia="Calibri"/>
+          <w:color w:val="auto"/>
+          <w:spacing w:val="0"/>
+          <w:position w:val="0"/>
+          <w:sz w:val="22"/>
+          <w:shd w:fill="auto" w:val="clear"/>
+        </w:rPr>
+      </w:pPr>
+      <w:r>
+        <w:rPr>
+          <w:rFonts w:ascii="Calibri" w:hAnsi="Calibri" w:cs="Calibri" w:eastAsia="Calibri"/>
+          <w:color w:val="auto"/>
+          <w:spacing w:val="0"/>
+          <w:position w:val="0"/>
+          <w:sz w:val="22"/>
+          <w:shd w:fill="auto" w:val="clear"/>
+        </w:rPr>
+        <w:t xml:space="preserve">++++++++++++++++++++++++++++++++++++++++++++++++++++++++++++++++++++++++++++++</w:t>
+      </w:r>
+    </w:p>
+    <w:p>
+      <w:pPr>
+        <w:spacing w:before="0" w:after="0" w:line="240"/>
+        <w:ind w:right="0" w:left="0" w:firstLine="0"/>
+        <w:jc w:val="left"/>
+        <w:rPr>
+          <w:rFonts w:ascii="Calibri" w:hAnsi="Calibri" w:cs="Calibri" w:eastAsia="Calibri"/>
+          <w:color w:val="auto"/>
+          <w:spacing w:val="0"/>
+          <w:position w:val="0"/>
+          <w:sz w:val="22"/>
+          <w:shd w:fill="auto" w:val="clear"/>
+        </w:rPr>
+      </w:pPr>
+    </w:p>
+    <w:p>
+      <w:pPr>
+        <w:spacing w:before="0" w:after="0" w:line="240"/>
+        <w:ind w:right="0" w:left="0" w:firstLine="0"/>
+        <w:jc w:val="left"/>
+        <w:rPr>
+          <w:rFonts w:ascii="Calibri" w:hAnsi="Calibri" w:cs="Calibri" w:eastAsia="Calibri"/>
+          <w:color w:val="auto"/>
+          <w:spacing w:val="0"/>
+          <w:position w:val="0"/>
+          <w:sz w:val="22"/>
+          <w:shd w:fill="auto" w:val="clear"/>
+        </w:rPr>
+      </w:pPr>
+    </w:p>
+    <w:p>
+      <w:pPr>
+        <w:spacing w:before="0" w:after="0" w:line="240"/>
+        <w:ind w:right="0" w:left="0" w:firstLine="0"/>
+        <w:jc w:val="left"/>
+        <w:rPr>
+          <w:rFonts w:ascii="Calibri" w:hAnsi="Calibri" w:cs="Calibri" w:eastAsia="Calibri"/>
+          <w:color w:val="auto"/>
+          <w:spacing w:val="0"/>
+          <w:position w:val="0"/>
+          <w:sz w:val="22"/>
+          <w:shd w:fill="auto" w:val="clear"/>
+        </w:rPr>
+      </w:pPr>
     </w:p>
     <w:p>
       <w:pPr>

</xml_diff>